<commit_message>
update for apr 9
</commit_message>
<xml_diff>
--- a/Manuscript Materials/AJPM/Figures/FigureB/FigureB.docx
+++ b/Manuscript Materials/AJPM/Figures/FigureB/FigureB.docx
@@ -2,15 +2,2728 @@
 <file path=word/document.xml><?xml version="1.0" encoding="utf-8"?>
 <w:document xmlns:wpc="http://schemas.microsoft.com/office/word/2010/wordprocessingCanvas" xmlns:cx="http://schemas.microsoft.com/office/drawing/2014/chartex" xmlns:cx1="http://schemas.microsoft.com/office/drawing/2015/9/8/chartex" xmlns:cx2="http://schemas.microsoft.com/office/drawing/2015/10/21/chartex" xmlns:cx3="http://schemas.microsoft.com/office/drawing/2016/5/9/chartex" xmlns:cx4="http://schemas.microsoft.com/office/drawing/2016/5/10/chartex" xmlns:cx5="http://schemas.microsoft.com/office/drawing/2016/5/11/chartex" xmlns:cx6="http://schemas.microsoft.com/office/drawing/2016/5/12/chartex" xmlns:cx7="http://schemas.microsoft.com/office/drawing/2016/5/13/chartex" xmlns:cx8="http://schemas.microsoft.com/office/drawing/2016/5/14/chartex" xmlns:mc="http://schemas.openxmlformats.org/markup-compatibility/2006" xmlns:aink="http://schemas.microsoft.com/office/drawing/2016/ink" xmlns:am3d="http://schemas.microsoft.com/office/drawing/2017/model3d" xmlns:o="urn:schemas-microsoft-com:office:office" xmlns:oel="http://schemas.microsoft.com/office/2019/extlst" xmlns:r="http://schemas.openxmlformats.org/officeDocument/2006/relationships" xmlns:m="http://schemas.openxmlformats.org/officeDocument/2006/math" xmlns:v="urn:schemas-microsoft-com:vml" xmlns:wp14="http://schemas.microsoft.com/office/word/2010/wordprocessingDrawing" xmlns:wp="http://schemas.openxmlformats.org/drawingml/2006/wordprocessingDrawing" xmlns:w10="urn:schemas-microsoft-com:office:word" xmlns:w="http://schemas.openxmlformats.org/wordprocessingml/2006/main" xmlns:w14="http://schemas.microsoft.com/office/word/2010/wordml" xmlns:w15="http://schemas.microsoft.com/office/word/2012/wordml" xmlns:w16cex="http://schemas.microsoft.com/office/word/2018/wordml/cex" xmlns:w16cid="http://schemas.microsoft.com/office/word/2016/wordml/cid" xmlns:w16="http://schemas.microsoft.com/office/word/2018/wordml" xmlns:w16sdtdh="http://schemas.microsoft.com/office/word/2020/wordml/sdtdatahash" xmlns:w16se="http://schemas.microsoft.com/office/word/2015/wordml/symex" xmlns:wpg="http://schemas.microsoft.com/office/word/2010/wordprocessingGroup" xmlns:wpi="http://schemas.microsoft.com/office/word/2010/wordprocessingInk" xmlns:wne="http://schemas.microsoft.com/office/word/2006/wordml" xmlns:wps="http://schemas.microsoft.com/office/word/2010/wordprocessingShape" mc:Ignorable="w14 w15 w16se w16cid w16 w16cex w16sdtdh wp14">
   <w:body>
+    <w:p>
+      <w:pPr>
+        <w:spacing w:after="160" w:line="259" w:lineRule="auto"/>
+        <w:rPr>
+          <w:rFonts w:ascii="Times New Roman" w:hAnsi="Times New Roman" w:cs="Times New Roman"/>
+          <w:sz w:val="24"/>
+          <w:lang w:eastAsia="zh-CN"/>
+        </w:rPr>
+        <w:sectPr>
+          <w:pgSz w:w="12240" w:h="15840"/>
+          <w:pgMar w:top="720" w:right="720" w:bottom="720" w:left="720" w:header="720" w:footer="720" w:gutter="0"/>
+          <w:cols w:space="720"/>
+          <w:docGrid w:linePitch="360"/>
+        </w:sectPr>
+      </w:pPr>
+      <w:r>
+        <w:rPr>
+          <w:rFonts w:ascii="Times New Roman" w:hAnsi="Times New Roman" w:cs="Times New Roman"/>
+          <w:noProof/>
+          <w:sz w:val="24"/>
+          <w:lang w:eastAsia="zh-CN"/>
+          <w14:ligatures w14:val="standardContextual"/>
+        </w:rPr>
+        <mc:AlternateContent>
+          <mc:Choice Requires="wps">
+            <w:drawing>
+              <wp:anchor distT="0" distB="0" distL="114300" distR="114300" simplePos="0" relativeHeight="251680768" behindDoc="0" locked="0" layoutInCell="1" allowOverlap="1" wp14:anchorId="665A21B1" wp14:editId="29C0638C">
+                <wp:simplePos x="0" y="0"/>
+                <wp:positionH relativeFrom="column">
+                  <wp:posOffset>29372</wp:posOffset>
+                </wp:positionH>
+                <wp:positionV relativeFrom="paragraph">
+                  <wp:posOffset>2331720</wp:posOffset>
+                </wp:positionV>
+                <wp:extent cx="2825115" cy="310515"/>
+                <wp:effectExtent l="0" t="0" r="0" b="0"/>
+                <wp:wrapNone/>
+                <wp:docPr id="1645579831" name="TextBox 30"/>
+                <wp:cNvGraphicFramePr/>
+                <a:graphic xmlns:a="http://schemas.openxmlformats.org/drawingml/2006/main">
+                  <a:graphicData uri="http://schemas.microsoft.com/office/word/2010/wordprocessingShape">
+                    <wps:wsp>
+                      <wps:cNvSpPr txBox="1"/>
+                      <wps:spPr>
+                        <a:xfrm>
+                          <a:off x="0" y="0"/>
+                          <a:ext cx="2825115" cy="310515"/>
+                        </a:xfrm>
+                        <a:prstGeom prst="rect">
+                          <a:avLst/>
+                        </a:prstGeom>
+                        <a:noFill/>
+                      </wps:spPr>
+                      <wps:txbx>
+                        <w:txbxContent>
+                          <w:p>
+                            <w:pPr>
+                              <w:pStyle w:val="NormalWeb"/>
+                              <w:numPr>
+                                <w:ilvl w:val="0"/>
+                                <w:numId w:val="8"/>
+                              </w:numPr>
+                              <w:spacing w:before="0" w:beforeAutospacing="0" w:after="0" w:afterAutospacing="0"/>
+                              <w:rPr>
+                                <w:color w:val="000000" w:themeColor="text1"/>
+                                <w:kern w:val="24"/>
+                                <w:sz w:val="20"/>
+                                <w:szCs w:val="22"/>
+                              </w:rPr>
+                            </w:pPr>
+                            <w:r>
+                              <w:rPr>
+                                <w:color w:val="000000" w:themeColor="text1"/>
+                                <w:kern w:val="24"/>
+                                <w:sz w:val="20"/>
+                                <w:szCs w:val="22"/>
+                              </w:rPr>
+                              <w:t xml:space="preserve">Gender </w:t>
+                            </w:r>
+                            <w:r>
+                              <w:rPr>
+                                <w:color w:val="000000" w:themeColor="text1"/>
+                                <w:kern w:val="24"/>
+                                <w:sz w:val="20"/>
+                                <w:szCs w:val="22"/>
+                              </w:rPr>
+                              <w:t>D</w:t>
+                            </w:r>
+                            <w:r>
+                              <w:rPr>
+                                <w:color w:val="000000" w:themeColor="text1"/>
+                                <w:kern w:val="24"/>
+                                <w:sz w:val="20"/>
+                                <w:szCs w:val="22"/>
+                              </w:rPr>
+                              <w:t>isparities of the Rate in Kids (9-13).</w:t>
+                            </w:r>
+                          </w:p>
+                        </w:txbxContent>
+                      </wps:txbx>
+                      <wps:bodyPr wrap="none" lIns="0" rIns="0" rtlCol="0">
+                        <a:noAutofit/>
+                      </wps:bodyPr>
+                    </wps:wsp>
+                  </a:graphicData>
+                </a:graphic>
+                <wp14:sizeRelH relativeFrom="margin">
+                  <wp14:pctWidth>0</wp14:pctWidth>
+                </wp14:sizeRelH>
+                <wp14:sizeRelV relativeFrom="margin">
+                  <wp14:pctHeight>0</wp14:pctHeight>
+                </wp14:sizeRelV>
+              </wp:anchor>
+            </w:drawing>
+          </mc:Choice>
+          <mc:Fallback>
+            <w:pict>
+              <v:shapetype w14:anchorId="665A21B1" id="_x0000_t202" coordsize="21600,21600" o:spt="202" path="m,l,21600r21600,l21600,xe">
+                <v:stroke joinstyle="miter"/>
+                <v:path gradientshapeok="t" o:connecttype="rect"/>
+              </v:shapetype>
+              <v:shape id="TextBox 30" o:spid="_x0000_s1026" type="#_x0000_t202" style="position:absolute;margin-left:2.3pt;margin-top:183.6pt;width:222.45pt;height:24.45pt;z-index:251680768;visibility:visible;mso-wrap-style:none;mso-width-percent:0;mso-height-percent:0;mso-wrap-distance-left:9pt;mso-wrap-distance-top:0;mso-wrap-distance-right:9pt;mso-wrap-distance-bottom:0;mso-position-horizontal:absolute;mso-position-horizontal-relative:text;mso-position-vertical:absolute;mso-position-vertical-relative:text;mso-width-percent:0;mso-height-percent:0;mso-width-relative:margin;mso-height-relative:margin;v-text-anchor:top" o:gfxdata="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" filled="f" stroked="f">
+                <v:textbox inset="0,,0">
+                  <w:txbxContent>
+                    <w:p>
+                      <w:pPr>
+                        <w:pStyle w:val="NormalWeb"/>
+                        <w:numPr>
+                          <w:ilvl w:val="0"/>
+                          <w:numId w:val="8"/>
+                        </w:numPr>
+                        <w:spacing w:before="0" w:beforeAutospacing="0" w:after="0" w:afterAutospacing="0"/>
+                        <w:rPr>
+                          <w:color w:val="000000" w:themeColor="text1"/>
+                          <w:kern w:val="24"/>
+                          <w:sz w:val="20"/>
+                          <w:szCs w:val="22"/>
+                        </w:rPr>
+                      </w:pPr>
+                      <w:r>
+                        <w:rPr>
+                          <w:color w:val="000000" w:themeColor="text1"/>
+                          <w:kern w:val="24"/>
+                          <w:sz w:val="20"/>
+                          <w:szCs w:val="22"/>
+                        </w:rPr>
+                        <w:t xml:space="preserve">Gender </w:t>
+                      </w:r>
+                      <w:r>
+                        <w:rPr>
+                          <w:color w:val="000000" w:themeColor="text1"/>
+                          <w:kern w:val="24"/>
+                          <w:sz w:val="20"/>
+                          <w:szCs w:val="22"/>
+                        </w:rPr>
+                        <w:t>D</w:t>
+                      </w:r>
+                      <w:r>
+                        <w:rPr>
+                          <w:color w:val="000000" w:themeColor="text1"/>
+                          <w:kern w:val="24"/>
+                          <w:sz w:val="20"/>
+                          <w:szCs w:val="22"/>
+                        </w:rPr>
+                        <w:t>isparities of the Rate in Kids (9-13).</w:t>
+                      </w:r>
+                    </w:p>
+                  </w:txbxContent>
+                </v:textbox>
+              </v:shape>
+            </w:pict>
+          </mc:Fallback>
+        </mc:AlternateContent>
+      </w:r>
+      <w:r>
+        <w:rPr>
+          <w:rFonts w:ascii="Times New Roman" w:hAnsi="Times New Roman" w:cs="Times New Roman"/>
+          <w:noProof/>
+          <w:sz w:val="24"/>
+          <w:lang w:eastAsia="zh-CN"/>
+          <w14:ligatures w14:val="standardContextual"/>
+        </w:rPr>
+        <mc:AlternateContent>
+          <mc:Choice Requires="wps">
+            <w:drawing>
+              <wp:anchor distT="0" distB="0" distL="114300" distR="114300" simplePos="0" relativeHeight="251704320" behindDoc="0" locked="0" layoutInCell="1" allowOverlap="1" wp14:anchorId="04D3033E" wp14:editId="05512D76">
+                <wp:simplePos x="0" y="0"/>
+                <wp:positionH relativeFrom="page">
+                  <wp:posOffset>413547</wp:posOffset>
+                </wp:positionH>
+                <wp:positionV relativeFrom="page">
+                  <wp:posOffset>5212080</wp:posOffset>
+                </wp:positionV>
+                <wp:extent cx="2980690" cy="310515"/>
+                <wp:effectExtent l="0" t="0" r="0" b="0"/>
+                <wp:wrapNone/>
+                <wp:docPr id="731250359" name="TextBox 30"/>
+                <wp:cNvGraphicFramePr/>
+                <a:graphic xmlns:a="http://schemas.openxmlformats.org/drawingml/2006/main">
+                  <a:graphicData uri="http://schemas.microsoft.com/office/word/2010/wordprocessingShape">
+                    <wps:wsp>
+                      <wps:cNvSpPr txBox="1"/>
+                      <wps:spPr>
+                        <a:xfrm>
+                          <a:off x="0" y="0"/>
+                          <a:ext cx="2980690" cy="310515"/>
+                        </a:xfrm>
+                        <a:prstGeom prst="rect">
+                          <a:avLst/>
+                        </a:prstGeom>
+                        <a:noFill/>
+                      </wps:spPr>
+                      <wps:txbx>
+                        <w:txbxContent>
+                          <w:p>
+                            <w:pPr>
+                              <w:pStyle w:val="NormalWeb"/>
+                              <w:numPr>
+                                <w:ilvl w:val="0"/>
+                                <w:numId w:val="1"/>
+                              </w:numPr>
+                              <w:spacing w:before="0" w:beforeAutospacing="0" w:after="0" w:afterAutospacing="0"/>
+                              <w:rPr>
+                                <w:color w:val="000000" w:themeColor="text1"/>
+                                <w:kern w:val="24"/>
+                                <w:sz w:val="20"/>
+                                <w:szCs w:val="22"/>
+                              </w:rPr>
+                            </w:pPr>
+                            <w:r>
+                              <w:rPr>
+                                <w:color w:val="000000" w:themeColor="text1"/>
+                                <w:kern w:val="24"/>
+                                <w:sz w:val="20"/>
+                                <w:szCs w:val="22"/>
+                              </w:rPr>
+                              <w:t xml:space="preserve">Rate among Suffolk Residents </w:t>
+                            </w:r>
+                            <w:r>
+                              <w:rPr>
+                                <w:color w:val="000000" w:themeColor="text1"/>
+                                <w:kern w:val="24"/>
+                                <w:sz w:val="20"/>
+                                <w:szCs w:val="22"/>
+                              </w:rPr>
+                              <w:t xml:space="preserve">Gender </w:t>
+                            </w:r>
+                            <w:r>
+                              <w:rPr>
+                                <w:color w:val="000000" w:themeColor="text1"/>
+                                <w:kern w:val="24"/>
+                                <w:sz w:val="20"/>
+                                <w:szCs w:val="22"/>
+                              </w:rPr>
+                              <w:t>Disparities (9-13)</w:t>
+                            </w:r>
+                            <w:r>
+                              <w:rPr>
+                                <w:color w:val="000000" w:themeColor="text1"/>
+                                <w:kern w:val="24"/>
+                                <w:sz w:val="20"/>
+                                <w:szCs w:val="22"/>
+                              </w:rPr>
+                              <w:t>.</w:t>
+                            </w:r>
+                          </w:p>
+                        </w:txbxContent>
+                      </wps:txbx>
+                      <wps:bodyPr wrap="none" lIns="0" rIns="0" rtlCol="0">
+                        <a:noAutofit/>
+                      </wps:bodyPr>
+                    </wps:wsp>
+                  </a:graphicData>
+                </a:graphic>
+                <wp14:sizeRelH relativeFrom="margin">
+                  <wp14:pctWidth>0</wp14:pctWidth>
+                </wp14:sizeRelH>
+                <wp14:sizeRelV relativeFrom="margin">
+                  <wp14:pctHeight>0</wp14:pctHeight>
+                </wp14:sizeRelV>
+              </wp:anchor>
+            </w:drawing>
+          </mc:Choice>
+          <mc:Fallback>
+            <w:pict>
+              <v:shape w14:anchorId="04D3033E" id="_x0000_s1027" type="#_x0000_t202" style="position:absolute;margin-left:32.55pt;margin-top:410.4pt;width:234.7pt;height:24.45pt;z-index:251704320;visibility:visible;mso-wrap-style:none;mso-width-percent:0;mso-height-percent:0;mso-wrap-distance-left:9pt;mso-wrap-distance-top:0;mso-wrap-distance-right:9pt;mso-wrap-distance-bottom:0;mso-position-horizontal:absolute;mso-position-horizontal-relative:page;mso-position-vertical:absolute;mso-position-vertical-relative:page;mso-width-percent:0;mso-height-percent:0;mso-width-relative:margin;mso-height-relative:margin;v-text-anchor:top" o:gfxdata="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" filled="f" stroked="f">
+                <v:textbox inset="0,,0">
+                  <w:txbxContent>
+                    <w:p>
+                      <w:pPr>
+                        <w:pStyle w:val="NormalWeb"/>
+                        <w:numPr>
+                          <w:ilvl w:val="0"/>
+                          <w:numId w:val="1"/>
+                        </w:numPr>
+                        <w:spacing w:before="0" w:beforeAutospacing="0" w:after="0" w:afterAutospacing="0"/>
+                        <w:rPr>
+                          <w:color w:val="000000" w:themeColor="text1"/>
+                          <w:kern w:val="24"/>
+                          <w:sz w:val="20"/>
+                          <w:szCs w:val="22"/>
+                        </w:rPr>
+                      </w:pPr>
+                      <w:r>
+                        <w:rPr>
+                          <w:color w:val="000000" w:themeColor="text1"/>
+                          <w:kern w:val="24"/>
+                          <w:sz w:val="20"/>
+                          <w:szCs w:val="22"/>
+                        </w:rPr>
+                        <w:t xml:space="preserve">Rate among Suffolk Residents </w:t>
+                      </w:r>
+                      <w:r>
+                        <w:rPr>
+                          <w:color w:val="000000" w:themeColor="text1"/>
+                          <w:kern w:val="24"/>
+                          <w:sz w:val="20"/>
+                          <w:szCs w:val="22"/>
+                        </w:rPr>
+                        <w:t xml:space="preserve">Gender </w:t>
+                      </w:r>
+                      <w:r>
+                        <w:rPr>
+                          <w:color w:val="000000" w:themeColor="text1"/>
+                          <w:kern w:val="24"/>
+                          <w:sz w:val="20"/>
+                          <w:szCs w:val="22"/>
+                        </w:rPr>
+                        <w:t>Disparities (9-13)</w:t>
+                      </w:r>
+                      <w:r>
+                        <w:rPr>
+                          <w:color w:val="000000" w:themeColor="text1"/>
+                          <w:kern w:val="24"/>
+                          <w:sz w:val="20"/>
+                          <w:szCs w:val="22"/>
+                        </w:rPr>
+                        <w:t>.</w:t>
+                      </w:r>
+                    </w:p>
+                  </w:txbxContent>
+                </v:textbox>
+                <w10:wrap anchorx="page" anchory="page"/>
+              </v:shape>
+            </w:pict>
+          </mc:Fallback>
+        </mc:AlternateContent>
+      </w:r>
+      <w:r>
+        <w:rPr>
+          <w:rFonts w:ascii="Times New Roman" w:hAnsi="Times New Roman" w:cs="Times New Roman"/>
+          <w:noProof/>
+          <w:sz w:val="24"/>
+          <w:lang w:eastAsia="zh-CN"/>
+          <w14:ligatures w14:val="standardContextual"/>
+        </w:rPr>
+        <mc:AlternateContent>
+          <mc:Choice Requires="wps">
+            <w:drawing>
+              <wp:anchor distT="0" distB="0" distL="114300" distR="114300" simplePos="0" relativeHeight="251700224" behindDoc="0" locked="0" layoutInCell="1" allowOverlap="1" wp14:anchorId="23FCD1A3" wp14:editId="29FB072D">
+                <wp:simplePos x="0" y="0"/>
+                <wp:positionH relativeFrom="page">
+                  <wp:posOffset>3749040</wp:posOffset>
+                </wp:positionH>
+                <wp:positionV relativeFrom="page">
+                  <wp:posOffset>5212080</wp:posOffset>
+                </wp:positionV>
+                <wp:extent cx="2980944" cy="310896"/>
+                <wp:effectExtent l="0" t="0" r="0" b="0"/>
+                <wp:wrapNone/>
+                <wp:docPr id="944438988" name="TextBox 30"/>
+                <wp:cNvGraphicFramePr/>
+                <a:graphic xmlns:a="http://schemas.openxmlformats.org/drawingml/2006/main">
+                  <a:graphicData uri="http://schemas.microsoft.com/office/word/2010/wordprocessingShape">
+                    <wps:wsp>
+                      <wps:cNvSpPr txBox="1"/>
+                      <wps:spPr>
+                        <a:xfrm>
+                          <a:off x="0" y="0"/>
+                          <a:ext cx="2980944" cy="310896"/>
+                        </a:xfrm>
+                        <a:prstGeom prst="rect">
+                          <a:avLst/>
+                        </a:prstGeom>
+                        <a:noFill/>
+                      </wps:spPr>
+                      <wps:txbx>
+                        <w:txbxContent>
+                          <w:p>
+                            <w:pPr>
+                              <w:pStyle w:val="NormalWeb"/>
+                              <w:numPr>
+                                <w:ilvl w:val="0"/>
+                                <w:numId w:val="4"/>
+                              </w:numPr>
+                              <w:spacing w:before="0" w:beforeAutospacing="0" w:after="0" w:afterAutospacing="0"/>
+                              <w:rPr>
+                                <w:color w:val="000000" w:themeColor="text1"/>
+                                <w:kern w:val="24"/>
+                                <w:sz w:val="20"/>
+                                <w:szCs w:val="22"/>
+                              </w:rPr>
+                            </w:pPr>
+                            <w:r>
+                              <w:rPr>
+                                <w:color w:val="000000" w:themeColor="text1"/>
+                                <w:kern w:val="24"/>
+                                <w:sz w:val="20"/>
+                                <w:szCs w:val="22"/>
+                              </w:rPr>
+                              <w:t xml:space="preserve">Rate among </w:t>
+                            </w:r>
+                            <w:r>
+                              <w:rPr>
+                                <w:color w:val="000000" w:themeColor="text1"/>
+                                <w:kern w:val="24"/>
+                                <w:sz w:val="20"/>
+                                <w:szCs w:val="22"/>
+                              </w:rPr>
+                              <w:t>Nassau Kids</w:t>
+                            </w:r>
+                            <w:r>
+                              <w:rPr>
+                                <w:color w:val="000000" w:themeColor="text1"/>
+                                <w:kern w:val="24"/>
+                                <w:sz w:val="20"/>
+                                <w:szCs w:val="22"/>
+                              </w:rPr>
+                              <w:t xml:space="preserve"> </w:t>
+                            </w:r>
+                            <w:r>
+                              <w:rPr>
+                                <w:color w:val="000000" w:themeColor="text1"/>
+                                <w:kern w:val="24"/>
+                                <w:sz w:val="20"/>
+                                <w:szCs w:val="22"/>
+                              </w:rPr>
+                              <w:t>Gender Disparities (</w:t>
+                            </w:r>
+                            <w:r>
+                              <w:rPr>
+                                <w:color w:val="000000" w:themeColor="text1"/>
+                                <w:kern w:val="24"/>
+                                <w:sz w:val="20"/>
+                                <w:szCs w:val="22"/>
+                              </w:rPr>
+                              <w:t>9-13).</w:t>
+                            </w:r>
+                          </w:p>
+                        </w:txbxContent>
+                      </wps:txbx>
+                      <wps:bodyPr wrap="none" lIns="0" rIns="0" rtlCol="0">
+                        <a:noAutofit/>
+                      </wps:bodyPr>
+                    </wps:wsp>
+                  </a:graphicData>
+                </a:graphic>
+                <wp14:sizeRelH relativeFrom="margin">
+                  <wp14:pctWidth>0</wp14:pctWidth>
+                </wp14:sizeRelH>
+                <wp14:sizeRelV relativeFrom="margin">
+                  <wp14:pctHeight>0</wp14:pctHeight>
+                </wp14:sizeRelV>
+              </wp:anchor>
+            </w:drawing>
+          </mc:Choice>
+          <mc:Fallback>
+            <w:pict>
+              <v:shape w14:anchorId="23FCD1A3" id="_x0000_s1028" type="#_x0000_t202" style="position:absolute;margin-left:295.2pt;margin-top:410.4pt;width:234.7pt;height:24.5pt;z-index:251700224;visibility:visible;mso-wrap-style:none;mso-width-percent:0;mso-height-percent:0;mso-wrap-distance-left:9pt;mso-wrap-distance-top:0;mso-wrap-distance-right:9pt;mso-wrap-distance-bottom:0;mso-position-horizontal:absolute;mso-position-horizontal-relative:page;mso-position-vertical:absolute;mso-position-vertical-relative:page;mso-width-percent:0;mso-height-percent:0;mso-width-relative:margin;mso-height-relative:margin;v-text-anchor:top" o:gfxdata="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" filled="f" stroked="f">
+                <v:textbox inset="0,,0">
+                  <w:txbxContent>
+                    <w:p>
+                      <w:pPr>
+                        <w:pStyle w:val="NormalWeb"/>
+                        <w:numPr>
+                          <w:ilvl w:val="0"/>
+                          <w:numId w:val="4"/>
+                        </w:numPr>
+                        <w:spacing w:before="0" w:beforeAutospacing="0" w:after="0" w:afterAutospacing="0"/>
+                        <w:rPr>
+                          <w:color w:val="000000" w:themeColor="text1"/>
+                          <w:kern w:val="24"/>
+                          <w:sz w:val="20"/>
+                          <w:szCs w:val="22"/>
+                        </w:rPr>
+                      </w:pPr>
+                      <w:r>
+                        <w:rPr>
+                          <w:color w:val="000000" w:themeColor="text1"/>
+                          <w:kern w:val="24"/>
+                          <w:sz w:val="20"/>
+                          <w:szCs w:val="22"/>
+                        </w:rPr>
+                        <w:t xml:space="preserve">Rate among </w:t>
+                      </w:r>
+                      <w:r>
+                        <w:rPr>
+                          <w:color w:val="000000" w:themeColor="text1"/>
+                          <w:kern w:val="24"/>
+                          <w:sz w:val="20"/>
+                          <w:szCs w:val="22"/>
+                        </w:rPr>
+                        <w:t>Nassau Kids</w:t>
+                      </w:r>
+                      <w:r>
+                        <w:rPr>
+                          <w:color w:val="000000" w:themeColor="text1"/>
+                          <w:kern w:val="24"/>
+                          <w:sz w:val="20"/>
+                          <w:szCs w:val="22"/>
+                        </w:rPr>
+                        <w:t xml:space="preserve"> </w:t>
+                      </w:r>
+                      <w:r>
+                        <w:rPr>
+                          <w:color w:val="000000" w:themeColor="text1"/>
+                          <w:kern w:val="24"/>
+                          <w:sz w:val="20"/>
+                          <w:szCs w:val="22"/>
+                        </w:rPr>
+                        <w:t>Gender Disparities (</w:t>
+                      </w:r>
+                      <w:r>
+                        <w:rPr>
+                          <w:color w:val="000000" w:themeColor="text1"/>
+                          <w:kern w:val="24"/>
+                          <w:sz w:val="20"/>
+                          <w:szCs w:val="22"/>
+                        </w:rPr>
+                        <w:t>9-13).</w:t>
+                      </w:r>
+                    </w:p>
+                  </w:txbxContent>
+                </v:textbox>
+                <w10:wrap anchorx="page" anchory="page"/>
+              </v:shape>
+            </w:pict>
+          </mc:Fallback>
+        </mc:AlternateContent>
+      </w:r>
+      <w:r>
+        <w:rPr>
+          <w:rFonts w:ascii="Times New Roman" w:hAnsi="Times New Roman" w:cs="Times New Roman"/>
+          <w:noProof/>
+          <w:sz w:val="24"/>
+          <w:lang w:eastAsia="zh-CN"/>
+          <w14:ligatures w14:val="standardContextual"/>
+        </w:rPr>
+        <mc:AlternateContent>
+          <mc:Choice Requires="wps">
+            <w:drawing>
+              <wp:anchor distT="0" distB="0" distL="114300" distR="114300" simplePos="0" relativeHeight="251706368" behindDoc="0" locked="0" layoutInCell="1" allowOverlap="1" wp14:anchorId="2B6D056E" wp14:editId="15691104">
+                <wp:simplePos x="0" y="0"/>
+                <wp:positionH relativeFrom="page">
+                  <wp:posOffset>3749040</wp:posOffset>
+                </wp:positionH>
+                <wp:positionV relativeFrom="page">
+                  <wp:posOffset>2788920</wp:posOffset>
+                </wp:positionV>
+                <wp:extent cx="2980944" cy="310896"/>
+                <wp:effectExtent l="0" t="0" r="0" b="0"/>
+                <wp:wrapNone/>
+                <wp:docPr id="1441773226" name="TextBox 30"/>
+                <wp:cNvGraphicFramePr/>
+                <a:graphic xmlns:a="http://schemas.openxmlformats.org/drawingml/2006/main">
+                  <a:graphicData uri="http://schemas.microsoft.com/office/word/2010/wordprocessingShape">
+                    <wps:wsp>
+                      <wps:cNvSpPr txBox="1"/>
+                      <wps:spPr>
+                        <a:xfrm>
+                          <a:off x="0" y="0"/>
+                          <a:ext cx="2980944" cy="310896"/>
+                        </a:xfrm>
+                        <a:prstGeom prst="rect">
+                          <a:avLst/>
+                        </a:prstGeom>
+                        <a:noFill/>
+                      </wps:spPr>
+                      <wps:txbx>
+                        <w:txbxContent>
+                          <w:p>
+                            <w:pPr>
+                              <w:pStyle w:val="NormalWeb"/>
+                              <w:numPr>
+                                <w:ilvl w:val="0"/>
+                                <w:numId w:val="10"/>
+                              </w:numPr>
+                              <w:spacing w:before="0" w:beforeAutospacing="0" w:after="0" w:afterAutospacing="0"/>
+                              <w:rPr>
+                                <w:color w:val="000000" w:themeColor="text1"/>
+                                <w:kern w:val="24"/>
+                                <w:sz w:val="20"/>
+                                <w:szCs w:val="22"/>
+                              </w:rPr>
+                            </w:pPr>
+                            <w:r>
+                              <w:rPr>
+                                <w:rFonts w:hint="eastAsia"/>
+                                <w:color w:val="000000" w:themeColor="text1"/>
+                                <w:kern w:val="24"/>
+                                <w:sz w:val="20"/>
+                                <w:szCs w:val="22"/>
+                              </w:rPr>
+                              <w:t>R</w:t>
+                            </w:r>
+                            <w:r>
+                              <w:rPr>
+                                <w:color w:val="000000" w:themeColor="text1"/>
+                                <w:kern w:val="24"/>
+                                <w:sz w:val="20"/>
+                                <w:szCs w:val="22"/>
+                              </w:rPr>
+                              <w:t xml:space="preserve">ate among Kids in </w:t>
+                            </w:r>
+                            <w:r>
+                              <w:rPr>
+                                <w:color w:val="000000" w:themeColor="text1"/>
+                                <w:kern w:val="24"/>
+                                <w:sz w:val="20"/>
+                                <w:szCs w:val="22"/>
+                              </w:rPr>
+                              <w:t>D</w:t>
+                            </w:r>
+                            <w:r>
+                              <w:rPr>
+                                <w:color w:val="000000" w:themeColor="text1"/>
+                                <w:kern w:val="24"/>
+                                <w:sz w:val="20"/>
+                                <w:szCs w:val="22"/>
+                              </w:rPr>
+                              <w:t xml:space="preserve">ifferent Races </w:t>
+                            </w:r>
+                            <w:r>
+                              <w:rPr>
+                                <w:color w:val="000000" w:themeColor="text1"/>
+                                <w:kern w:val="24"/>
+                                <w:sz w:val="20"/>
+                                <w:szCs w:val="22"/>
+                              </w:rPr>
+                              <w:t>G</w:t>
+                            </w:r>
+                            <w:r>
+                              <w:rPr>
+                                <w:color w:val="000000" w:themeColor="text1"/>
+                                <w:kern w:val="24"/>
+                                <w:sz w:val="20"/>
+                                <w:szCs w:val="22"/>
+                              </w:rPr>
+                              <w:t>roup (9-13).</w:t>
+                            </w:r>
+                          </w:p>
+                        </w:txbxContent>
+                      </wps:txbx>
+                      <wps:bodyPr wrap="none" lIns="0" rIns="0" rtlCol="0">
+                        <a:noAutofit/>
+                      </wps:bodyPr>
+                    </wps:wsp>
+                  </a:graphicData>
+                </a:graphic>
+                <wp14:sizeRelH relativeFrom="margin">
+                  <wp14:pctWidth>0</wp14:pctWidth>
+                </wp14:sizeRelH>
+                <wp14:sizeRelV relativeFrom="margin">
+                  <wp14:pctHeight>0</wp14:pctHeight>
+                </wp14:sizeRelV>
+              </wp:anchor>
+            </w:drawing>
+          </mc:Choice>
+          <mc:Fallback>
+            <w:pict>
+              <v:shape w14:anchorId="2B6D056E" id="_x0000_s1029" type="#_x0000_t202" style="position:absolute;margin-left:295.2pt;margin-top:219.6pt;width:234.7pt;height:24.5pt;z-index:251706368;visibility:visible;mso-wrap-style:none;mso-width-percent:0;mso-height-percent:0;mso-wrap-distance-left:9pt;mso-wrap-distance-top:0;mso-wrap-distance-right:9pt;mso-wrap-distance-bottom:0;mso-position-horizontal:absolute;mso-position-horizontal-relative:page;mso-position-vertical:absolute;mso-position-vertical-relative:page;mso-width-percent:0;mso-height-percent:0;mso-width-relative:margin;mso-height-relative:margin;v-text-anchor:top" o:gfxdata="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" filled="f" stroked="f">
+                <v:textbox inset="0,,0">
+                  <w:txbxContent>
+                    <w:p>
+                      <w:pPr>
+                        <w:pStyle w:val="NormalWeb"/>
+                        <w:numPr>
+                          <w:ilvl w:val="0"/>
+                          <w:numId w:val="10"/>
+                        </w:numPr>
+                        <w:spacing w:before="0" w:beforeAutospacing="0" w:after="0" w:afterAutospacing="0"/>
+                        <w:rPr>
+                          <w:color w:val="000000" w:themeColor="text1"/>
+                          <w:kern w:val="24"/>
+                          <w:sz w:val="20"/>
+                          <w:szCs w:val="22"/>
+                        </w:rPr>
+                      </w:pPr>
+                      <w:r>
+                        <w:rPr>
+                          <w:rFonts w:hint="eastAsia"/>
+                          <w:color w:val="000000" w:themeColor="text1"/>
+                          <w:kern w:val="24"/>
+                          <w:sz w:val="20"/>
+                          <w:szCs w:val="22"/>
+                        </w:rPr>
+                        <w:t>R</w:t>
+                      </w:r>
+                      <w:r>
+                        <w:rPr>
+                          <w:color w:val="000000" w:themeColor="text1"/>
+                          <w:kern w:val="24"/>
+                          <w:sz w:val="20"/>
+                          <w:szCs w:val="22"/>
+                        </w:rPr>
+                        <w:t xml:space="preserve">ate among Kids in </w:t>
+                      </w:r>
+                      <w:r>
+                        <w:rPr>
+                          <w:color w:val="000000" w:themeColor="text1"/>
+                          <w:kern w:val="24"/>
+                          <w:sz w:val="20"/>
+                          <w:szCs w:val="22"/>
+                        </w:rPr>
+                        <w:t>D</w:t>
+                      </w:r>
+                      <w:r>
+                        <w:rPr>
+                          <w:color w:val="000000" w:themeColor="text1"/>
+                          <w:kern w:val="24"/>
+                          <w:sz w:val="20"/>
+                          <w:szCs w:val="22"/>
+                        </w:rPr>
+                        <w:t xml:space="preserve">ifferent Races </w:t>
+                      </w:r>
+                      <w:r>
+                        <w:rPr>
+                          <w:color w:val="000000" w:themeColor="text1"/>
+                          <w:kern w:val="24"/>
+                          <w:sz w:val="20"/>
+                          <w:szCs w:val="22"/>
+                        </w:rPr>
+                        <w:t>G</w:t>
+                      </w:r>
+                      <w:r>
+                        <w:rPr>
+                          <w:color w:val="000000" w:themeColor="text1"/>
+                          <w:kern w:val="24"/>
+                          <w:sz w:val="20"/>
+                          <w:szCs w:val="22"/>
+                        </w:rPr>
+                        <w:t>roup (9-13).</w:t>
+                      </w:r>
+                    </w:p>
+                  </w:txbxContent>
+                </v:textbox>
+                <w10:wrap anchorx="page" anchory="page"/>
+              </v:shape>
+            </w:pict>
+          </mc:Fallback>
+        </mc:AlternateContent>
+      </w:r>
+      <w:r>
+        <w:rPr>
+          <w:noProof/>
+        </w:rPr>
+        <w:drawing>
+          <wp:anchor distT="0" distB="0" distL="114300" distR="114300" simplePos="0" relativeHeight="251702272" behindDoc="0" locked="0" layoutInCell="1" allowOverlap="1" wp14:anchorId="1932CEA4" wp14:editId="5164FAEC">
+            <wp:simplePos x="0" y="0"/>
+            <wp:positionH relativeFrom="page">
+              <wp:posOffset>3822065</wp:posOffset>
+            </wp:positionH>
+            <wp:positionV relativeFrom="page">
+              <wp:posOffset>3108960</wp:posOffset>
+            </wp:positionV>
+            <wp:extent cx="2651760" cy="2167128"/>
+            <wp:effectExtent l="0" t="0" r="2540" b="5080"/>
+            <wp:wrapSquare wrapText="bothSides"/>
+            <wp:docPr id="1826099611" name="Picture 5" descr="A graph with numbers and a line&#10;&#10;Description automatically generated"/>
+            <wp:cNvGraphicFramePr>
+              <a:graphicFrameLocks xmlns:a="http://schemas.openxmlformats.org/drawingml/2006/main" noChangeAspect="1"/>
+            </wp:cNvGraphicFramePr>
+            <a:graphic xmlns:a="http://schemas.openxmlformats.org/drawingml/2006/main">
+              <a:graphicData uri="http://schemas.openxmlformats.org/drawingml/2006/picture">
+                <pic:pic xmlns:pic="http://schemas.openxmlformats.org/drawingml/2006/picture">
+                  <pic:nvPicPr>
+                    <pic:cNvPr id="1826099611" name="Picture 5" descr="A graph with numbers and a line&#10;&#10;Description automatically generated"/>
+                    <pic:cNvPicPr>
+                      <a:picLocks noChangeAspect="1" noChangeArrowheads="1"/>
+                    </pic:cNvPicPr>
+                  </pic:nvPicPr>
+                  <pic:blipFill>
+                    <a:blip r:embed="rId6">
+                      <a:extLst>
+                        <a:ext uri="{28A0092B-C50C-407E-A947-70E740481C1C}">
+                          <a14:useLocalDpi xmlns:a14="http://schemas.microsoft.com/office/drawing/2010/main" val="0"/>
+                        </a:ext>
+                      </a:extLst>
+                    </a:blip>
+                    <a:srcRect/>
+                    <a:stretch>
+                      <a:fillRect/>
+                    </a:stretch>
+                  </pic:blipFill>
+                  <pic:spPr bwMode="auto">
+                    <a:xfrm>
+                      <a:off x="0" y="0"/>
+                      <a:ext cx="2651760" cy="2167128"/>
+                    </a:xfrm>
+                    <a:prstGeom prst="rect">
+                      <a:avLst/>
+                    </a:prstGeom>
+                    <a:noFill/>
+                    <a:ln>
+                      <a:noFill/>
+                    </a:ln>
+                  </pic:spPr>
+                </pic:pic>
+              </a:graphicData>
+            </a:graphic>
+            <wp14:sizeRelH relativeFrom="page">
+              <wp14:pctWidth>0</wp14:pctWidth>
+            </wp14:sizeRelH>
+            <wp14:sizeRelV relativeFrom="page">
+              <wp14:pctHeight>0</wp14:pctHeight>
+            </wp14:sizeRelV>
+          </wp:anchor>
+        </w:drawing>
+      </w:r>
+      <w:r>
+        <w:rPr>
+          <w:noProof/>
+        </w:rPr>
+        <w:drawing>
+          <wp:anchor distT="0" distB="0" distL="114300" distR="114300" simplePos="0" relativeHeight="251701248" behindDoc="0" locked="0" layoutInCell="1" allowOverlap="1" wp14:anchorId="252B7463" wp14:editId="5D3233D3">
+            <wp:simplePos x="0" y="0"/>
+            <wp:positionH relativeFrom="page">
+              <wp:posOffset>658495</wp:posOffset>
+            </wp:positionH>
+            <wp:positionV relativeFrom="page">
+              <wp:posOffset>3108960</wp:posOffset>
+            </wp:positionV>
+            <wp:extent cx="2651760" cy="2164080"/>
+            <wp:effectExtent l="0" t="0" r="2540" b="0"/>
+            <wp:wrapSquare wrapText="bothSides"/>
+            <wp:docPr id="138093073" name="Picture 4" descr="A graph with numbers and a line&#10;&#10;Description automatically generated"/>
+            <wp:cNvGraphicFramePr>
+              <a:graphicFrameLocks xmlns:a="http://schemas.openxmlformats.org/drawingml/2006/main" noChangeAspect="1"/>
+            </wp:cNvGraphicFramePr>
+            <a:graphic xmlns:a="http://schemas.openxmlformats.org/drawingml/2006/main">
+              <a:graphicData uri="http://schemas.openxmlformats.org/drawingml/2006/picture">
+                <pic:pic xmlns:pic="http://schemas.openxmlformats.org/drawingml/2006/picture">
+                  <pic:nvPicPr>
+                    <pic:cNvPr id="138093073" name="Picture 4" descr="A graph with numbers and a line&#10;&#10;Description automatically generated"/>
+                    <pic:cNvPicPr>
+                      <a:picLocks noChangeAspect="1" noChangeArrowheads="1"/>
+                    </pic:cNvPicPr>
+                  </pic:nvPicPr>
+                  <pic:blipFill>
+                    <a:blip r:embed="rId7">
+                      <a:extLst>
+                        <a:ext uri="{28A0092B-C50C-407E-A947-70E740481C1C}">
+                          <a14:useLocalDpi xmlns:a14="http://schemas.microsoft.com/office/drawing/2010/main" val="0"/>
+                        </a:ext>
+                      </a:extLst>
+                    </a:blip>
+                    <a:srcRect/>
+                    <a:stretch>
+                      <a:fillRect/>
+                    </a:stretch>
+                  </pic:blipFill>
+                  <pic:spPr bwMode="auto">
+                    <a:xfrm>
+                      <a:off x="0" y="0"/>
+                      <a:ext cx="2651760" cy="2164080"/>
+                    </a:xfrm>
+                    <a:prstGeom prst="rect">
+                      <a:avLst/>
+                    </a:prstGeom>
+                    <a:noFill/>
+                    <a:ln>
+                      <a:noFill/>
+                    </a:ln>
+                  </pic:spPr>
+                </pic:pic>
+              </a:graphicData>
+            </a:graphic>
+            <wp14:sizeRelH relativeFrom="margin">
+              <wp14:pctWidth>0</wp14:pctWidth>
+            </wp14:sizeRelH>
+            <wp14:sizeRelV relativeFrom="margin">
+              <wp14:pctHeight>0</wp14:pctHeight>
+            </wp14:sizeRelV>
+          </wp:anchor>
+        </w:drawing>
+      </w:r>
+      <w:r>
+        <w:rPr>
+          <w:rFonts w:ascii="Times New Roman" w:hAnsi="Times New Roman" w:cs="Times New Roman"/>
+          <w:noProof/>
+          <w:sz w:val="24"/>
+          <w:lang w:eastAsia="zh-CN"/>
+          <w14:ligatures w14:val="standardContextual"/>
+        </w:rPr>
+        <mc:AlternateContent>
+          <mc:Choice Requires="wps">
+            <w:drawing>
+              <wp:anchor distT="0" distB="0" distL="114300" distR="114300" simplePos="0" relativeHeight="251679744" behindDoc="0" locked="0" layoutInCell="1" allowOverlap="1" wp14:anchorId="71BAA086" wp14:editId="5DBEA52B">
+                <wp:simplePos x="0" y="0"/>
+                <wp:positionH relativeFrom="column">
+                  <wp:posOffset>-277495</wp:posOffset>
+                </wp:positionH>
+                <wp:positionV relativeFrom="paragraph">
+                  <wp:posOffset>-190591</wp:posOffset>
+                </wp:positionV>
+                <wp:extent cx="7441565" cy="514350"/>
+                <wp:effectExtent l="0" t="0" r="0" b="0"/>
+                <wp:wrapNone/>
+                <wp:docPr id="1961355079" name="TextBox 1"/>
+                <wp:cNvGraphicFramePr/>
+                <a:graphic xmlns:a="http://schemas.openxmlformats.org/drawingml/2006/main">
+                  <a:graphicData uri="http://schemas.microsoft.com/office/word/2010/wordprocessingShape">
+                    <wps:wsp>
+                      <wps:cNvSpPr txBox="1"/>
+                      <wps:spPr>
+                        <a:xfrm>
+                          <a:off x="0" y="0"/>
+                          <a:ext cx="7441565" cy="514350"/>
+                        </a:xfrm>
+                        <a:prstGeom prst="rect">
+                          <a:avLst/>
+                        </a:prstGeom>
+                        <a:noFill/>
+                      </wps:spPr>
+                      <wps:txbx>
+                        <w:txbxContent>
+                          <w:p>
+                            <w:pPr>
+                              <w:pStyle w:val="NormalWeb"/>
+                              <w:spacing w:before="0" w:beforeAutospacing="0" w:after="0" w:afterAutospacing="0"/>
+                              <w:rPr>
+                                <w:bCs/>
+                                <w:color w:val="000000" w:themeColor="text1"/>
+                                <w:kern w:val="24"/>
+                                <w:sz w:val="20"/>
+                                <w:szCs w:val="20"/>
+                              </w:rPr>
+                            </w:pPr>
+                            <w:r>
+                              <w:rPr>
+                                <w:b/>
+                                <w:color w:val="000000" w:themeColor="text1"/>
+                                <w:kern w:val="24"/>
+                                <w:sz w:val="20"/>
+                                <w:szCs w:val="20"/>
+                              </w:rPr>
+                              <w:t>Figure A</w:t>
+                            </w:r>
+                            <w:r>
+                              <w:rPr>
+                                <w:bCs/>
+                                <w:color w:val="000000" w:themeColor="text1"/>
+                                <w:kern w:val="24"/>
+                                <w:sz w:val="20"/>
+                                <w:szCs w:val="20"/>
+                              </w:rPr>
+                              <w:t>.</w:t>
+                            </w:r>
+                            <w:r>
+                              <w:rPr>
+                                <w:bCs/>
+                                <w:color w:val="000000" w:themeColor="text1"/>
+                                <w:kern w:val="24"/>
+                                <w:sz w:val="20"/>
+                                <w:szCs w:val="20"/>
+                              </w:rPr>
+                              <w:t xml:space="preserve">  </w:t>
+                            </w:r>
+                            <w:r>
+                              <w:rPr>
+                                <w:bCs/>
+                                <w:color w:val="000000" w:themeColor="text1"/>
+                                <w:kern w:val="24"/>
+                                <w:sz w:val="20"/>
+                                <w:szCs w:val="20"/>
+                              </w:rPr>
+                              <w:t>The</w:t>
+                            </w:r>
+                            <w:r>
+                              <w:rPr>
+                                <w:bCs/>
+                                <w:color w:val="000000" w:themeColor="text1"/>
+                                <w:kern w:val="24"/>
+                                <w:sz w:val="20"/>
+                                <w:szCs w:val="20"/>
+                              </w:rPr>
+                              <w:t xml:space="preserve"> HPV vaccine </w:t>
+                            </w:r>
+                            <w:r>
+                              <w:rPr>
+                                <w:bCs/>
+                                <w:color w:val="000000" w:themeColor="text1"/>
+                                <w:kern w:val="24"/>
+                                <w:sz w:val="20"/>
+                                <w:szCs w:val="20"/>
+                              </w:rPr>
+                              <w:t>initialized rate on the Long Island among 9- to 13-year-old kids. The rate here was calculated by the number of kids who already initialized the HPV vaccination divided by the number of kids either receive the HPV vaccination or Tdap vaccination.</w:t>
+                            </w:r>
+                          </w:p>
+                        </w:txbxContent>
+                      </wps:txbx>
+                      <wps:bodyPr wrap="square" rtlCol="0">
+                        <a:noAutofit/>
+                      </wps:bodyPr>
+                    </wps:wsp>
+                  </a:graphicData>
+                </a:graphic>
+                <wp14:sizeRelV relativeFrom="margin">
+                  <wp14:pctHeight>0</wp14:pctHeight>
+                </wp14:sizeRelV>
+              </wp:anchor>
+            </w:drawing>
+          </mc:Choice>
+          <mc:Fallback>
+            <w:pict>
+              <v:shape w14:anchorId="71BAA086" id="TextBox 1" o:spid="_x0000_s1030" type="#_x0000_t202" style="position:absolute;margin-left:-21.85pt;margin-top:-15pt;width:585.95pt;height:40.5pt;z-index:251679744;visibility:visible;mso-wrap-style:square;mso-height-percent:0;mso-wrap-distance-left:9pt;mso-wrap-distance-top:0;mso-wrap-distance-right:9pt;mso-wrap-distance-bottom:0;mso-position-horizontal:absolute;mso-position-horizontal-relative:text;mso-position-vertical:absolute;mso-position-vertical-relative:text;mso-height-percent:0;mso-height-relative:margin;v-text-anchor:top" o:gfxdata="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" filled="f" stroked="f">
+                <v:textbox>
+                  <w:txbxContent>
+                    <w:p>
+                      <w:pPr>
+                        <w:pStyle w:val="NormalWeb"/>
+                        <w:spacing w:before="0" w:beforeAutospacing="0" w:after="0" w:afterAutospacing="0"/>
+                        <w:rPr>
+                          <w:bCs/>
+                          <w:color w:val="000000" w:themeColor="text1"/>
+                          <w:kern w:val="24"/>
+                          <w:sz w:val="20"/>
+                          <w:szCs w:val="20"/>
+                        </w:rPr>
+                      </w:pPr>
+                      <w:r>
+                        <w:rPr>
+                          <w:b/>
+                          <w:color w:val="000000" w:themeColor="text1"/>
+                          <w:kern w:val="24"/>
+                          <w:sz w:val="20"/>
+                          <w:szCs w:val="20"/>
+                        </w:rPr>
+                        <w:t>Figure A</w:t>
+                      </w:r>
+                      <w:r>
+                        <w:rPr>
+                          <w:bCs/>
+                          <w:color w:val="000000" w:themeColor="text1"/>
+                          <w:kern w:val="24"/>
+                          <w:sz w:val="20"/>
+                          <w:szCs w:val="20"/>
+                        </w:rPr>
+                        <w:t>.</w:t>
+                      </w:r>
+                      <w:r>
+                        <w:rPr>
+                          <w:bCs/>
+                          <w:color w:val="000000" w:themeColor="text1"/>
+                          <w:kern w:val="24"/>
+                          <w:sz w:val="20"/>
+                          <w:szCs w:val="20"/>
+                        </w:rPr>
+                        <w:t xml:space="preserve">  </w:t>
+                      </w:r>
+                      <w:r>
+                        <w:rPr>
+                          <w:bCs/>
+                          <w:color w:val="000000" w:themeColor="text1"/>
+                          <w:kern w:val="24"/>
+                          <w:sz w:val="20"/>
+                          <w:szCs w:val="20"/>
+                        </w:rPr>
+                        <w:t>The</w:t>
+                      </w:r>
+                      <w:r>
+                        <w:rPr>
+                          <w:bCs/>
+                          <w:color w:val="000000" w:themeColor="text1"/>
+                          <w:kern w:val="24"/>
+                          <w:sz w:val="20"/>
+                          <w:szCs w:val="20"/>
+                        </w:rPr>
+                        <w:t xml:space="preserve"> HPV vaccine </w:t>
+                      </w:r>
+                      <w:r>
+                        <w:rPr>
+                          <w:bCs/>
+                          <w:color w:val="000000" w:themeColor="text1"/>
+                          <w:kern w:val="24"/>
+                          <w:sz w:val="20"/>
+                          <w:szCs w:val="20"/>
+                        </w:rPr>
+                        <w:t>initialized rate on the Long Island among 9- to 13-year-old kids. The rate here was calculated by the number of kids who already initialized the HPV vaccination divided by the number of kids either receive the HPV vaccination or Tdap vaccination.</w:t>
+                      </w:r>
+                    </w:p>
+                  </w:txbxContent>
+                </v:textbox>
+              </v:shape>
+            </w:pict>
+          </mc:Fallback>
+        </mc:AlternateContent>
+      </w:r>
+      <w:r>
+        <w:rPr>
+          <w:noProof/>
+        </w:rPr>
+        <w:drawing>
+          <wp:anchor distT="0" distB="0" distL="114300" distR="114300" simplePos="0" relativeHeight="251697152" behindDoc="0" locked="0" layoutInCell="1" allowOverlap="1" wp14:anchorId="417C972E" wp14:editId="7966CC83">
+            <wp:simplePos x="0" y="0"/>
+            <wp:positionH relativeFrom="page">
+              <wp:posOffset>655320</wp:posOffset>
+            </wp:positionH>
+            <wp:positionV relativeFrom="page">
+              <wp:posOffset>663031</wp:posOffset>
+            </wp:positionV>
+            <wp:extent cx="2651760" cy="2194560"/>
+            <wp:effectExtent l="0" t="0" r="2540" b="2540"/>
+            <wp:wrapSquare wrapText="bothSides"/>
+            <wp:docPr id="151395139" name="Picture 1" descr="A graph with numbers and a line graph&#10;&#10;Description automatically generated"/>
+            <wp:cNvGraphicFramePr>
+              <a:graphicFrameLocks xmlns:a="http://schemas.openxmlformats.org/drawingml/2006/main" noChangeAspect="1"/>
+            </wp:cNvGraphicFramePr>
+            <a:graphic xmlns:a="http://schemas.openxmlformats.org/drawingml/2006/main">
+              <a:graphicData uri="http://schemas.openxmlformats.org/drawingml/2006/picture">
+                <pic:pic xmlns:pic="http://schemas.openxmlformats.org/drawingml/2006/picture">
+                  <pic:nvPicPr>
+                    <pic:cNvPr id="151395139" name="Picture 1" descr="A graph with numbers and a line graph&#10;&#10;Description automatically generated"/>
+                    <pic:cNvPicPr>
+                      <a:picLocks noChangeAspect="1" noChangeArrowheads="1"/>
+                    </pic:cNvPicPr>
+                  </pic:nvPicPr>
+                  <pic:blipFill>
+                    <a:blip r:embed="rId8">
+                      <a:extLst>
+                        <a:ext uri="{28A0092B-C50C-407E-A947-70E740481C1C}">
+                          <a14:useLocalDpi xmlns:a14="http://schemas.microsoft.com/office/drawing/2010/main" val="0"/>
+                        </a:ext>
+                      </a:extLst>
+                    </a:blip>
+                    <a:srcRect/>
+                    <a:stretch>
+                      <a:fillRect/>
+                    </a:stretch>
+                  </pic:blipFill>
+                  <pic:spPr bwMode="auto">
+                    <a:xfrm>
+                      <a:off x="0" y="0"/>
+                      <a:ext cx="2651760" cy="2194560"/>
+                    </a:xfrm>
+                    <a:prstGeom prst="rect">
+                      <a:avLst/>
+                    </a:prstGeom>
+                    <a:noFill/>
+                    <a:ln>
+                      <a:noFill/>
+                    </a:ln>
+                  </pic:spPr>
+                </pic:pic>
+              </a:graphicData>
+            </a:graphic>
+            <wp14:sizeRelH relativeFrom="margin">
+              <wp14:pctWidth>0</wp14:pctWidth>
+            </wp14:sizeRelH>
+            <wp14:sizeRelV relativeFrom="margin">
+              <wp14:pctHeight>0</wp14:pctHeight>
+            </wp14:sizeRelV>
+          </wp:anchor>
+        </w:drawing>
+      </w:r>
+      <w:r>
+        <w:rPr>
+          <w:noProof/>
+        </w:rPr>
+        <w:drawing>
+          <wp:anchor distT="0" distB="0" distL="114300" distR="114300" simplePos="0" relativeHeight="251698176" behindDoc="0" locked="0" layoutInCell="1" allowOverlap="1" wp14:anchorId="161A858E" wp14:editId="35EE1215">
+            <wp:simplePos x="0" y="0"/>
+            <wp:positionH relativeFrom="page">
+              <wp:posOffset>3825240</wp:posOffset>
+            </wp:positionH>
+            <wp:positionV relativeFrom="page">
+              <wp:posOffset>671104</wp:posOffset>
+            </wp:positionV>
+            <wp:extent cx="2687955" cy="2194560"/>
+            <wp:effectExtent l="0" t="0" r="4445" b="2540"/>
+            <wp:wrapSquare wrapText="bothSides"/>
+            <wp:docPr id="334621642" name="Picture 2" descr="A graph of different colored lines&#10;&#10;Description automatically generated"/>
+            <wp:cNvGraphicFramePr>
+              <a:graphicFrameLocks xmlns:a="http://schemas.openxmlformats.org/drawingml/2006/main" noChangeAspect="1"/>
+            </wp:cNvGraphicFramePr>
+            <a:graphic xmlns:a="http://schemas.openxmlformats.org/drawingml/2006/main">
+              <a:graphicData uri="http://schemas.openxmlformats.org/drawingml/2006/picture">
+                <pic:pic xmlns:pic="http://schemas.openxmlformats.org/drawingml/2006/picture">
+                  <pic:nvPicPr>
+                    <pic:cNvPr id="334621642" name="Picture 2" descr="A graph of different colored lines&#10;&#10;Description automatically generated"/>
+                    <pic:cNvPicPr>
+                      <a:picLocks noChangeAspect="1" noChangeArrowheads="1"/>
+                    </pic:cNvPicPr>
+                  </pic:nvPicPr>
+                  <pic:blipFill>
+                    <a:blip r:embed="rId9">
+                      <a:extLst>
+                        <a:ext uri="{28A0092B-C50C-407E-A947-70E740481C1C}">
+                          <a14:useLocalDpi xmlns:a14="http://schemas.microsoft.com/office/drawing/2010/main" val="0"/>
+                        </a:ext>
+                      </a:extLst>
+                    </a:blip>
+                    <a:srcRect/>
+                    <a:stretch>
+                      <a:fillRect/>
+                    </a:stretch>
+                  </pic:blipFill>
+                  <pic:spPr bwMode="auto">
+                    <a:xfrm>
+                      <a:off x="0" y="0"/>
+                      <a:ext cx="2687955" cy="2194560"/>
+                    </a:xfrm>
+                    <a:prstGeom prst="rect">
+                      <a:avLst/>
+                    </a:prstGeom>
+                    <a:noFill/>
+                    <a:ln>
+                      <a:noFill/>
+                    </a:ln>
+                  </pic:spPr>
+                </pic:pic>
+              </a:graphicData>
+            </a:graphic>
+            <wp14:sizeRelH relativeFrom="margin">
+              <wp14:pctWidth>0</wp14:pctWidth>
+            </wp14:sizeRelH>
+            <wp14:sizeRelV relativeFrom="margin">
+              <wp14:pctHeight>0</wp14:pctHeight>
+            </wp14:sizeRelV>
+          </wp:anchor>
+        </w:drawing>
+      </w:r>
+    </w:p>
     <w:p/>
     <w:sectPr>
       <w:pgSz w:w="12240" w:h="15840"/>
-      <w:pgMar w:top="1440" w:right="1440" w:bottom="1440" w:left="1440" w:header="720" w:footer="720" w:gutter="0"/>
+      <w:pgMar w:top="720" w:right="720" w:bottom="720" w:left="720" w:header="720" w:footer="720" w:gutter="0"/>
       <w:cols w:space="720"/>
       <w:docGrid w:type="lines" w:linePitch="312"/>
     </w:sectPr>
   </w:body>
 </w:document>
+</file>
+
+<file path=word/numbering.xml><?xml version="1.0" encoding="utf-8"?>
+<w:numbering xmlns:wpc="http://schemas.microsoft.com/office/word/2010/wordprocessingCanvas" xmlns:cx="http://schemas.microsoft.com/office/drawing/2014/chartex" xmlns:cx1="http://schemas.microsoft.com/office/drawing/2015/9/8/chartex" xmlns:cx2="http://schemas.microsoft.com/office/drawing/2015/10/21/chartex" xmlns:cx3="http://schemas.microsoft.com/office/drawing/2016/5/9/chartex" xmlns:cx4="http://schemas.microsoft.com/office/drawing/2016/5/10/chartex" xmlns:cx5="http://schemas.microsoft.com/office/drawing/2016/5/11/chartex" xmlns:cx6="http://schemas.microsoft.com/office/drawing/2016/5/12/chartex" xmlns:cx7="http://schemas.microsoft.com/office/drawing/2016/5/13/chartex" xmlns:cx8="http://schemas.microsoft.com/office/drawing/2016/5/14/chartex" xmlns:mc="http://schemas.openxmlformats.org/markup-compatibility/2006" xmlns:aink="http://schemas.microsoft.com/office/drawing/2016/ink" xmlns:am3d="http://schemas.microsoft.com/office/drawing/2017/model3d" xmlns:o="urn:schemas-microsoft-com:office:office" xmlns:oel="http://schemas.microsoft.com/office/2019/extlst" xmlns:r="http://schemas.openxmlformats.org/officeDocument/2006/relationships" xmlns:m="http://schemas.openxmlformats.org/officeDocument/2006/math" xmlns:v="urn:schemas-microsoft-com:vml" xmlns:wp14="http://schemas.microsoft.com/office/word/2010/wordprocessingDrawing" xmlns:wp="http://schemas.openxmlformats.org/drawingml/2006/wordprocessingDrawing" xmlns:w10="urn:schemas-microsoft-com:office:word" xmlns:w="http://schemas.openxmlformats.org/wordprocessingml/2006/main" xmlns:w14="http://schemas.microsoft.com/office/word/2010/wordml" xmlns:w15="http://schemas.microsoft.com/office/word/2012/wordml" xmlns:w16cex="http://schemas.microsoft.com/office/word/2018/wordml/cex" xmlns:w16cid="http://schemas.microsoft.com/office/word/2016/wordml/cid" xmlns:w16="http://schemas.microsoft.com/office/word/2018/wordml" xmlns:w16sdtdh="http://schemas.microsoft.com/office/word/2020/wordml/sdtdatahash" xmlns:w16se="http://schemas.microsoft.com/office/word/2015/wordml/symex" xmlns:wpg="http://schemas.microsoft.com/office/word/2010/wordprocessingGroup" xmlns:wpi="http://schemas.microsoft.com/office/word/2010/wordprocessingInk" xmlns:wne="http://schemas.microsoft.com/office/word/2006/wordml" xmlns:wps="http://schemas.microsoft.com/office/word/2010/wordprocessingShape" mc:Ignorable="w14 w15 w16se w16cid w16 w16cex w16sdtdh wp14">
+  <w:abstractNum w:abstractNumId="0" w15:restartNumberingAfterBreak="0">
+    <w:nsid w:val="184A14AD"/>
+    <w:multiLevelType w:val="hybridMultilevel"/>
+    <w:tmpl w:val="ABAEA796"/>
+    <w:lvl w:ilvl="0" w:tplc="1FCE6780">
+      <w:start w:val="1"/>
+      <w:numFmt w:val="upperLetter"/>
+      <w:lvlText w:val="(%1)"/>
+      <w:lvlJc w:val="left"/>
+      <w:pPr>
+        <w:ind w:left="800" w:hanging="440"/>
+      </w:pPr>
+      <w:rPr>
+        <w:rFonts w:hint="default"/>
+      </w:rPr>
+    </w:lvl>
+    <w:lvl w:ilvl="1" w:tplc="04090019" w:tentative="1">
+      <w:start w:val="1"/>
+      <w:numFmt w:val="lowerLetter"/>
+      <w:lvlText w:val="%2)"/>
+      <w:lvlJc w:val="left"/>
+      <w:pPr>
+        <w:ind w:left="1240" w:hanging="440"/>
+      </w:pPr>
+    </w:lvl>
+    <w:lvl w:ilvl="2" w:tplc="0409001B" w:tentative="1">
+      <w:start w:val="1"/>
+      <w:numFmt w:val="lowerRoman"/>
+      <w:lvlText w:val="%3."/>
+      <w:lvlJc w:val="right"/>
+      <w:pPr>
+        <w:ind w:left="1680" w:hanging="440"/>
+      </w:pPr>
+    </w:lvl>
+    <w:lvl w:ilvl="3" w:tplc="0409000F" w:tentative="1">
+      <w:start w:val="1"/>
+      <w:numFmt w:val="decimal"/>
+      <w:lvlText w:val="%4."/>
+      <w:lvlJc w:val="left"/>
+      <w:pPr>
+        <w:ind w:left="2120" w:hanging="440"/>
+      </w:pPr>
+    </w:lvl>
+    <w:lvl w:ilvl="4" w:tplc="04090019" w:tentative="1">
+      <w:start w:val="1"/>
+      <w:numFmt w:val="lowerLetter"/>
+      <w:lvlText w:val="%5)"/>
+      <w:lvlJc w:val="left"/>
+      <w:pPr>
+        <w:ind w:left="2560" w:hanging="440"/>
+      </w:pPr>
+    </w:lvl>
+    <w:lvl w:ilvl="5" w:tplc="0409001B" w:tentative="1">
+      <w:start w:val="1"/>
+      <w:numFmt w:val="lowerRoman"/>
+      <w:lvlText w:val="%6."/>
+      <w:lvlJc w:val="right"/>
+      <w:pPr>
+        <w:ind w:left="3000" w:hanging="440"/>
+      </w:pPr>
+    </w:lvl>
+    <w:lvl w:ilvl="6" w:tplc="0409000F" w:tentative="1">
+      <w:start w:val="1"/>
+      <w:numFmt w:val="decimal"/>
+      <w:lvlText w:val="%7."/>
+      <w:lvlJc w:val="left"/>
+      <w:pPr>
+        <w:ind w:left="3440" w:hanging="440"/>
+      </w:pPr>
+    </w:lvl>
+    <w:lvl w:ilvl="7" w:tplc="04090019" w:tentative="1">
+      <w:start w:val="1"/>
+      <w:numFmt w:val="lowerLetter"/>
+      <w:lvlText w:val="%8)"/>
+      <w:lvlJc w:val="left"/>
+      <w:pPr>
+        <w:ind w:left="3880" w:hanging="440"/>
+      </w:pPr>
+    </w:lvl>
+    <w:lvl w:ilvl="8" w:tplc="0409001B" w:tentative="1">
+      <w:start w:val="1"/>
+      <w:numFmt w:val="lowerRoman"/>
+      <w:lvlText w:val="%9."/>
+      <w:lvlJc w:val="right"/>
+      <w:pPr>
+        <w:ind w:left="4320" w:hanging="440"/>
+      </w:pPr>
+    </w:lvl>
+  </w:abstractNum>
+  <w:abstractNum w:abstractNumId="1" w15:restartNumberingAfterBreak="0">
+    <w:nsid w:val="2746579B"/>
+    <w:multiLevelType w:val="multilevel"/>
+    <w:tmpl w:val="E4B20488"/>
+    <w:styleLink w:val="CurrentList4"/>
+    <w:lvl w:ilvl="0">
+      <w:start w:val="1"/>
+      <w:numFmt w:val="upperLetter"/>
+      <w:lvlText w:val="(%1)"/>
+      <w:lvlJc w:val="left"/>
+      <w:pPr>
+        <w:ind w:left="800" w:hanging="440"/>
+      </w:pPr>
+      <w:rPr>
+        <w:rFonts w:hint="default"/>
+      </w:rPr>
+    </w:lvl>
+    <w:lvl w:ilvl="1">
+      <w:start w:val="1"/>
+      <w:numFmt w:val="lowerLetter"/>
+      <w:lvlText w:val="%2)"/>
+      <w:lvlJc w:val="left"/>
+      <w:pPr>
+        <w:ind w:left="1240" w:hanging="440"/>
+      </w:pPr>
+    </w:lvl>
+    <w:lvl w:ilvl="2">
+      <w:start w:val="1"/>
+      <w:numFmt w:val="lowerRoman"/>
+      <w:lvlText w:val="%3."/>
+      <w:lvlJc w:val="right"/>
+      <w:pPr>
+        <w:ind w:left="1680" w:hanging="440"/>
+      </w:pPr>
+    </w:lvl>
+    <w:lvl w:ilvl="3">
+      <w:start w:val="1"/>
+      <w:numFmt w:val="decimal"/>
+      <w:lvlText w:val="%4."/>
+      <w:lvlJc w:val="left"/>
+      <w:pPr>
+        <w:ind w:left="2120" w:hanging="440"/>
+      </w:pPr>
+    </w:lvl>
+    <w:lvl w:ilvl="4">
+      <w:start w:val="1"/>
+      <w:numFmt w:val="lowerLetter"/>
+      <w:lvlText w:val="%5)"/>
+      <w:lvlJc w:val="left"/>
+      <w:pPr>
+        <w:ind w:left="2560" w:hanging="440"/>
+      </w:pPr>
+    </w:lvl>
+    <w:lvl w:ilvl="5">
+      <w:start w:val="1"/>
+      <w:numFmt w:val="lowerRoman"/>
+      <w:lvlText w:val="%6."/>
+      <w:lvlJc w:val="right"/>
+      <w:pPr>
+        <w:ind w:left="3000" w:hanging="440"/>
+      </w:pPr>
+    </w:lvl>
+    <w:lvl w:ilvl="6">
+      <w:start w:val="1"/>
+      <w:numFmt w:val="decimal"/>
+      <w:lvlText w:val="%7."/>
+      <w:lvlJc w:val="left"/>
+      <w:pPr>
+        <w:ind w:left="3440" w:hanging="440"/>
+      </w:pPr>
+    </w:lvl>
+    <w:lvl w:ilvl="7">
+      <w:start w:val="1"/>
+      <w:numFmt w:val="lowerLetter"/>
+      <w:lvlText w:val="%8)"/>
+      <w:lvlJc w:val="left"/>
+      <w:pPr>
+        <w:ind w:left="3880" w:hanging="440"/>
+      </w:pPr>
+    </w:lvl>
+    <w:lvl w:ilvl="8">
+      <w:start w:val="1"/>
+      <w:numFmt w:val="lowerRoman"/>
+      <w:lvlText w:val="%9."/>
+      <w:lvlJc w:val="right"/>
+      <w:pPr>
+        <w:ind w:left="4320" w:hanging="440"/>
+      </w:pPr>
+    </w:lvl>
+  </w:abstractNum>
+  <w:abstractNum w:abstractNumId="2" w15:restartNumberingAfterBreak="0">
+    <w:nsid w:val="27FB0A3D"/>
+    <w:multiLevelType w:val="hybridMultilevel"/>
+    <w:tmpl w:val="F052FDE8"/>
+    <w:lvl w:ilvl="0" w:tplc="0409000F">
+      <w:start w:val="1"/>
+      <w:numFmt w:val="decimal"/>
+      <w:lvlText w:val="%1."/>
+      <w:lvlJc w:val="left"/>
+      <w:pPr>
+        <w:ind w:left="800" w:hanging="440"/>
+      </w:pPr>
+    </w:lvl>
+    <w:lvl w:ilvl="1" w:tplc="04090019" w:tentative="1">
+      <w:start w:val="1"/>
+      <w:numFmt w:val="lowerLetter"/>
+      <w:lvlText w:val="%2)"/>
+      <w:lvlJc w:val="left"/>
+      <w:pPr>
+        <w:ind w:left="1240" w:hanging="440"/>
+      </w:pPr>
+    </w:lvl>
+    <w:lvl w:ilvl="2" w:tplc="0409001B" w:tentative="1">
+      <w:start w:val="1"/>
+      <w:numFmt w:val="lowerRoman"/>
+      <w:lvlText w:val="%3."/>
+      <w:lvlJc w:val="right"/>
+      <w:pPr>
+        <w:ind w:left="1680" w:hanging="440"/>
+      </w:pPr>
+    </w:lvl>
+    <w:lvl w:ilvl="3" w:tplc="0409000F" w:tentative="1">
+      <w:start w:val="1"/>
+      <w:numFmt w:val="decimal"/>
+      <w:lvlText w:val="%4."/>
+      <w:lvlJc w:val="left"/>
+      <w:pPr>
+        <w:ind w:left="2120" w:hanging="440"/>
+      </w:pPr>
+    </w:lvl>
+    <w:lvl w:ilvl="4" w:tplc="04090019" w:tentative="1">
+      <w:start w:val="1"/>
+      <w:numFmt w:val="lowerLetter"/>
+      <w:lvlText w:val="%5)"/>
+      <w:lvlJc w:val="left"/>
+      <w:pPr>
+        <w:ind w:left="2560" w:hanging="440"/>
+      </w:pPr>
+    </w:lvl>
+    <w:lvl w:ilvl="5" w:tplc="0409001B" w:tentative="1">
+      <w:start w:val="1"/>
+      <w:numFmt w:val="lowerRoman"/>
+      <w:lvlText w:val="%6."/>
+      <w:lvlJc w:val="right"/>
+      <w:pPr>
+        <w:ind w:left="3000" w:hanging="440"/>
+      </w:pPr>
+    </w:lvl>
+    <w:lvl w:ilvl="6" w:tplc="0409000F" w:tentative="1">
+      <w:start w:val="1"/>
+      <w:numFmt w:val="decimal"/>
+      <w:lvlText w:val="%7."/>
+      <w:lvlJc w:val="left"/>
+      <w:pPr>
+        <w:ind w:left="3440" w:hanging="440"/>
+      </w:pPr>
+    </w:lvl>
+    <w:lvl w:ilvl="7" w:tplc="04090019" w:tentative="1">
+      <w:start w:val="1"/>
+      <w:numFmt w:val="lowerLetter"/>
+      <w:lvlText w:val="%8)"/>
+      <w:lvlJc w:val="left"/>
+      <w:pPr>
+        <w:ind w:left="3880" w:hanging="440"/>
+      </w:pPr>
+    </w:lvl>
+    <w:lvl w:ilvl="8" w:tplc="0409001B" w:tentative="1">
+      <w:start w:val="1"/>
+      <w:numFmt w:val="lowerRoman"/>
+      <w:lvlText w:val="%9."/>
+      <w:lvlJc w:val="right"/>
+      <w:pPr>
+        <w:ind w:left="4320" w:hanging="440"/>
+      </w:pPr>
+    </w:lvl>
+  </w:abstractNum>
+  <w:abstractNum w:abstractNumId="3" w15:restartNumberingAfterBreak="0">
+    <w:nsid w:val="3CE42E1A"/>
+    <w:multiLevelType w:val="multilevel"/>
+    <w:tmpl w:val="7FAEBC88"/>
+    <w:styleLink w:val="CurrentList1"/>
+    <w:lvl w:ilvl="0">
+      <w:start w:val="1"/>
+      <w:numFmt w:val="upperLetter"/>
+      <w:lvlText w:val="(%1)"/>
+      <w:lvlJc w:val="left"/>
+      <w:pPr>
+        <w:ind w:left="800" w:hanging="440"/>
+      </w:pPr>
+      <w:rPr>
+        <w:rFonts w:hint="default"/>
+      </w:rPr>
+    </w:lvl>
+    <w:lvl w:ilvl="1">
+      <w:start w:val="1"/>
+      <w:numFmt w:val="lowerLetter"/>
+      <w:lvlText w:val="%2)"/>
+      <w:lvlJc w:val="left"/>
+      <w:pPr>
+        <w:ind w:left="1240" w:hanging="440"/>
+      </w:pPr>
+    </w:lvl>
+    <w:lvl w:ilvl="2">
+      <w:start w:val="1"/>
+      <w:numFmt w:val="lowerRoman"/>
+      <w:lvlText w:val="%3."/>
+      <w:lvlJc w:val="right"/>
+      <w:pPr>
+        <w:ind w:left="1680" w:hanging="440"/>
+      </w:pPr>
+    </w:lvl>
+    <w:lvl w:ilvl="3">
+      <w:start w:val="1"/>
+      <w:numFmt w:val="decimal"/>
+      <w:lvlText w:val="%4."/>
+      <w:lvlJc w:val="left"/>
+      <w:pPr>
+        <w:ind w:left="2120" w:hanging="440"/>
+      </w:pPr>
+    </w:lvl>
+    <w:lvl w:ilvl="4">
+      <w:start w:val="1"/>
+      <w:numFmt w:val="lowerLetter"/>
+      <w:lvlText w:val="%5)"/>
+      <w:lvlJc w:val="left"/>
+      <w:pPr>
+        <w:ind w:left="2560" w:hanging="440"/>
+      </w:pPr>
+    </w:lvl>
+    <w:lvl w:ilvl="5">
+      <w:start w:val="1"/>
+      <w:numFmt w:val="lowerRoman"/>
+      <w:lvlText w:val="%6."/>
+      <w:lvlJc w:val="right"/>
+      <w:pPr>
+        <w:ind w:left="3000" w:hanging="440"/>
+      </w:pPr>
+    </w:lvl>
+    <w:lvl w:ilvl="6">
+      <w:start w:val="1"/>
+      <w:numFmt w:val="decimal"/>
+      <w:lvlText w:val="%7."/>
+      <w:lvlJc w:val="left"/>
+      <w:pPr>
+        <w:ind w:left="3440" w:hanging="440"/>
+      </w:pPr>
+    </w:lvl>
+    <w:lvl w:ilvl="7">
+      <w:start w:val="1"/>
+      <w:numFmt w:val="lowerLetter"/>
+      <w:lvlText w:val="%8)"/>
+      <w:lvlJc w:val="left"/>
+      <w:pPr>
+        <w:ind w:left="3880" w:hanging="440"/>
+      </w:pPr>
+    </w:lvl>
+    <w:lvl w:ilvl="8">
+      <w:start w:val="1"/>
+      <w:numFmt w:val="lowerRoman"/>
+      <w:lvlText w:val="%9."/>
+      <w:lvlJc w:val="right"/>
+      <w:pPr>
+        <w:ind w:left="4320" w:hanging="440"/>
+      </w:pPr>
+    </w:lvl>
+  </w:abstractNum>
+  <w:abstractNum w:abstractNumId="4" w15:restartNumberingAfterBreak="0">
+    <w:nsid w:val="41A87E67"/>
+    <w:multiLevelType w:val="multilevel"/>
+    <w:tmpl w:val="9C0054C8"/>
+    <w:styleLink w:val="CurrentList2"/>
+    <w:lvl w:ilvl="0">
+      <w:start w:val="1"/>
+      <w:numFmt w:val="upperLetter"/>
+      <w:lvlText w:val="(%1)"/>
+      <w:lvlJc w:val="left"/>
+      <w:pPr>
+        <w:ind w:left="800" w:hanging="440"/>
+      </w:pPr>
+      <w:rPr>
+        <w:rFonts w:hint="default"/>
+      </w:rPr>
+    </w:lvl>
+    <w:lvl w:ilvl="1">
+      <w:start w:val="1"/>
+      <w:numFmt w:val="lowerLetter"/>
+      <w:lvlText w:val="%2)"/>
+      <w:lvlJc w:val="left"/>
+      <w:pPr>
+        <w:ind w:left="1240" w:hanging="440"/>
+      </w:pPr>
+    </w:lvl>
+    <w:lvl w:ilvl="2">
+      <w:start w:val="1"/>
+      <w:numFmt w:val="lowerRoman"/>
+      <w:lvlText w:val="%3."/>
+      <w:lvlJc w:val="right"/>
+      <w:pPr>
+        <w:ind w:left="1680" w:hanging="440"/>
+      </w:pPr>
+    </w:lvl>
+    <w:lvl w:ilvl="3">
+      <w:start w:val="1"/>
+      <w:numFmt w:val="decimal"/>
+      <w:lvlText w:val="%4."/>
+      <w:lvlJc w:val="left"/>
+      <w:pPr>
+        <w:ind w:left="2120" w:hanging="440"/>
+      </w:pPr>
+    </w:lvl>
+    <w:lvl w:ilvl="4">
+      <w:start w:val="1"/>
+      <w:numFmt w:val="lowerLetter"/>
+      <w:lvlText w:val="%5)"/>
+      <w:lvlJc w:val="left"/>
+      <w:pPr>
+        <w:ind w:left="2560" w:hanging="440"/>
+      </w:pPr>
+    </w:lvl>
+    <w:lvl w:ilvl="5">
+      <w:start w:val="1"/>
+      <w:numFmt w:val="lowerRoman"/>
+      <w:lvlText w:val="%6."/>
+      <w:lvlJc w:val="right"/>
+      <w:pPr>
+        <w:ind w:left="3000" w:hanging="440"/>
+      </w:pPr>
+    </w:lvl>
+    <w:lvl w:ilvl="6">
+      <w:start w:val="1"/>
+      <w:numFmt w:val="decimal"/>
+      <w:lvlText w:val="%7."/>
+      <w:lvlJc w:val="left"/>
+      <w:pPr>
+        <w:ind w:left="3440" w:hanging="440"/>
+      </w:pPr>
+    </w:lvl>
+    <w:lvl w:ilvl="7">
+      <w:start w:val="1"/>
+      <w:numFmt w:val="lowerLetter"/>
+      <w:lvlText w:val="%8)"/>
+      <w:lvlJc w:val="left"/>
+      <w:pPr>
+        <w:ind w:left="3880" w:hanging="440"/>
+      </w:pPr>
+    </w:lvl>
+    <w:lvl w:ilvl="8">
+      <w:start w:val="1"/>
+      <w:numFmt w:val="lowerRoman"/>
+      <w:lvlText w:val="%9."/>
+      <w:lvlJc w:val="right"/>
+      <w:pPr>
+        <w:ind w:left="4320" w:hanging="440"/>
+      </w:pPr>
+    </w:lvl>
+  </w:abstractNum>
+  <w:abstractNum w:abstractNumId="5" w15:restartNumberingAfterBreak="0">
+    <w:nsid w:val="43A425AB"/>
+    <w:multiLevelType w:val="multilevel"/>
+    <w:tmpl w:val="FB2EC6C0"/>
+    <w:styleLink w:val="CurrentList5"/>
+    <w:lvl w:ilvl="0">
+      <w:start w:val="1"/>
+      <w:numFmt w:val="upperLetter"/>
+      <w:lvlText w:val="(%1)"/>
+      <w:lvlJc w:val="left"/>
+      <w:pPr>
+        <w:ind w:left="800" w:hanging="440"/>
+      </w:pPr>
+      <w:rPr>
+        <w:rFonts w:hint="default"/>
+      </w:rPr>
+    </w:lvl>
+    <w:lvl w:ilvl="1">
+      <w:start w:val="1"/>
+      <w:numFmt w:val="lowerLetter"/>
+      <w:lvlText w:val="%2)"/>
+      <w:lvlJc w:val="left"/>
+      <w:pPr>
+        <w:ind w:left="1240" w:hanging="440"/>
+      </w:pPr>
+    </w:lvl>
+    <w:lvl w:ilvl="2">
+      <w:start w:val="1"/>
+      <w:numFmt w:val="lowerRoman"/>
+      <w:lvlText w:val="%3."/>
+      <w:lvlJc w:val="right"/>
+      <w:pPr>
+        <w:ind w:left="1680" w:hanging="440"/>
+      </w:pPr>
+    </w:lvl>
+    <w:lvl w:ilvl="3">
+      <w:start w:val="1"/>
+      <w:numFmt w:val="decimal"/>
+      <w:lvlText w:val="%4."/>
+      <w:lvlJc w:val="left"/>
+      <w:pPr>
+        <w:ind w:left="2120" w:hanging="440"/>
+      </w:pPr>
+    </w:lvl>
+    <w:lvl w:ilvl="4">
+      <w:start w:val="1"/>
+      <w:numFmt w:val="lowerLetter"/>
+      <w:lvlText w:val="%5)"/>
+      <w:lvlJc w:val="left"/>
+      <w:pPr>
+        <w:ind w:left="2560" w:hanging="440"/>
+      </w:pPr>
+    </w:lvl>
+    <w:lvl w:ilvl="5">
+      <w:start w:val="1"/>
+      <w:numFmt w:val="lowerRoman"/>
+      <w:lvlText w:val="%6."/>
+      <w:lvlJc w:val="right"/>
+      <w:pPr>
+        <w:ind w:left="3000" w:hanging="440"/>
+      </w:pPr>
+    </w:lvl>
+    <w:lvl w:ilvl="6">
+      <w:start w:val="1"/>
+      <w:numFmt w:val="decimal"/>
+      <w:lvlText w:val="%7."/>
+      <w:lvlJc w:val="left"/>
+      <w:pPr>
+        <w:ind w:left="3440" w:hanging="440"/>
+      </w:pPr>
+    </w:lvl>
+    <w:lvl w:ilvl="7">
+      <w:start w:val="1"/>
+      <w:numFmt w:val="lowerLetter"/>
+      <w:lvlText w:val="%8)"/>
+      <w:lvlJc w:val="left"/>
+      <w:pPr>
+        <w:ind w:left="3880" w:hanging="440"/>
+      </w:pPr>
+    </w:lvl>
+    <w:lvl w:ilvl="8">
+      <w:start w:val="1"/>
+      <w:numFmt w:val="lowerRoman"/>
+      <w:lvlText w:val="%9."/>
+      <w:lvlJc w:val="right"/>
+      <w:pPr>
+        <w:ind w:left="4320" w:hanging="440"/>
+      </w:pPr>
+    </w:lvl>
+  </w:abstractNum>
+  <w:abstractNum w:abstractNumId="6" w15:restartNumberingAfterBreak="0">
+    <w:nsid w:val="488F4932"/>
+    <w:multiLevelType w:val="hybridMultilevel"/>
+    <w:tmpl w:val="40F677E4"/>
+    <w:lvl w:ilvl="0" w:tplc="311C8178">
+      <w:start w:val="2"/>
+      <w:numFmt w:val="upperLetter"/>
+      <w:lvlText w:val="(%1)"/>
+      <w:lvlJc w:val="left"/>
+      <w:pPr>
+        <w:ind w:left="720" w:hanging="360"/>
+      </w:pPr>
+      <w:rPr>
+        <w:rFonts w:hint="default"/>
+      </w:rPr>
+    </w:lvl>
+    <w:lvl w:ilvl="1" w:tplc="04090019" w:tentative="1">
+      <w:start w:val="1"/>
+      <w:numFmt w:val="lowerLetter"/>
+      <w:lvlText w:val="%2)"/>
+      <w:lvlJc w:val="left"/>
+      <w:pPr>
+        <w:ind w:left="1240" w:hanging="440"/>
+      </w:pPr>
+    </w:lvl>
+    <w:lvl w:ilvl="2" w:tplc="0409001B" w:tentative="1">
+      <w:start w:val="1"/>
+      <w:numFmt w:val="lowerRoman"/>
+      <w:lvlText w:val="%3."/>
+      <w:lvlJc w:val="right"/>
+      <w:pPr>
+        <w:ind w:left="1680" w:hanging="440"/>
+      </w:pPr>
+    </w:lvl>
+    <w:lvl w:ilvl="3" w:tplc="0409000F" w:tentative="1">
+      <w:start w:val="1"/>
+      <w:numFmt w:val="decimal"/>
+      <w:lvlText w:val="%4."/>
+      <w:lvlJc w:val="left"/>
+      <w:pPr>
+        <w:ind w:left="2120" w:hanging="440"/>
+      </w:pPr>
+    </w:lvl>
+    <w:lvl w:ilvl="4" w:tplc="04090019" w:tentative="1">
+      <w:start w:val="1"/>
+      <w:numFmt w:val="lowerLetter"/>
+      <w:lvlText w:val="%5)"/>
+      <w:lvlJc w:val="left"/>
+      <w:pPr>
+        <w:ind w:left="2560" w:hanging="440"/>
+      </w:pPr>
+    </w:lvl>
+    <w:lvl w:ilvl="5" w:tplc="0409001B" w:tentative="1">
+      <w:start w:val="1"/>
+      <w:numFmt w:val="lowerRoman"/>
+      <w:lvlText w:val="%6."/>
+      <w:lvlJc w:val="right"/>
+      <w:pPr>
+        <w:ind w:left="3000" w:hanging="440"/>
+      </w:pPr>
+    </w:lvl>
+    <w:lvl w:ilvl="6" w:tplc="0409000F" w:tentative="1">
+      <w:start w:val="1"/>
+      <w:numFmt w:val="decimal"/>
+      <w:lvlText w:val="%7."/>
+      <w:lvlJc w:val="left"/>
+      <w:pPr>
+        <w:ind w:left="3440" w:hanging="440"/>
+      </w:pPr>
+    </w:lvl>
+    <w:lvl w:ilvl="7" w:tplc="04090019" w:tentative="1">
+      <w:start w:val="1"/>
+      <w:numFmt w:val="lowerLetter"/>
+      <w:lvlText w:val="%8)"/>
+      <w:lvlJc w:val="left"/>
+      <w:pPr>
+        <w:ind w:left="3880" w:hanging="440"/>
+      </w:pPr>
+    </w:lvl>
+    <w:lvl w:ilvl="8" w:tplc="0409001B" w:tentative="1">
+      <w:start w:val="1"/>
+      <w:numFmt w:val="lowerRoman"/>
+      <w:lvlText w:val="%9."/>
+      <w:lvlJc w:val="right"/>
+      <w:pPr>
+        <w:ind w:left="4320" w:hanging="440"/>
+      </w:pPr>
+    </w:lvl>
+  </w:abstractNum>
+  <w:abstractNum w:abstractNumId="7" w15:restartNumberingAfterBreak="0">
+    <w:nsid w:val="4F5A7E45"/>
+    <w:multiLevelType w:val="hybridMultilevel"/>
+    <w:tmpl w:val="9020C4C8"/>
+    <w:lvl w:ilvl="0" w:tplc="1FCE6780">
+      <w:start w:val="1"/>
+      <w:numFmt w:val="upperLetter"/>
+      <w:lvlText w:val="(%1)"/>
+      <w:lvlJc w:val="left"/>
+      <w:pPr>
+        <w:ind w:left="800" w:hanging="440"/>
+      </w:pPr>
+      <w:rPr>
+        <w:rFonts w:hint="default"/>
+      </w:rPr>
+    </w:lvl>
+    <w:lvl w:ilvl="1" w:tplc="FFFFFFFF" w:tentative="1">
+      <w:start w:val="1"/>
+      <w:numFmt w:val="lowerLetter"/>
+      <w:lvlText w:val="%2)"/>
+      <w:lvlJc w:val="left"/>
+      <w:pPr>
+        <w:ind w:left="1240" w:hanging="440"/>
+      </w:pPr>
+    </w:lvl>
+    <w:lvl w:ilvl="2" w:tplc="FFFFFFFF" w:tentative="1">
+      <w:start w:val="1"/>
+      <w:numFmt w:val="lowerRoman"/>
+      <w:lvlText w:val="%3."/>
+      <w:lvlJc w:val="right"/>
+      <w:pPr>
+        <w:ind w:left="1680" w:hanging="440"/>
+      </w:pPr>
+    </w:lvl>
+    <w:lvl w:ilvl="3" w:tplc="FFFFFFFF" w:tentative="1">
+      <w:start w:val="1"/>
+      <w:numFmt w:val="decimal"/>
+      <w:lvlText w:val="%4."/>
+      <w:lvlJc w:val="left"/>
+      <w:pPr>
+        <w:ind w:left="2120" w:hanging="440"/>
+      </w:pPr>
+    </w:lvl>
+    <w:lvl w:ilvl="4" w:tplc="FFFFFFFF" w:tentative="1">
+      <w:start w:val="1"/>
+      <w:numFmt w:val="lowerLetter"/>
+      <w:lvlText w:val="%5)"/>
+      <w:lvlJc w:val="left"/>
+      <w:pPr>
+        <w:ind w:left="2560" w:hanging="440"/>
+      </w:pPr>
+    </w:lvl>
+    <w:lvl w:ilvl="5" w:tplc="FFFFFFFF" w:tentative="1">
+      <w:start w:val="1"/>
+      <w:numFmt w:val="lowerRoman"/>
+      <w:lvlText w:val="%6."/>
+      <w:lvlJc w:val="right"/>
+      <w:pPr>
+        <w:ind w:left="3000" w:hanging="440"/>
+      </w:pPr>
+    </w:lvl>
+    <w:lvl w:ilvl="6" w:tplc="FFFFFFFF" w:tentative="1">
+      <w:start w:val="1"/>
+      <w:numFmt w:val="decimal"/>
+      <w:lvlText w:val="%7."/>
+      <w:lvlJc w:val="left"/>
+      <w:pPr>
+        <w:ind w:left="3440" w:hanging="440"/>
+      </w:pPr>
+    </w:lvl>
+    <w:lvl w:ilvl="7" w:tplc="FFFFFFFF" w:tentative="1">
+      <w:start w:val="1"/>
+      <w:numFmt w:val="lowerLetter"/>
+      <w:lvlText w:val="%8)"/>
+      <w:lvlJc w:val="left"/>
+      <w:pPr>
+        <w:ind w:left="3880" w:hanging="440"/>
+      </w:pPr>
+    </w:lvl>
+    <w:lvl w:ilvl="8" w:tplc="FFFFFFFF" w:tentative="1">
+      <w:start w:val="1"/>
+      <w:numFmt w:val="lowerRoman"/>
+      <w:lvlText w:val="%9."/>
+      <w:lvlJc w:val="right"/>
+      <w:pPr>
+        <w:ind w:left="4320" w:hanging="440"/>
+      </w:pPr>
+    </w:lvl>
+  </w:abstractNum>
+  <w:abstractNum w:abstractNumId="8" w15:restartNumberingAfterBreak="0">
+    <w:nsid w:val="5419152F"/>
+    <w:multiLevelType w:val="hybridMultilevel"/>
+    <w:tmpl w:val="3A1E110C"/>
+    <w:lvl w:ilvl="0" w:tplc="8E2A77B8">
+      <w:start w:val="3"/>
+      <w:numFmt w:val="upperLetter"/>
+      <w:lvlText w:val="(%1)"/>
+      <w:lvlJc w:val="left"/>
+      <w:pPr>
+        <w:ind w:left="800" w:hanging="440"/>
+      </w:pPr>
+      <w:rPr>
+        <w:rFonts w:hint="default"/>
+      </w:rPr>
+    </w:lvl>
+    <w:lvl w:ilvl="1" w:tplc="04090019" w:tentative="1">
+      <w:start w:val="1"/>
+      <w:numFmt w:val="lowerLetter"/>
+      <w:lvlText w:val="%2)"/>
+      <w:lvlJc w:val="left"/>
+      <w:pPr>
+        <w:ind w:left="1240" w:hanging="440"/>
+      </w:pPr>
+    </w:lvl>
+    <w:lvl w:ilvl="2" w:tplc="0409001B" w:tentative="1">
+      <w:start w:val="1"/>
+      <w:numFmt w:val="lowerRoman"/>
+      <w:lvlText w:val="%3."/>
+      <w:lvlJc w:val="right"/>
+      <w:pPr>
+        <w:ind w:left="1680" w:hanging="440"/>
+      </w:pPr>
+    </w:lvl>
+    <w:lvl w:ilvl="3" w:tplc="0409000F" w:tentative="1">
+      <w:start w:val="1"/>
+      <w:numFmt w:val="decimal"/>
+      <w:lvlText w:val="%4."/>
+      <w:lvlJc w:val="left"/>
+      <w:pPr>
+        <w:ind w:left="2120" w:hanging="440"/>
+      </w:pPr>
+    </w:lvl>
+    <w:lvl w:ilvl="4" w:tplc="04090019" w:tentative="1">
+      <w:start w:val="1"/>
+      <w:numFmt w:val="lowerLetter"/>
+      <w:lvlText w:val="%5)"/>
+      <w:lvlJc w:val="left"/>
+      <w:pPr>
+        <w:ind w:left="2560" w:hanging="440"/>
+      </w:pPr>
+    </w:lvl>
+    <w:lvl w:ilvl="5" w:tplc="0409001B" w:tentative="1">
+      <w:start w:val="1"/>
+      <w:numFmt w:val="lowerRoman"/>
+      <w:lvlText w:val="%6."/>
+      <w:lvlJc w:val="right"/>
+      <w:pPr>
+        <w:ind w:left="3000" w:hanging="440"/>
+      </w:pPr>
+    </w:lvl>
+    <w:lvl w:ilvl="6" w:tplc="0409000F" w:tentative="1">
+      <w:start w:val="1"/>
+      <w:numFmt w:val="decimal"/>
+      <w:lvlText w:val="%7."/>
+      <w:lvlJc w:val="left"/>
+      <w:pPr>
+        <w:ind w:left="3440" w:hanging="440"/>
+      </w:pPr>
+    </w:lvl>
+    <w:lvl w:ilvl="7" w:tplc="04090019" w:tentative="1">
+      <w:start w:val="1"/>
+      <w:numFmt w:val="lowerLetter"/>
+      <w:lvlText w:val="%8)"/>
+      <w:lvlJc w:val="left"/>
+      <w:pPr>
+        <w:ind w:left="3880" w:hanging="440"/>
+      </w:pPr>
+    </w:lvl>
+    <w:lvl w:ilvl="8" w:tplc="0409001B" w:tentative="1">
+      <w:start w:val="1"/>
+      <w:numFmt w:val="lowerRoman"/>
+      <w:lvlText w:val="%9."/>
+      <w:lvlJc w:val="right"/>
+      <w:pPr>
+        <w:ind w:left="4320" w:hanging="440"/>
+      </w:pPr>
+    </w:lvl>
+  </w:abstractNum>
+  <w:abstractNum w:abstractNumId="9" w15:restartNumberingAfterBreak="0">
+    <w:nsid w:val="588F3186"/>
+    <w:multiLevelType w:val="hybridMultilevel"/>
+    <w:tmpl w:val="A2A29FB0"/>
+    <w:lvl w:ilvl="0" w:tplc="1FCE6780">
+      <w:start w:val="1"/>
+      <w:numFmt w:val="upperLetter"/>
+      <w:lvlText w:val="(%1)"/>
+      <w:lvlJc w:val="left"/>
+      <w:pPr>
+        <w:ind w:left="800" w:hanging="440"/>
+      </w:pPr>
+      <w:rPr>
+        <w:rFonts w:hint="default"/>
+      </w:rPr>
+    </w:lvl>
+    <w:lvl w:ilvl="1" w:tplc="04090019" w:tentative="1">
+      <w:start w:val="1"/>
+      <w:numFmt w:val="lowerLetter"/>
+      <w:lvlText w:val="%2)"/>
+      <w:lvlJc w:val="left"/>
+      <w:pPr>
+        <w:ind w:left="1240" w:hanging="440"/>
+      </w:pPr>
+    </w:lvl>
+    <w:lvl w:ilvl="2" w:tplc="0409001B" w:tentative="1">
+      <w:start w:val="1"/>
+      <w:numFmt w:val="lowerRoman"/>
+      <w:lvlText w:val="%3."/>
+      <w:lvlJc w:val="right"/>
+      <w:pPr>
+        <w:ind w:left="1680" w:hanging="440"/>
+      </w:pPr>
+    </w:lvl>
+    <w:lvl w:ilvl="3" w:tplc="0409000F" w:tentative="1">
+      <w:start w:val="1"/>
+      <w:numFmt w:val="decimal"/>
+      <w:lvlText w:val="%4."/>
+      <w:lvlJc w:val="left"/>
+      <w:pPr>
+        <w:ind w:left="2120" w:hanging="440"/>
+      </w:pPr>
+    </w:lvl>
+    <w:lvl w:ilvl="4" w:tplc="04090019" w:tentative="1">
+      <w:start w:val="1"/>
+      <w:numFmt w:val="lowerLetter"/>
+      <w:lvlText w:val="%5)"/>
+      <w:lvlJc w:val="left"/>
+      <w:pPr>
+        <w:ind w:left="2560" w:hanging="440"/>
+      </w:pPr>
+    </w:lvl>
+    <w:lvl w:ilvl="5" w:tplc="0409001B" w:tentative="1">
+      <w:start w:val="1"/>
+      <w:numFmt w:val="lowerRoman"/>
+      <w:lvlText w:val="%6."/>
+      <w:lvlJc w:val="right"/>
+      <w:pPr>
+        <w:ind w:left="3000" w:hanging="440"/>
+      </w:pPr>
+    </w:lvl>
+    <w:lvl w:ilvl="6" w:tplc="0409000F" w:tentative="1">
+      <w:start w:val="1"/>
+      <w:numFmt w:val="decimal"/>
+      <w:lvlText w:val="%7."/>
+      <w:lvlJc w:val="left"/>
+      <w:pPr>
+        <w:ind w:left="3440" w:hanging="440"/>
+      </w:pPr>
+    </w:lvl>
+    <w:lvl w:ilvl="7" w:tplc="04090019" w:tentative="1">
+      <w:start w:val="1"/>
+      <w:numFmt w:val="lowerLetter"/>
+      <w:lvlText w:val="%8)"/>
+      <w:lvlJc w:val="left"/>
+      <w:pPr>
+        <w:ind w:left="3880" w:hanging="440"/>
+      </w:pPr>
+    </w:lvl>
+    <w:lvl w:ilvl="8" w:tplc="0409001B" w:tentative="1">
+      <w:start w:val="1"/>
+      <w:numFmt w:val="lowerRoman"/>
+      <w:lvlText w:val="%9."/>
+      <w:lvlJc w:val="right"/>
+      <w:pPr>
+        <w:ind w:left="4320" w:hanging="440"/>
+      </w:pPr>
+    </w:lvl>
+  </w:abstractNum>
+  <w:abstractNum w:abstractNumId="10" w15:restartNumberingAfterBreak="0">
+    <w:nsid w:val="5C742477"/>
+    <w:multiLevelType w:val="hybridMultilevel"/>
+    <w:tmpl w:val="21C2595E"/>
+    <w:lvl w:ilvl="0" w:tplc="1FCE6780">
+      <w:start w:val="1"/>
+      <w:numFmt w:val="upperLetter"/>
+      <w:lvlText w:val="(%1)"/>
+      <w:lvlJc w:val="left"/>
+      <w:pPr>
+        <w:ind w:left="800" w:hanging="440"/>
+      </w:pPr>
+      <w:rPr>
+        <w:rFonts w:hint="default"/>
+      </w:rPr>
+    </w:lvl>
+    <w:lvl w:ilvl="1" w:tplc="04090019" w:tentative="1">
+      <w:start w:val="1"/>
+      <w:numFmt w:val="lowerLetter"/>
+      <w:lvlText w:val="%2)"/>
+      <w:lvlJc w:val="left"/>
+      <w:pPr>
+        <w:ind w:left="1240" w:hanging="440"/>
+      </w:pPr>
+    </w:lvl>
+    <w:lvl w:ilvl="2" w:tplc="0409001B" w:tentative="1">
+      <w:start w:val="1"/>
+      <w:numFmt w:val="lowerRoman"/>
+      <w:lvlText w:val="%3."/>
+      <w:lvlJc w:val="right"/>
+      <w:pPr>
+        <w:ind w:left="1680" w:hanging="440"/>
+      </w:pPr>
+    </w:lvl>
+    <w:lvl w:ilvl="3" w:tplc="0409000F" w:tentative="1">
+      <w:start w:val="1"/>
+      <w:numFmt w:val="decimal"/>
+      <w:lvlText w:val="%4."/>
+      <w:lvlJc w:val="left"/>
+      <w:pPr>
+        <w:ind w:left="2120" w:hanging="440"/>
+      </w:pPr>
+    </w:lvl>
+    <w:lvl w:ilvl="4" w:tplc="04090019" w:tentative="1">
+      <w:start w:val="1"/>
+      <w:numFmt w:val="lowerLetter"/>
+      <w:lvlText w:val="%5)"/>
+      <w:lvlJc w:val="left"/>
+      <w:pPr>
+        <w:ind w:left="2560" w:hanging="440"/>
+      </w:pPr>
+    </w:lvl>
+    <w:lvl w:ilvl="5" w:tplc="0409001B" w:tentative="1">
+      <w:start w:val="1"/>
+      <w:numFmt w:val="lowerRoman"/>
+      <w:lvlText w:val="%6."/>
+      <w:lvlJc w:val="right"/>
+      <w:pPr>
+        <w:ind w:left="3000" w:hanging="440"/>
+      </w:pPr>
+    </w:lvl>
+    <w:lvl w:ilvl="6" w:tplc="0409000F" w:tentative="1">
+      <w:start w:val="1"/>
+      <w:numFmt w:val="decimal"/>
+      <w:lvlText w:val="%7."/>
+      <w:lvlJc w:val="left"/>
+      <w:pPr>
+        <w:ind w:left="3440" w:hanging="440"/>
+      </w:pPr>
+    </w:lvl>
+    <w:lvl w:ilvl="7" w:tplc="04090019" w:tentative="1">
+      <w:start w:val="1"/>
+      <w:numFmt w:val="lowerLetter"/>
+      <w:lvlText w:val="%8)"/>
+      <w:lvlJc w:val="left"/>
+      <w:pPr>
+        <w:ind w:left="3880" w:hanging="440"/>
+      </w:pPr>
+    </w:lvl>
+    <w:lvl w:ilvl="8" w:tplc="0409001B" w:tentative="1">
+      <w:start w:val="1"/>
+      <w:numFmt w:val="lowerRoman"/>
+      <w:lvlText w:val="%9."/>
+      <w:lvlJc w:val="right"/>
+      <w:pPr>
+        <w:ind w:left="4320" w:hanging="440"/>
+      </w:pPr>
+    </w:lvl>
+  </w:abstractNum>
+  <w:abstractNum w:abstractNumId="11" w15:restartNumberingAfterBreak="0">
+    <w:nsid w:val="5DEE4509"/>
+    <w:multiLevelType w:val="hybridMultilevel"/>
+    <w:tmpl w:val="931E55D4"/>
+    <w:lvl w:ilvl="0" w:tplc="4FE67DF8">
+      <w:start w:val="2"/>
+      <w:numFmt w:val="upperLetter"/>
+      <w:lvlText w:val="(%1)"/>
+      <w:lvlJc w:val="left"/>
+      <w:pPr>
+        <w:ind w:left="800" w:hanging="440"/>
+      </w:pPr>
+      <w:rPr>
+        <w:rFonts w:hint="default"/>
+      </w:rPr>
+    </w:lvl>
+    <w:lvl w:ilvl="1" w:tplc="FFFFFFFF" w:tentative="1">
+      <w:start w:val="1"/>
+      <w:numFmt w:val="lowerLetter"/>
+      <w:lvlText w:val="%2)"/>
+      <w:lvlJc w:val="left"/>
+      <w:pPr>
+        <w:ind w:left="1240" w:hanging="440"/>
+      </w:pPr>
+    </w:lvl>
+    <w:lvl w:ilvl="2" w:tplc="FFFFFFFF" w:tentative="1">
+      <w:start w:val="1"/>
+      <w:numFmt w:val="lowerRoman"/>
+      <w:lvlText w:val="%3."/>
+      <w:lvlJc w:val="right"/>
+      <w:pPr>
+        <w:ind w:left="1680" w:hanging="440"/>
+      </w:pPr>
+    </w:lvl>
+    <w:lvl w:ilvl="3" w:tplc="FFFFFFFF" w:tentative="1">
+      <w:start w:val="1"/>
+      <w:numFmt w:val="decimal"/>
+      <w:lvlText w:val="%4."/>
+      <w:lvlJc w:val="left"/>
+      <w:pPr>
+        <w:ind w:left="2120" w:hanging="440"/>
+      </w:pPr>
+    </w:lvl>
+    <w:lvl w:ilvl="4" w:tplc="FFFFFFFF" w:tentative="1">
+      <w:start w:val="1"/>
+      <w:numFmt w:val="lowerLetter"/>
+      <w:lvlText w:val="%5)"/>
+      <w:lvlJc w:val="left"/>
+      <w:pPr>
+        <w:ind w:left="2560" w:hanging="440"/>
+      </w:pPr>
+    </w:lvl>
+    <w:lvl w:ilvl="5" w:tplc="FFFFFFFF" w:tentative="1">
+      <w:start w:val="1"/>
+      <w:numFmt w:val="lowerRoman"/>
+      <w:lvlText w:val="%6."/>
+      <w:lvlJc w:val="right"/>
+      <w:pPr>
+        <w:ind w:left="3000" w:hanging="440"/>
+      </w:pPr>
+    </w:lvl>
+    <w:lvl w:ilvl="6" w:tplc="FFFFFFFF" w:tentative="1">
+      <w:start w:val="1"/>
+      <w:numFmt w:val="decimal"/>
+      <w:lvlText w:val="%7."/>
+      <w:lvlJc w:val="left"/>
+      <w:pPr>
+        <w:ind w:left="3440" w:hanging="440"/>
+      </w:pPr>
+    </w:lvl>
+    <w:lvl w:ilvl="7" w:tplc="FFFFFFFF" w:tentative="1">
+      <w:start w:val="1"/>
+      <w:numFmt w:val="lowerLetter"/>
+      <w:lvlText w:val="%8)"/>
+      <w:lvlJc w:val="left"/>
+      <w:pPr>
+        <w:ind w:left="3880" w:hanging="440"/>
+      </w:pPr>
+    </w:lvl>
+    <w:lvl w:ilvl="8" w:tplc="FFFFFFFF" w:tentative="1">
+      <w:start w:val="1"/>
+      <w:numFmt w:val="lowerRoman"/>
+      <w:lvlText w:val="%9."/>
+      <w:lvlJc w:val="right"/>
+      <w:pPr>
+        <w:ind w:left="4320" w:hanging="440"/>
+      </w:pPr>
+    </w:lvl>
+  </w:abstractNum>
+  <w:abstractNum w:abstractNumId="12" w15:restartNumberingAfterBreak="0">
+    <w:nsid w:val="63045663"/>
+    <w:multiLevelType w:val="multilevel"/>
+    <w:tmpl w:val="01E61E8A"/>
+    <w:styleLink w:val="CurrentList3"/>
+    <w:lvl w:ilvl="0">
+      <w:start w:val="1"/>
+      <w:numFmt w:val="upperLetter"/>
+      <w:lvlText w:val="(%1)"/>
+      <w:lvlJc w:val="left"/>
+      <w:pPr>
+        <w:ind w:left="800" w:hanging="440"/>
+      </w:pPr>
+      <w:rPr>
+        <w:rFonts w:hint="default"/>
+      </w:rPr>
+    </w:lvl>
+    <w:lvl w:ilvl="1">
+      <w:start w:val="1"/>
+      <w:numFmt w:val="lowerLetter"/>
+      <w:lvlText w:val="%2)"/>
+      <w:lvlJc w:val="left"/>
+      <w:pPr>
+        <w:ind w:left="1240" w:hanging="440"/>
+      </w:pPr>
+    </w:lvl>
+    <w:lvl w:ilvl="2">
+      <w:start w:val="1"/>
+      <w:numFmt w:val="lowerRoman"/>
+      <w:lvlText w:val="%3."/>
+      <w:lvlJc w:val="right"/>
+      <w:pPr>
+        <w:ind w:left="1680" w:hanging="440"/>
+      </w:pPr>
+    </w:lvl>
+    <w:lvl w:ilvl="3">
+      <w:start w:val="1"/>
+      <w:numFmt w:val="decimal"/>
+      <w:lvlText w:val="%4."/>
+      <w:lvlJc w:val="left"/>
+      <w:pPr>
+        <w:ind w:left="2120" w:hanging="440"/>
+      </w:pPr>
+    </w:lvl>
+    <w:lvl w:ilvl="4">
+      <w:start w:val="1"/>
+      <w:numFmt w:val="lowerLetter"/>
+      <w:lvlText w:val="%5)"/>
+      <w:lvlJc w:val="left"/>
+      <w:pPr>
+        <w:ind w:left="2560" w:hanging="440"/>
+      </w:pPr>
+    </w:lvl>
+    <w:lvl w:ilvl="5">
+      <w:start w:val="1"/>
+      <w:numFmt w:val="lowerRoman"/>
+      <w:lvlText w:val="%6."/>
+      <w:lvlJc w:val="right"/>
+      <w:pPr>
+        <w:ind w:left="3000" w:hanging="440"/>
+      </w:pPr>
+    </w:lvl>
+    <w:lvl w:ilvl="6">
+      <w:start w:val="1"/>
+      <w:numFmt w:val="decimal"/>
+      <w:lvlText w:val="%7."/>
+      <w:lvlJc w:val="left"/>
+      <w:pPr>
+        <w:ind w:left="3440" w:hanging="440"/>
+      </w:pPr>
+    </w:lvl>
+    <w:lvl w:ilvl="7">
+      <w:start w:val="1"/>
+      <w:numFmt w:val="lowerLetter"/>
+      <w:lvlText w:val="%8)"/>
+      <w:lvlJc w:val="left"/>
+      <w:pPr>
+        <w:ind w:left="3880" w:hanging="440"/>
+      </w:pPr>
+    </w:lvl>
+    <w:lvl w:ilvl="8">
+      <w:start w:val="1"/>
+      <w:numFmt w:val="lowerRoman"/>
+      <w:lvlText w:val="%9."/>
+      <w:lvlJc w:val="right"/>
+      <w:pPr>
+        <w:ind w:left="4320" w:hanging="440"/>
+      </w:pPr>
+    </w:lvl>
+  </w:abstractNum>
+  <w:abstractNum w:abstractNumId="13" w15:restartNumberingAfterBreak="0">
+    <w:nsid w:val="75AF0D9A"/>
+    <w:multiLevelType w:val="hybridMultilevel"/>
+    <w:tmpl w:val="00A6379E"/>
+    <w:lvl w:ilvl="0" w:tplc="1C881316">
+      <w:start w:val="4"/>
+      <w:numFmt w:val="upperLetter"/>
+      <w:lvlText w:val="(%1)"/>
+      <w:lvlJc w:val="left"/>
+      <w:pPr>
+        <w:ind w:left="800" w:hanging="440"/>
+      </w:pPr>
+      <w:rPr>
+        <w:rFonts w:hint="default"/>
+      </w:rPr>
+    </w:lvl>
+    <w:lvl w:ilvl="1" w:tplc="04090019" w:tentative="1">
+      <w:start w:val="1"/>
+      <w:numFmt w:val="lowerLetter"/>
+      <w:lvlText w:val="%2)"/>
+      <w:lvlJc w:val="left"/>
+      <w:pPr>
+        <w:ind w:left="1240" w:hanging="440"/>
+      </w:pPr>
+    </w:lvl>
+    <w:lvl w:ilvl="2" w:tplc="0409001B" w:tentative="1">
+      <w:start w:val="1"/>
+      <w:numFmt w:val="lowerRoman"/>
+      <w:lvlText w:val="%3."/>
+      <w:lvlJc w:val="right"/>
+      <w:pPr>
+        <w:ind w:left="1680" w:hanging="440"/>
+      </w:pPr>
+    </w:lvl>
+    <w:lvl w:ilvl="3" w:tplc="0409000F" w:tentative="1">
+      <w:start w:val="1"/>
+      <w:numFmt w:val="decimal"/>
+      <w:lvlText w:val="%4."/>
+      <w:lvlJc w:val="left"/>
+      <w:pPr>
+        <w:ind w:left="2120" w:hanging="440"/>
+      </w:pPr>
+    </w:lvl>
+    <w:lvl w:ilvl="4" w:tplc="04090019" w:tentative="1">
+      <w:start w:val="1"/>
+      <w:numFmt w:val="lowerLetter"/>
+      <w:lvlText w:val="%5)"/>
+      <w:lvlJc w:val="left"/>
+      <w:pPr>
+        <w:ind w:left="2560" w:hanging="440"/>
+      </w:pPr>
+    </w:lvl>
+    <w:lvl w:ilvl="5" w:tplc="0409001B" w:tentative="1">
+      <w:start w:val="1"/>
+      <w:numFmt w:val="lowerRoman"/>
+      <w:lvlText w:val="%6."/>
+      <w:lvlJc w:val="right"/>
+      <w:pPr>
+        <w:ind w:left="3000" w:hanging="440"/>
+      </w:pPr>
+    </w:lvl>
+    <w:lvl w:ilvl="6" w:tplc="0409000F" w:tentative="1">
+      <w:start w:val="1"/>
+      <w:numFmt w:val="decimal"/>
+      <w:lvlText w:val="%7."/>
+      <w:lvlJc w:val="left"/>
+      <w:pPr>
+        <w:ind w:left="3440" w:hanging="440"/>
+      </w:pPr>
+    </w:lvl>
+    <w:lvl w:ilvl="7" w:tplc="04090019" w:tentative="1">
+      <w:start w:val="1"/>
+      <w:numFmt w:val="lowerLetter"/>
+      <w:lvlText w:val="%8)"/>
+      <w:lvlJc w:val="left"/>
+      <w:pPr>
+        <w:ind w:left="3880" w:hanging="440"/>
+      </w:pPr>
+    </w:lvl>
+    <w:lvl w:ilvl="8" w:tplc="0409001B" w:tentative="1">
+      <w:start w:val="1"/>
+      <w:numFmt w:val="lowerRoman"/>
+      <w:lvlText w:val="%9."/>
+      <w:lvlJc w:val="right"/>
+      <w:pPr>
+        <w:ind w:left="4320" w:hanging="440"/>
+      </w:pPr>
+    </w:lvl>
+  </w:abstractNum>
+  <w:abstractNum w:abstractNumId="14" w15:restartNumberingAfterBreak="0">
+    <w:nsid w:val="78D60F08"/>
+    <w:multiLevelType w:val="hybridMultilevel"/>
+    <w:tmpl w:val="7FAEBC88"/>
+    <w:lvl w:ilvl="0" w:tplc="1FCE6780">
+      <w:start w:val="1"/>
+      <w:numFmt w:val="upperLetter"/>
+      <w:lvlText w:val="(%1)"/>
+      <w:lvlJc w:val="left"/>
+      <w:pPr>
+        <w:ind w:left="800" w:hanging="440"/>
+      </w:pPr>
+      <w:rPr>
+        <w:rFonts w:hint="default"/>
+      </w:rPr>
+    </w:lvl>
+    <w:lvl w:ilvl="1" w:tplc="FFFFFFFF" w:tentative="1">
+      <w:start w:val="1"/>
+      <w:numFmt w:val="lowerLetter"/>
+      <w:lvlText w:val="%2)"/>
+      <w:lvlJc w:val="left"/>
+      <w:pPr>
+        <w:ind w:left="1240" w:hanging="440"/>
+      </w:pPr>
+    </w:lvl>
+    <w:lvl w:ilvl="2" w:tplc="FFFFFFFF" w:tentative="1">
+      <w:start w:val="1"/>
+      <w:numFmt w:val="lowerRoman"/>
+      <w:lvlText w:val="%3."/>
+      <w:lvlJc w:val="right"/>
+      <w:pPr>
+        <w:ind w:left="1680" w:hanging="440"/>
+      </w:pPr>
+    </w:lvl>
+    <w:lvl w:ilvl="3" w:tplc="FFFFFFFF" w:tentative="1">
+      <w:start w:val="1"/>
+      <w:numFmt w:val="decimal"/>
+      <w:lvlText w:val="%4."/>
+      <w:lvlJc w:val="left"/>
+      <w:pPr>
+        <w:ind w:left="2120" w:hanging="440"/>
+      </w:pPr>
+    </w:lvl>
+    <w:lvl w:ilvl="4" w:tplc="FFFFFFFF" w:tentative="1">
+      <w:start w:val="1"/>
+      <w:numFmt w:val="lowerLetter"/>
+      <w:lvlText w:val="%5)"/>
+      <w:lvlJc w:val="left"/>
+      <w:pPr>
+        <w:ind w:left="2560" w:hanging="440"/>
+      </w:pPr>
+    </w:lvl>
+    <w:lvl w:ilvl="5" w:tplc="FFFFFFFF" w:tentative="1">
+      <w:start w:val="1"/>
+      <w:numFmt w:val="lowerRoman"/>
+      <w:lvlText w:val="%6."/>
+      <w:lvlJc w:val="right"/>
+      <w:pPr>
+        <w:ind w:left="3000" w:hanging="440"/>
+      </w:pPr>
+    </w:lvl>
+    <w:lvl w:ilvl="6" w:tplc="FFFFFFFF" w:tentative="1">
+      <w:start w:val="1"/>
+      <w:numFmt w:val="decimal"/>
+      <w:lvlText w:val="%7."/>
+      <w:lvlJc w:val="left"/>
+      <w:pPr>
+        <w:ind w:left="3440" w:hanging="440"/>
+      </w:pPr>
+    </w:lvl>
+    <w:lvl w:ilvl="7" w:tplc="FFFFFFFF" w:tentative="1">
+      <w:start w:val="1"/>
+      <w:numFmt w:val="lowerLetter"/>
+      <w:lvlText w:val="%8)"/>
+      <w:lvlJc w:val="left"/>
+      <w:pPr>
+        <w:ind w:left="3880" w:hanging="440"/>
+      </w:pPr>
+    </w:lvl>
+    <w:lvl w:ilvl="8" w:tplc="FFFFFFFF" w:tentative="1">
+      <w:start w:val="1"/>
+      <w:numFmt w:val="lowerRoman"/>
+      <w:lvlText w:val="%9."/>
+      <w:lvlJc w:val="right"/>
+      <w:pPr>
+        <w:ind w:left="4320" w:hanging="440"/>
+      </w:pPr>
+    </w:lvl>
+  </w:abstractNum>
+  <w:abstractNum w:abstractNumId="15" w15:restartNumberingAfterBreak="0">
+    <w:nsid w:val="7C192EA4"/>
+    <w:multiLevelType w:val="multilevel"/>
+    <w:tmpl w:val="72324788"/>
+    <w:styleLink w:val="CurrentList6"/>
+    <w:lvl w:ilvl="0">
+      <w:start w:val="3"/>
+      <w:numFmt w:val="upperLetter"/>
+      <w:lvlText w:val="(%1)"/>
+      <w:lvlJc w:val="left"/>
+      <w:pPr>
+        <w:ind w:left="800" w:hanging="440"/>
+      </w:pPr>
+      <w:rPr>
+        <w:rFonts w:hint="default"/>
+      </w:rPr>
+    </w:lvl>
+    <w:lvl w:ilvl="1">
+      <w:start w:val="1"/>
+      <w:numFmt w:val="lowerLetter"/>
+      <w:lvlText w:val="%2)"/>
+      <w:lvlJc w:val="left"/>
+      <w:pPr>
+        <w:ind w:left="1240" w:hanging="440"/>
+      </w:pPr>
+    </w:lvl>
+    <w:lvl w:ilvl="2">
+      <w:start w:val="1"/>
+      <w:numFmt w:val="lowerRoman"/>
+      <w:lvlText w:val="%3."/>
+      <w:lvlJc w:val="right"/>
+      <w:pPr>
+        <w:ind w:left="1680" w:hanging="440"/>
+      </w:pPr>
+    </w:lvl>
+    <w:lvl w:ilvl="3">
+      <w:start w:val="1"/>
+      <w:numFmt w:val="decimal"/>
+      <w:lvlText w:val="%4."/>
+      <w:lvlJc w:val="left"/>
+      <w:pPr>
+        <w:ind w:left="2120" w:hanging="440"/>
+      </w:pPr>
+    </w:lvl>
+    <w:lvl w:ilvl="4">
+      <w:start w:val="1"/>
+      <w:numFmt w:val="lowerLetter"/>
+      <w:lvlText w:val="%5)"/>
+      <w:lvlJc w:val="left"/>
+      <w:pPr>
+        <w:ind w:left="2560" w:hanging="440"/>
+      </w:pPr>
+    </w:lvl>
+    <w:lvl w:ilvl="5">
+      <w:start w:val="1"/>
+      <w:numFmt w:val="lowerRoman"/>
+      <w:lvlText w:val="%6."/>
+      <w:lvlJc w:val="right"/>
+      <w:pPr>
+        <w:ind w:left="3000" w:hanging="440"/>
+      </w:pPr>
+    </w:lvl>
+    <w:lvl w:ilvl="6">
+      <w:start w:val="1"/>
+      <w:numFmt w:val="decimal"/>
+      <w:lvlText w:val="%7."/>
+      <w:lvlJc w:val="left"/>
+      <w:pPr>
+        <w:ind w:left="3440" w:hanging="440"/>
+      </w:pPr>
+    </w:lvl>
+    <w:lvl w:ilvl="7">
+      <w:start w:val="1"/>
+      <w:numFmt w:val="lowerLetter"/>
+      <w:lvlText w:val="%8)"/>
+      <w:lvlJc w:val="left"/>
+      <w:pPr>
+        <w:ind w:left="3880" w:hanging="440"/>
+      </w:pPr>
+    </w:lvl>
+    <w:lvl w:ilvl="8">
+      <w:start w:val="1"/>
+      <w:numFmt w:val="lowerRoman"/>
+      <w:lvlText w:val="%9."/>
+      <w:lvlJc w:val="right"/>
+      <w:pPr>
+        <w:ind w:left="4320" w:hanging="440"/>
+      </w:pPr>
+    </w:lvl>
+  </w:abstractNum>
+  <w:num w:numId="1" w16cid:durableId="2021080591">
+    <w:abstractNumId w:val="8"/>
+  </w:num>
+  <w:num w:numId="2" w16cid:durableId="1257329289">
+    <w:abstractNumId w:val="6"/>
+  </w:num>
+  <w:num w:numId="3" w16cid:durableId="429550843">
+    <w:abstractNumId w:val="2"/>
+  </w:num>
+  <w:num w:numId="4" w16cid:durableId="1995603599">
+    <w:abstractNumId w:val="13"/>
+  </w:num>
+  <w:num w:numId="5" w16cid:durableId="322858762">
+    <w:abstractNumId w:val="0"/>
+  </w:num>
+  <w:num w:numId="6" w16cid:durableId="1552810589">
+    <w:abstractNumId w:val="10"/>
+  </w:num>
+  <w:num w:numId="7" w16cid:durableId="235744003">
+    <w:abstractNumId w:val="9"/>
+  </w:num>
+  <w:num w:numId="8" w16cid:durableId="1726220498">
+    <w:abstractNumId w:val="7"/>
+  </w:num>
+  <w:num w:numId="9" w16cid:durableId="1311129293">
+    <w:abstractNumId w:val="14"/>
+  </w:num>
+  <w:num w:numId="10" w16cid:durableId="1078020875">
+    <w:abstractNumId w:val="11"/>
+  </w:num>
+  <w:num w:numId="11" w16cid:durableId="1459643158">
+    <w:abstractNumId w:val="3"/>
+  </w:num>
+  <w:num w:numId="12" w16cid:durableId="2111271582">
+    <w:abstractNumId w:val="4"/>
+  </w:num>
+  <w:num w:numId="13" w16cid:durableId="1387798374">
+    <w:abstractNumId w:val="12"/>
+  </w:num>
+  <w:num w:numId="14" w16cid:durableId="787162126">
+    <w:abstractNumId w:val="1"/>
+  </w:num>
+  <w:num w:numId="15" w16cid:durableId="1271817972">
+    <w:abstractNumId w:val="5"/>
+  </w:num>
+  <w:num w:numId="16" w16cid:durableId="274138814">
+    <w:abstractNumId w:val="15"/>
+  </w:num>
+</w:numbering>
 </file>
 
 <file path=word/styles.xml><?xml version="1.0" encoding="utf-8"?>
@@ -413,9 +3126,17 @@
   <w:style w:type="paragraph" w:default="1" w:styleId="Normal">
     <w:name w:val="Normal"/>
     <w:qFormat/>
+    <w:rsid w:val="002F70BD"/>
     <w:pPr>
-      <w:widowControl w:val="0"/>
+      <w:spacing w:after="0" w:line="240" w:lineRule="auto"/>
     </w:pPr>
+    <w:rPr>
+      <w:rFonts w:ascii="Book Antiqua" w:hAnsi="Book Antiqua"/>
+      <w:kern w:val="0"/>
+      <w:sz w:val="20"/>
+      <w:lang w:eastAsia="en-US"/>
+      <w14:ligatures w14:val="none"/>
+    </w:rPr>
   </w:style>
   <w:style w:type="paragraph" w:styleId="Heading1">
     <w:name w:val="heading 1"/>
@@ -424,7 +3145,7 @@
     <w:link w:val="Heading1Char"/>
     <w:uiPriority w:val="9"/>
     <w:qFormat/>
-    <w:rsid w:val="00D06366"/>
+    <w:rsid w:val="002F70BD"/>
     <w:pPr>
       <w:keepNext/>
       <w:keepLines/>
@@ -447,7 +3168,7 @@
     <w:semiHidden/>
     <w:unhideWhenUsed/>
     <w:qFormat/>
-    <w:rsid w:val="00D06366"/>
+    <w:rsid w:val="002F70BD"/>
     <w:pPr>
       <w:keepNext/>
       <w:keepLines/>
@@ -470,7 +3191,7 @@
     <w:semiHidden/>
     <w:unhideWhenUsed/>
     <w:qFormat/>
-    <w:rsid w:val="00D06366"/>
+    <w:rsid w:val="002F70BD"/>
     <w:pPr>
       <w:keepNext/>
       <w:keepLines/>
@@ -493,7 +3214,7 @@
     <w:semiHidden/>
     <w:unhideWhenUsed/>
     <w:qFormat/>
-    <w:rsid w:val="00D06366"/>
+    <w:rsid w:val="002F70BD"/>
     <w:pPr>
       <w:keepNext/>
       <w:keepLines/>
@@ -516,7 +3237,7 @@
     <w:semiHidden/>
     <w:unhideWhenUsed/>
     <w:qFormat/>
-    <w:rsid w:val="00D06366"/>
+    <w:rsid w:val="002F70BD"/>
     <w:pPr>
       <w:keepNext/>
       <w:keepLines/>
@@ -538,11 +3259,11 @@
     <w:semiHidden/>
     <w:unhideWhenUsed/>
     <w:qFormat/>
-    <w:rsid w:val="00D06366"/>
+    <w:rsid w:val="002F70BD"/>
     <w:pPr>
       <w:keepNext/>
       <w:keepLines/>
-      <w:spacing w:before="40" w:after="0"/>
+      <w:spacing w:before="40"/>
       <w:outlineLvl w:val="5"/>
     </w:pPr>
     <w:rPr>
@@ -561,11 +3282,11 @@
     <w:semiHidden/>
     <w:unhideWhenUsed/>
     <w:qFormat/>
-    <w:rsid w:val="00D06366"/>
+    <w:rsid w:val="002F70BD"/>
     <w:pPr>
       <w:keepNext/>
       <w:keepLines/>
-      <w:spacing w:before="40" w:after="0"/>
+      <w:spacing w:before="40"/>
       <w:outlineLvl w:val="6"/>
     </w:pPr>
     <w:rPr>
@@ -584,11 +3305,10 @@
     <w:semiHidden/>
     <w:unhideWhenUsed/>
     <w:qFormat/>
-    <w:rsid w:val="00D06366"/>
+    <w:rsid w:val="002F70BD"/>
     <w:pPr>
       <w:keepNext/>
       <w:keepLines/>
-      <w:spacing w:after="0"/>
       <w:outlineLvl w:val="7"/>
     </w:pPr>
     <w:rPr>
@@ -605,11 +3325,10 @@
     <w:semiHidden/>
     <w:unhideWhenUsed/>
     <w:qFormat/>
-    <w:rsid w:val="00D06366"/>
+    <w:rsid w:val="002F70BD"/>
     <w:pPr>
       <w:keepNext/>
       <w:keepLines/>
-      <w:spacing w:after="0"/>
       <w:outlineLvl w:val="8"/>
     </w:pPr>
     <w:rPr>
@@ -649,7 +3368,7 @@
     <w:basedOn w:val="DefaultParagraphFont"/>
     <w:link w:val="Heading1"/>
     <w:uiPriority w:val="9"/>
-    <w:rsid w:val="00D06366"/>
+    <w:rsid w:val="002F70BD"/>
     <w:rPr>
       <w:rFonts w:asciiTheme="majorHAnsi" w:eastAsiaTheme="majorEastAsia" w:hAnsiTheme="majorHAnsi" w:cstheme="majorBidi"/>
       <w:color w:val="0F4761" w:themeColor="accent1" w:themeShade="BF"/>
@@ -663,7 +3382,7 @@
     <w:link w:val="Heading2"/>
     <w:uiPriority w:val="9"/>
     <w:semiHidden/>
-    <w:rsid w:val="00D06366"/>
+    <w:rsid w:val="002F70BD"/>
     <w:rPr>
       <w:rFonts w:asciiTheme="majorHAnsi" w:eastAsiaTheme="majorEastAsia" w:hAnsiTheme="majorHAnsi" w:cstheme="majorBidi"/>
       <w:color w:val="0F4761" w:themeColor="accent1" w:themeShade="BF"/>
@@ -677,7 +3396,7 @@
     <w:link w:val="Heading3"/>
     <w:uiPriority w:val="9"/>
     <w:semiHidden/>
-    <w:rsid w:val="00D06366"/>
+    <w:rsid w:val="002F70BD"/>
     <w:rPr>
       <w:rFonts w:asciiTheme="majorHAnsi" w:eastAsiaTheme="majorEastAsia" w:hAnsiTheme="majorHAnsi" w:cstheme="majorBidi"/>
       <w:color w:val="0F4761" w:themeColor="accent1" w:themeShade="BF"/>
@@ -691,7 +3410,7 @@
     <w:link w:val="Heading4"/>
     <w:uiPriority w:val="9"/>
     <w:semiHidden/>
-    <w:rsid w:val="00D06366"/>
+    <w:rsid w:val="002F70BD"/>
     <w:rPr>
       <w:rFonts w:cstheme="majorBidi"/>
       <w:color w:val="0F4761" w:themeColor="accent1" w:themeShade="BF"/>
@@ -705,7 +3424,7 @@
     <w:link w:val="Heading5"/>
     <w:uiPriority w:val="9"/>
     <w:semiHidden/>
-    <w:rsid w:val="00D06366"/>
+    <w:rsid w:val="002F70BD"/>
     <w:rPr>
       <w:rFonts w:cstheme="majorBidi"/>
       <w:color w:val="0F4761" w:themeColor="accent1" w:themeShade="BF"/>
@@ -718,7 +3437,7 @@
     <w:link w:val="Heading6"/>
     <w:uiPriority w:val="9"/>
     <w:semiHidden/>
-    <w:rsid w:val="00D06366"/>
+    <w:rsid w:val="002F70BD"/>
     <w:rPr>
       <w:rFonts w:cstheme="majorBidi"/>
       <w:b/>
@@ -732,7 +3451,7 @@
     <w:link w:val="Heading7"/>
     <w:uiPriority w:val="9"/>
     <w:semiHidden/>
-    <w:rsid w:val="00D06366"/>
+    <w:rsid w:val="002F70BD"/>
     <w:rPr>
       <w:rFonts w:cstheme="majorBidi"/>
       <w:b/>
@@ -746,7 +3465,7 @@
     <w:link w:val="Heading8"/>
     <w:uiPriority w:val="9"/>
     <w:semiHidden/>
-    <w:rsid w:val="00D06366"/>
+    <w:rsid w:val="002F70BD"/>
     <w:rPr>
       <w:rFonts w:cstheme="majorBidi"/>
       <w:color w:val="595959" w:themeColor="text1" w:themeTint="A6"/>
@@ -758,7 +3477,7 @@
     <w:link w:val="Heading9"/>
     <w:uiPriority w:val="9"/>
     <w:semiHidden/>
-    <w:rsid w:val="00D06366"/>
+    <w:rsid w:val="002F70BD"/>
     <w:rPr>
       <w:rFonts w:eastAsiaTheme="majorEastAsia" w:cstheme="majorBidi"/>
       <w:color w:val="595959" w:themeColor="text1" w:themeTint="A6"/>
@@ -771,9 +3490,9 @@
     <w:link w:val="TitleChar"/>
     <w:uiPriority w:val="10"/>
     <w:qFormat/>
-    <w:rsid w:val="00D06366"/>
+    <w:rsid w:val="002F70BD"/>
     <w:pPr>
-      <w:spacing w:after="80" w:line="240" w:lineRule="auto"/>
+      <w:spacing w:after="80"/>
       <w:contextualSpacing/>
       <w:jc w:val="center"/>
     </w:pPr>
@@ -790,7 +3509,7 @@
     <w:basedOn w:val="DefaultParagraphFont"/>
     <w:link w:val="Title"/>
     <w:uiPriority w:val="10"/>
-    <w:rsid w:val="00D06366"/>
+    <w:rsid w:val="002F70BD"/>
     <w:rPr>
       <w:rFonts w:asciiTheme="majorHAnsi" w:eastAsiaTheme="majorEastAsia" w:hAnsiTheme="majorHAnsi" w:cstheme="majorBidi"/>
       <w:spacing w:val="-10"/>
@@ -806,7 +3525,7 @@
     <w:link w:val="SubtitleChar"/>
     <w:uiPriority w:val="11"/>
     <w:qFormat/>
-    <w:rsid w:val="00D06366"/>
+    <w:rsid w:val="002F70BD"/>
     <w:pPr>
       <w:numPr>
         <w:ilvl w:val="1"/>
@@ -826,7 +3545,7 @@
     <w:basedOn w:val="DefaultParagraphFont"/>
     <w:link w:val="Subtitle"/>
     <w:uiPriority w:val="11"/>
-    <w:rsid w:val="00D06366"/>
+    <w:rsid w:val="002F70BD"/>
     <w:rPr>
       <w:rFonts w:asciiTheme="majorHAnsi" w:eastAsiaTheme="majorEastAsia" w:hAnsiTheme="majorHAnsi" w:cstheme="majorBidi"/>
       <w:color w:val="595959" w:themeColor="text1" w:themeTint="A6"/>
@@ -842,7 +3561,7 @@
     <w:link w:val="QuoteChar"/>
     <w:uiPriority w:val="29"/>
     <w:qFormat/>
-    <w:rsid w:val="00D06366"/>
+    <w:rsid w:val="002F70BD"/>
     <w:pPr>
       <w:spacing w:before="160"/>
       <w:jc w:val="center"/>
@@ -858,7 +3577,7 @@
     <w:basedOn w:val="DefaultParagraphFont"/>
     <w:link w:val="Quote"/>
     <w:uiPriority w:val="29"/>
-    <w:rsid w:val="00D06366"/>
+    <w:rsid w:val="002F70BD"/>
     <w:rPr>
       <w:i/>
       <w:iCs/>
@@ -870,7 +3589,7 @@
     <w:basedOn w:val="Normal"/>
     <w:uiPriority w:val="34"/>
     <w:qFormat/>
-    <w:rsid w:val="00D06366"/>
+    <w:rsid w:val="002F70BD"/>
     <w:pPr>
       <w:ind w:left="720"/>
       <w:contextualSpacing/>
@@ -881,7 +3600,7 @@
     <w:basedOn w:val="DefaultParagraphFont"/>
     <w:uiPriority w:val="21"/>
     <w:qFormat/>
-    <w:rsid w:val="00D06366"/>
+    <w:rsid w:val="002F70BD"/>
     <w:rPr>
       <w:i/>
       <w:iCs/>
@@ -895,7 +3614,7 @@
     <w:link w:val="IntenseQuoteChar"/>
     <w:uiPriority w:val="30"/>
     <w:qFormat/>
-    <w:rsid w:val="00D06366"/>
+    <w:rsid w:val="002F70BD"/>
     <w:pPr>
       <w:pBdr>
         <w:top w:val="single" w:sz="4" w:space="10" w:color="0F4761" w:themeColor="accent1" w:themeShade="BF"/>
@@ -916,7 +3635,7 @@
     <w:basedOn w:val="DefaultParagraphFont"/>
     <w:link w:val="IntenseQuote"/>
     <w:uiPriority w:val="30"/>
-    <w:rsid w:val="00D06366"/>
+    <w:rsid w:val="002F70BD"/>
     <w:rPr>
       <w:i/>
       <w:iCs/>
@@ -928,7 +3647,7 @@
     <w:basedOn w:val="DefaultParagraphFont"/>
     <w:uiPriority w:val="32"/>
     <w:qFormat/>
-    <w:rsid w:val="00D06366"/>
+    <w:rsid w:val="002F70BD"/>
     <w:rPr>
       <w:b/>
       <w:bCs/>
@@ -936,6 +3655,98 @@
       <w:color w:val="0F4761" w:themeColor="accent1" w:themeShade="BF"/>
       <w:spacing w:val="5"/>
     </w:rPr>
+  </w:style>
+  <w:style w:type="paragraph" w:styleId="NormalWeb">
+    <w:name w:val="Normal (Web)"/>
+    <w:basedOn w:val="Normal"/>
+    <w:uiPriority w:val="99"/>
+    <w:unhideWhenUsed/>
+    <w:rsid w:val="002F70BD"/>
+    <w:pPr>
+      <w:spacing w:before="100" w:beforeAutospacing="1" w:after="100" w:afterAutospacing="1"/>
+    </w:pPr>
+    <w:rPr>
+      <w:rFonts w:ascii="Times New Roman" w:eastAsia="Times New Roman" w:hAnsi="Times New Roman" w:cs="Times New Roman"/>
+      <w:sz w:val="24"/>
+      <w:lang w:eastAsia="zh-CN"/>
+    </w:rPr>
+  </w:style>
+  <w:style w:type="paragraph" w:styleId="Revision">
+    <w:name w:val="Revision"/>
+    <w:hidden/>
+    <w:uiPriority w:val="99"/>
+    <w:semiHidden/>
+    <w:rsid w:val="00227A51"/>
+    <w:pPr>
+      <w:spacing w:after="0" w:line="240" w:lineRule="auto"/>
+    </w:pPr>
+    <w:rPr>
+      <w:rFonts w:ascii="Book Antiqua" w:hAnsi="Book Antiqua"/>
+      <w:kern w:val="0"/>
+      <w:sz w:val="20"/>
+      <w:lang w:eastAsia="en-US"/>
+      <w14:ligatures w14:val="none"/>
+    </w:rPr>
+  </w:style>
+  <w:style w:type="numbering" w:customStyle="1" w:styleId="CurrentList1">
+    <w:name w:val="Current List1"/>
+    <w:uiPriority w:val="99"/>
+    <w:rsid w:val="00A80671"/>
+    <w:pPr>
+      <w:numPr>
+        <w:numId w:val="11"/>
+      </w:numPr>
+    </w:pPr>
+  </w:style>
+  <w:style w:type="numbering" w:customStyle="1" w:styleId="CurrentList2">
+    <w:name w:val="Current List2"/>
+    <w:uiPriority w:val="99"/>
+    <w:rsid w:val="00A80671"/>
+    <w:pPr>
+      <w:numPr>
+        <w:numId w:val="12"/>
+      </w:numPr>
+    </w:pPr>
+  </w:style>
+  <w:style w:type="numbering" w:customStyle="1" w:styleId="CurrentList3">
+    <w:name w:val="Current List3"/>
+    <w:uiPriority w:val="99"/>
+    <w:rsid w:val="00A80671"/>
+    <w:pPr>
+      <w:numPr>
+        <w:numId w:val="13"/>
+      </w:numPr>
+    </w:pPr>
+  </w:style>
+  <w:style w:type="numbering" w:customStyle="1" w:styleId="CurrentList4">
+    <w:name w:val="Current List4"/>
+    <w:uiPriority w:val="99"/>
+    <w:rsid w:val="00A80671"/>
+    <w:pPr>
+      <w:numPr>
+        <w:numId w:val="14"/>
+      </w:numPr>
+    </w:pPr>
+  </w:style>
+  <w:style w:type="numbering" w:customStyle="1" w:styleId="CurrentList5">
+    <w:name w:val="Current List5"/>
+    <w:uiPriority w:val="99"/>
+    <w:rsid w:val="00A80671"/>
+    <w:pPr>
+      <w:numPr>
+        <w:numId w:val="15"/>
+      </w:numPr>
+    </w:pPr>
+  </w:style>
+  <w:style w:type="numbering" w:customStyle="1" w:styleId="CurrentList6">
+    <w:name w:val="Current List6"/>
+    <w:uiPriority w:val="99"/>
+    <w:rsid w:val="00A80671"/>
+    <w:pPr>
+      <w:numPr>
+        <w:numId w:val="16"/>
+      </w:numPr>
+    </w:pPr>
   </w:style>
 </w:styles>
 </file>
@@ -1233,4 +4044,16 @@
     </a:ext>
   </a:extLst>
 </a:theme>
+</file>
+
+<file path=customXml/item1.xml><?xml version="1.0" encoding="utf-8"?>
+<b:Sources xmlns:b="http://schemas.openxmlformats.org/officeDocument/2006/bibliography" xmlns="http://schemas.openxmlformats.org/officeDocument/2006/bibliography" SelectedStyle="/APASixthEditionOfficeOnline.xsl" StyleName="APA" Version="6"/>
+</file>
+
+<file path=customXml/itemProps1.xml><?xml version="1.0" encoding="utf-8"?>
+<ds:datastoreItem xmlns:ds="http://schemas.openxmlformats.org/officeDocument/2006/customXml" ds:itemID="{34904B89-E59F-D144-B063-41276F4170A7}">
+  <ds:schemaRefs>
+    <ds:schemaRef ds:uri="http://schemas.openxmlformats.org/officeDocument/2006/bibliography"/>
+  </ds:schemaRefs>
+</ds:datastoreItem>
 </file>
</xml_diff>

<commit_message>
correct the county disparity
</commit_message>
<xml_diff>
--- a/Manuscript Materials/AJPM/Figures/FigureB/FigureB.docx
+++ b/Manuscript Materials/AJPM/Figures/FigureB/FigureB.docx
@@ -26,1213 +26,954 @@
           <w14:ligatures w14:val="standardContextual"/>
         </w:rPr>
         <mc:AlternateContent>
-          <mc:Choice Requires="wps">
+          <mc:Choice Requires="wpg">
             <w:drawing>
-              <wp:anchor distT="0" distB="0" distL="114300" distR="114300" simplePos="0" relativeHeight="251680768" behindDoc="0" locked="0" layoutInCell="1" allowOverlap="1" wp14:anchorId="665A21B1" wp14:editId="29C0638C">
+              <wp:anchor distT="0" distB="0" distL="114300" distR="114300" simplePos="0" relativeHeight="251710464" behindDoc="0" locked="0" layoutInCell="1" allowOverlap="1" wp14:anchorId="3338D5BB" wp14:editId="62126B53">
                 <wp:simplePos x="0" y="0"/>
                 <wp:positionH relativeFrom="column">
-                  <wp:posOffset>29372</wp:posOffset>
+                  <wp:posOffset>-274320</wp:posOffset>
                 </wp:positionH>
                 <wp:positionV relativeFrom="paragraph">
-                  <wp:posOffset>2331720</wp:posOffset>
+                  <wp:posOffset>-193853</wp:posOffset>
                 </wp:positionV>
-                <wp:extent cx="2825115" cy="310515"/>
+                <wp:extent cx="7441565" cy="5256153"/>
                 <wp:effectExtent l="0" t="0" r="0" b="0"/>
                 <wp:wrapNone/>
-                <wp:docPr id="1645579831" name="TextBox 30"/>
+                <wp:docPr id="1610664884" name="Group 9"/>
                 <wp:cNvGraphicFramePr/>
                 <a:graphic xmlns:a="http://schemas.openxmlformats.org/drawingml/2006/main">
-                  <a:graphicData uri="http://schemas.microsoft.com/office/word/2010/wordprocessingShape">
-                    <wps:wsp>
-                      <wps:cNvSpPr txBox="1"/>
-                      <wps:spPr>
+                  <a:graphicData uri="http://schemas.microsoft.com/office/word/2010/wordprocessingGroup">
+                    <wpg:wgp>
+                      <wpg:cNvGrpSpPr/>
+                      <wpg:grpSpPr>
                         <a:xfrm>
                           <a:off x="0" y="0"/>
-                          <a:ext cx="2825115" cy="310515"/>
+                          <a:ext cx="7441565" cy="5256153"/>
+                          <a:chOff x="0" y="0"/>
+                          <a:chExt cx="7441565" cy="5256153"/>
                         </a:xfrm>
-                        <a:prstGeom prst="rect">
-                          <a:avLst/>
-                        </a:prstGeom>
-                        <a:noFill/>
-                      </wps:spPr>
-                      <wps:txbx>
-                        <w:txbxContent>
-                          <w:p>
-                            <w:pPr>
-                              <w:pStyle w:val="NormalWeb"/>
-                              <w:numPr>
-                                <w:ilvl w:val="0"/>
-                                <w:numId w:val="8"/>
-                              </w:numPr>
-                              <w:spacing w:before="0" w:beforeAutospacing="0" w:after="0" w:afterAutospacing="0"/>
-                              <w:rPr>
-                                <w:color w:val="000000" w:themeColor="text1"/>
-                                <w:kern w:val="24"/>
-                                <w:sz w:val="20"/>
-                                <w:szCs w:val="22"/>
-                              </w:rPr>
-                            </w:pPr>
-                            <w:r>
-                              <w:rPr>
-                                <w:color w:val="000000" w:themeColor="text1"/>
-                                <w:kern w:val="24"/>
-                                <w:sz w:val="20"/>
-                                <w:szCs w:val="22"/>
-                              </w:rPr>
-                              <w:t xml:space="preserve">Gender </w:t>
-                            </w:r>
-                            <w:r>
-                              <w:rPr>
-                                <w:color w:val="000000" w:themeColor="text1"/>
-                                <w:kern w:val="24"/>
-                                <w:sz w:val="20"/>
-                                <w:szCs w:val="22"/>
-                              </w:rPr>
-                              <w:t>D</w:t>
-                            </w:r>
-                            <w:r>
-                              <w:rPr>
-                                <w:color w:val="000000" w:themeColor="text1"/>
-                                <w:kern w:val="24"/>
-                                <w:sz w:val="20"/>
-                                <w:szCs w:val="22"/>
-                              </w:rPr>
-                              <w:t>isparities of the Rate in Kids (9-13).</w:t>
-                            </w:r>
-                          </w:p>
-                        </w:txbxContent>
-                      </wps:txbx>
-                      <wps:bodyPr wrap="none" lIns="0" rIns="0" rtlCol="0">
-                        <a:noAutofit/>
-                      </wps:bodyPr>
-                    </wps:wsp>
+                      </wpg:grpSpPr>
+                      <wps:wsp>
+                        <wps:cNvPr id="1961355079" name="TextBox 1"/>
+                        <wps:cNvSpPr txBox="1"/>
+                        <wps:spPr>
+                          <a:xfrm>
+                            <a:off x="0" y="0"/>
+                            <a:ext cx="7441565" cy="514350"/>
+                          </a:xfrm>
+                          <a:prstGeom prst="rect">
+                            <a:avLst/>
+                          </a:prstGeom>
+                          <a:noFill/>
+                        </wps:spPr>
+                        <wps:txbx>
+                          <w:txbxContent>
+                            <w:p>
+                              <w:pPr>
+                                <w:pStyle w:val="NormalWeb"/>
+                                <w:spacing w:before="0" w:beforeAutospacing="0" w:after="0" w:afterAutospacing="0"/>
+                                <w:rPr>
+                                  <w:bCs/>
+                                  <w:color w:val="000000" w:themeColor="text1"/>
+                                  <w:kern w:val="24"/>
+                                  <w:sz w:val="20"/>
+                                  <w:szCs w:val="20"/>
+                                </w:rPr>
+                              </w:pPr>
+                              <w:r>
+                                <w:rPr>
+                                  <w:b/>
+                                  <w:color w:val="000000" w:themeColor="text1"/>
+                                  <w:kern w:val="24"/>
+                                  <w:sz w:val="20"/>
+                                  <w:szCs w:val="20"/>
+                                </w:rPr>
+                                <w:t xml:space="preserve">Figure </w:t>
+                              </w:r>
+                              <w:r>
+                                <w:rPr>
+                                  <w:rFonts w:hint="eastAsia"/>
+                                  <w:b/>
+                                  <w:color w:val="000000" w:themeColor="text1"/>
+                                  <w:kern w:val="24"/>
+                                  <w:sz w:val="20"/>
+                                  <w:szCs w:val="20"/>
+                                </w:rPr>
+                                <w:t>B</w:t>
+                              </w:r>
+                              <w:r>
+                                <w:rPr>
+                                  <w:bCs/>
+                                  <w:color w:val="000000" w:themeColor="text1"/>
+                                  <w:kern w:val="24"/>
+                                  <w:sz w:val="20"/>
+                                  <w:szCs w:val="20"/>
+                                </w:rPr>
+                                <w:t>.</w:t>
+                              </w:r>
+                              <w:r>
+                                <w:rPr>
+                                  <w:bCs/>
+                                  <w:color w:val="000000" w:themeColor="text1"/>
+                                  <w:kern w:val="24"/>
+                                  <w:sz w:val="20"/>
+                                  <w:szCs w:val="20"/>
+                                </w:rPr>
+                                <w:t xml:space="preserve">  </w:t>
+                              </w:r>
+                              <w:r>
+                                <w:rPr>
+                                  <w:bCs/>
+                                  <w:color w:val="000000" w:themeColor="text1"/>
+                                  <w:kern w:val="24"/>
+                                  <w:sz w:val="20"/>
+                                  <w:szCs w:val="20"/>
+                                </w:rPr>
+                                <w:t>The</w:t>
+                              </w:r>
+                              <w:r>
+                                <w:rPr>
+                                  <w:bCs/>
+                                  <w:color w:val="000000" w:themeColor="text1"/>
+                                  <w:kern w:val="24"/>
+                                  <w:sz w:val="20"/>
+                                  <w:szCs w:val="20"/>
+                                </w:rPr>
+                                <w:t xml:space="preserve"> HPV vaccine </w:t>
+                              </w:r>
+                              <w:r>
+                                <w:rPr>
+                                  <w:bCs/>
+                                  <w:color w:val="000000" w:themeColor="text1"/>
+                                  <w:kern w:val="24"/>
+                                  <w:sz w:val="20"/>
+                                  <w:szCs w:val="20"/>
+                                </w:rPr>
+                                <w:t>initialized rate on the Long Island among 9- to 13-year-old kids. The rate here was calculated by the number of kids who already initialized the HPV vaccination divided by the number of kids either receive the HPV vaccination or Tdap vaccination.</w:t>
+                              </w:r>
+                            </w:p>
+                          </w:txbxContent>
+                        </wps:txbx>
+                        <wps:bodyPr wrap="square" rtlCol="0">
+                          <a:noAutofit/>
+                        </wps:bodyPr>
+                      </wps:wsp>
+                      <wps:wsp>
+                        <wps:cNvPr id="1645579831" name="TextBox 30"/>
+                        <wps:cNvSpPr txBox="1"/>
+                        <wps:spPr>
+                          <a:xfrm>
+                            <a:off x="299923" y="2523708"/>
+                            <a:ext cx="2835910" cy="310515"/>
+                          </a:xfrm>
+                          <a:prstGeom prst="rect">
+                            <a:avLst/>
+                          </a:prstGeom>
+                          <a:noFill/>
+                        </wps:spPr>
+                        <wps:txbx>
+                          <w:txbxContent>
+                            <w:p>
+                              <w:pPr>
+                                <w:pStyle w:val="NormalWeb"/>
+                                <w:numPr>
+                                  <w:ilvl w:val="0"/>
+                                  <w:numId w:val="8"/>
+                                </w:numPr>
+                                <w:spacing w:before="0" w:beforeAutospacing="0" w:after="0" w:afterAutospacing="0"/>
+                                <w:rPr>
+                                  <w:color w:val="000000" w:themeColor="text1"/>
+                                  <w:kern w:val="24"/>
+                                  <w:sz w:val="20"/>
+                                  <w:szCs w:val="22"/>
+                                </w:rPr>
+                              </w:pPr>
+                              <w:r>
+                                <w:rPr>
+                                  <w:color w:val="000000" w:themeColor="text1"/>
+                                  <w:kern w:val="24"/>
+                                  <w:sz w:val="20"/>
+                                  <w:szCs w:val="22"/>
+                                </w:rPr>
+                                <w:t xml:space="preserve">Gender </w:t>
+                              </w:r>
+                              <w:r>
+                                <w:rPr>
+                                  <w:color w:val="000000" w:themeColor="text1"/>
+                                  <w:kern w:val="24"/>
+                                  <w:sz w:val="20"/>
+                                  <w:szCs w:val="22"/>
+                                </w:rPr>
+                                <w:t>D</w:t>
+                              </w:r>
+                              <w:r>
+                                <w:rPr>
+                                  <w:color w:val="000000" w:themeColor="text1"/>
+                                  <w:kern w:val="24"/>
+                                  <w:sz w:val="20"/>
+                                  <w:szCs w:val="22"/>
+                                </w:rPr>
+                                <w:t>isparities of the Rate in Kids (9-13).</w:t>
+                              </w:r>
+                            </w:p>
+                          </w:txbxContent>
+                        </wps:txbx>
+                        <wps:bodyPr wrap="none" lIns="0" rIns="0" rtlCol="0">
+                          <a:noAutofit/>
+                        </wps:bodyPr>
+                      </wps:wsp>
+                      <wps:wsp>
+                        <wps:cNvPr id="944438988" name="TextBox 30"/>
+                        <wps:cNvSpPr txBox="1"/>
+                        <wps:spPr>
+                          <a:xfrm>
+                            <a:off x="3562502" y="4945003"/>
+                            <a:ext cx="3157220" cy="311150"/>
+                          </a:xfrm>
+                          <a:prstGeom prst="rect">
+                            <a:avLst/>
+                          </a:prstGeom>
+                          <a:noFill/>
+                        </wps:spPr>
+                        <wps:txbx>
+                          <w:txbxContent>
+                            <w:p>
+                              <w:pPr>
+                                <w:pStyle w:val="NormalWeb"/>
+                                <w:numPr>
+                                  <w:ilvl w:val="0"/>
+                                  <w:numId w:val="4"/>
+                                </w:numPr>
+                                <w:spacing w:before="0" w:beforeAutospacing="0" w:after="0" w:afterAutospacing="0"/>
+                                <w:rPr>
+                                  <w:color w:val="000000" w:themeColor="text1"/>
+                                  <w:kern w:val="24"/>
+                                  <w:sz w:val="20"/>
+                                  <w:szCs w:val="22"/>
+                                </w:rPr>
+                              </w:pPr>
+                              <w:r>
+                                <w:rPr>
+                                  <w:color w:val="000000" w:themeColor="text1"/>
+                                  <w:kern w:val="24"/>
+                                  <w:sz w:val="20"/>
+                                  <w:szCs w:val="22"/>
+                                </w:rPr>
+                                <w:t xml:space="preserve">Rate among </w:t>
+                              </w:r>
+                              <w:r>
+                                <w:rPr>
+                                  <w:color w:val="000000" w:themeColor="text1"/>
+                                  <w:kern w:val="24"/>
+                                  <w:sz w:val="20"/>
+                                  <w:szCs w:val="22"/>
+                                </w:rPr>
+                                <w:t>Nassau Kids</w:t>
+                              </w:r>
+                              <w:r>
+                                <w:rPr>
+                                  <w:color w:val="000000" w:themeColor="text1"/>
+                                  <w:kern w:val="24"/>
+                                  <w:sz w:val="20"/>
+                                  <w:szCs w:val="22"/>
+                                </w:rPr>
+                                <w:t xml:space="preserve"> </w:t>
+                              </w:r>
+                              <w:r>
+                                <w:rPr>
+                                  <w:color w:val="000000" w:themeColor="text1"/>
+                                  <w:kern w:val="24"/>
+                                  <w:sz w:val="20"/>
+                                  <w:szCs w:val="22"/>
+                                </w:rPr>
+                                <w:t>Gender Disparities (</w:t>
+                              </w:r>
+                              <w:r>
+                                <w:rPr>
+                                  <w:color w:val="000000" w:themeColor="text1"/>
+                                  <w:kern w:val="24"/>
+                                  <w:sz w:val="20"/>
+                                  <w:szCs w:val="22"/>
+                                </w:rPr>
+                                <w:t>9-13).</w:t>
+                              </w:r>
+                            </w:p>
+                          </w:txbxContent>
+                        </wps:txbx>
+                        <wps:bodyPr wrap="none" lIns="0" rIns="0" rtlCol="0">
+                          <a:noAutofit/>
+                        </wps:bodyPr>
+                      </wps:wsp>
+                      <wps:wsp>
+                        <wps:cNvPr id="731250359" name="TextBox 30"/>
+                        <wps:cNvSpPr txBox="1"/>
+                        <wps:spPr>
+                          <a:xfrm>
+                            <a:off x="234086" y="4944832"/>
+                            <a:ext cx="3425190" cy="310515"/>
+                          </a:xfrm>
+                          <a:prstGeom prst="rect">
+                            <a:avLst/>
+                          </a:prstGeom>
+                          <a:noFill/>
+                        </wps:spPr>
+                        <wps:txbx>
+                          <w:txbxContent>
+                            <w:p>
+                              <w:pPr>
+                                <w:pStyle w:val="NormalWeb"/>
+                                <w:numPr>
+                                  <w:ilvl w:val="0"/>
+                                  <w:numId w:val="1"/>
+                                </w:numPr>
+                                <w:spacing w:before="0" w:beforeAutospacing="0" w:after="0" w:afterAutospacing="0"/>
+                                <w:rPr>
+                                  <w:color w:val="000000" w:themeColor="text1"/>
+                                  <w:kern w:val="24"/>
+                                  <w:sz w:val="20"/>
+                                  <w:szCs w:val="22"/>
+                                </w:rPr>
+                              </w:pPr>
+                              <w:r>
+                                <w:rPr>
+                                  <w:color w:val="000000" w:themeColor="text1"/>
+                                  <w:kern w:val="24"/>
+                                  <w:sz w:val="20"/>
+                                  <w:szCs w:val="22"/>
+                                </w:rPr>
+                                <w:t xml:space="preserve">Rate among Suffolk Residents </w:t>
+                              </w:r>
+                              <w:r>
+                                <w:rPr>
+                                  <w:color w:val="000000" w:themeColor="text1"/>
+                                  <w:kern w:val="24"/>
+                                  <w:sz w:val="20"/>
+                                  <w:szCs w:val="22"/>
+                                </w:rPr>
+                                <w:t xml:space="preserve">Gender </w:t>
+                              </w:r>
+                              <w:r>
+                                <w:rPr>
+                                  <w:color w:val="000000" w:themeColor="text1"/>
+                                  <w:kern w:val="24"/>
+                                  <w:sz w:val="20"/>
+                                  <w:szCs w:val="22"/>
+                                </w:rPr>
+                                <w:t>Disparities (9-13)</w:t>
+                              </w:r>
+                              <w:r>
+                                <w:rPr>
+                                  <w:color w:val="000000" w:themeColor="text1"/>
+                                  <w:kern w:val="24"/>
+                                  <w:sz w:val="20"/>
+                                  <w:szCs w:val="22"/>
+                                </w:rPr>
+                                <w:t>.</w:t>
+                              </w:r>
+                            </w:p>
+                          </w:txbxContent>
+                        </wps:txbx>
+                        <wps:bodyPr wrap="none" lIns="0" rIns="0" rtlCol="0">
+                          <a:noAutofit/>
+                        </wps:bodyPr>
+                      </wps:wsp>
+                      <wps:wsp>
+                        <wps:cNvPr id="1441773226" name="TextBox 30"/>
+                        <wps:cNvSpPr txBox="1"/>
+                        <wps:spPr>
+                          <a:xfrm>
+                            <a:off x="3562502" y="2523620"/>
+                            <a:ext cx="3089910" cy="311150"/>
+                          </a:xfrm>
+                          <a:prstGeom prst="rect">
+                            <a:avLst/>
+                          </a:prstGeom>
+                          <a:noFill/>
+                        </wps:spPr>
+                        <wps:txbx>
+                          <w:txbxContent>
+                            <w:p>
+                              <w:pPr>
+                                <w:pStyle w:val="NormalWeb"/>
+                                <w:numPr>
+                                  <w:ilvl w:val="0"/>
+                                  <w:numId w:val="10"/>
+                                </w:numPr>
+                                <w:spacing w:before="0" w:beforeAutospacing="0" w:after="0" w:afterAutospacing="0"/>
+                                <w:rPr>
+                                  <w:color w:val="000000" w:themeColor="text1"/>
+                                  <w:kern w:val="24"/>
+                                  <w:sz w:val="20"/>
+                                  <w:szCs w:val="22"/>
+                                </w:rPr>
+                              </w:pPr>
+                              <w:r>
+                                <w:rPr>
+                                  <w:rFonts w:hint="eastAsia"/>
+                                  <w:color w:val="000000" w:themeColor="text1"/>
+                                  <w:kern w:val="24"/>
+                                  <w:sz w:val="20"/>
+                                  <w:szCs w:val="22"/>
+                                </w:rPr>
+                                <w:t>R</w:t>
+                              </w:r>
+                              <w:r>
+                                <w:rPr>
+                                  <w:color w:val="000000" w:themeColor="text1"/>
+                                  <w:kern w:val="24"/>
+                                  <w:sz w:val="20"/>
+                                  <w:szCs w:val="22"/>
+                                </w:rPr>
+                                <w:t xml:space="preserve">ate among Kids in </w:t>
+                              </w:r>
+                              <w:r>
+                                <w:rPr>
+                                  <w:color w:val="000000" w:themeColor="text1"/>
+                                  <w:kern w:val="24"/>
+                                  <w:sz w:val="20"/>
+                                  <w:szCs w:val="22"/>
+                                </w:rPr>
+                                <w:t>D</w:t>
+                              </w:r>
+                              <w:r>
+                                <w:rPr>
+                                  <w:color w:val="000000" w:themeColor="text1"/>
+                                  <w:kern w:val="24"/>
+                                  <w:sz w:val="20"/>
+                                  <w:szCs w:val="22"/>
+                                </w:rPr>
+                                <w:t xml:space="preserve">ifferent Races </w:t>
+                              </w:r>
+                              <w:r>
+                                <w:rPr>
+                                  <w:color w:val="000000" w:themeColor="text1"/>
+                                  <w:kern w:val="24"/>
+                                  <w:sz w:val="20"/>
+                                  <w:szCs w:val="22"/>
+                                </w:rPr>
+                                <w:t>G</w:t>
+                              </w:r>
+                              <w:r>
+                                <w:rPr>
+                                  <w:color w:val="000000" w:themeColor="text1"/>
+                                  <w:kern w:val="24"/>
+                                  <w:sz w:val="20"/>
+                                  <w:szCs w:val="22"/>
+                                </w:rPr>
+                                <w:t>roup (9-13).</w:t>
+                              </w:r>
+                            </w:p>
+                          </w:txbxContent>
+                        </wps:txbx>
+                        <wps:bodyPr wrap="none" lIns="0" rIns="0" rtlCol="0">
+                          <a:noAutofit/>
+                        </wps:bodyPr>
+                      </wps:wsp>
+                      <pic:pic xmlns:pic="http://schemas.openxmlformats.org/drawingml/2006/picture">
+                        <pic:nvPicPr>
+                          <pic:cNvPr id="967575490" name="Picture 5" descr="A graph of the number of hispanics&#10;&#10;Description automatically generated"/>
+                          <pic:cNvPicPr>
+                            <a:picLocks noChangeAspect="1"/>
+                          </pic:cNvPicPr>
+                        </pic:nvPicPr>
+                        <pic:blipFill>
+                          <a:blip r:embed="rId6">
+                            <a:extLst>
+                              <a:ext uri="{28A0092B-C50C-407E-A947-70E740481C1C}">
+                                <a14:useLocalDpi xmlns:a14="http://schemas.microsoft.com/office/drawing/2010/main" val="0"/>
+                              </a:ext>
+                            </a:extLst>
+                          </a:blip>
+                          <a:stretch>
+                            <a:fillRect/>
+                          </a:stretch>
+                        </pic:blipFill>
+                        <pic:spPr>
+                          <a:xfrm>
+                            <a:off x="3811219" y="2838298"/>
+                            <a:ext cx="2679065" cy="2011680"/>
+                          </a:xfrm>
+                          <a:prstGeom prst="rect">
+                            <a:avLst/>
+                          </a:prstGeom>
+                        </pic:spPr>
+                      </pic:pic>
+                      <pic:pic xmlns:pic="http://schemas.openxmlformats.org/drawingml/2006/picture">
+                        <pic:nvPicPr>
+                          <pic:cNvPr id="36873742" name="Picture 6" descr="A graph of a number of people with numbers&#10;&#10;Description automatically generated with medium confidence"/>
+                          <pic:cNvPicPr>
+                            <a:picLocks noChangeAspect="1"/>
+                          </pic:cNvPicPr>
+                        </pic:nvPicPr>
+                        <pic:blipFill>
+                          <a:blip r:embed="rId7">
+                            <a:extLst>
+                              <a:ext uri="{28A0092B-C50C-407E-A947-70E740481C1C}">
+                                <a14:useLocalDpi xmlns:a14="http://schemas.microsoft.com/office/drawing/2010/main" val="0"/>
+                              </a:ext>
+                            </a:extLst>
+                          </a:blip>
+                          <a:stretch>
+                            <a:fillRect/>
+                          </a:stretch>
+                        </pic:blipFill>
+                        <pic:spPr>
+                          <a:xfrm>
+                            <a:off x="3811219" y="475488"/>
+                            <a:ext cx="2679065" cy="2011680"/>
+                          </a:xfrm>
+                          <a:prstGeom prst="rect">
+                            <a:avLst/>
+                          </a:prstGeom>
+                        </pic:spPr>
+                      </pic:pic>
+                      <pic:pic xmlns:pic="http://schemas.openxmlformats.org/drawingml/2006/picture">
+                        <pic:nvPicPr>
+                          <pic:cNvPr id="513100383" name="Picture 7" descr="A graph showing the number of people in the number of years&#10;&#10;Description automatically generated"/>
+                          <pic:cNvPicPr>
+                            <a:picLocks noChangeAspect="1"/>
+                          </pic:cNvPicPr>
+                        </pic:nvPicPr>
+                        <pic:blipFill>
+                          <a:blip r:embed="rId8">
+                            <a:extLst>
+                              <a:ext uri="{28A0092B-C50C-407E-A947-70E740481C1C}">
+                                <a14:useLocalDpi xmlns:a14="http://schemas.microsoft.com/office/drawing/2010/main" val="0"/>
+                              </a:ext>
+                            </a:extLst>
+                          </a:blip>
+                          <a:stretch>
+                            <a:fillRect/>
+                          </a:stretch>
+                        </pic:blipFill>
+                        <pic:spPr>
+                          <a:xfrm>
+                            <a:off x="526694" y="2874874"/>
+                            <a:ext cx="2679065" cy="2011680"/>
+                          </a:xfrm>
+                          <a:prstGeom prst="rect">
+                            <a:avLst/>
+                          </a:prstGeom>
+                        </pic:spPr>
+                      </pic:pic>
+                      <pic:pic xmlns:pic="http://schemas.openxmlformats.org/drawingml/2006/picture">
+                        <pic:nvPicPr>
+                          <pic:cNvPr id="1041614755" name="Picture 8" descr="A graph showing the number of people in the age of a year&#10;&#10;Description automatically generated with medium confidence"/>
+                          <pic:cNvPicPr>
+                            <a:picLocks noChangeAspect="1"/>
+                          </pic:cNvPicPr>
+                        </pic:nvPicPr>
+                        <pic:blipFill>
+                          <a:blip r:embed="rId9">
+                            <a:extLst>
+                              <a:ext uri="{28A0092B-C50C-407E-A947-70E740481C1C}">
+                                <a14:useLocalDpi xmlns:a14="http://schemas.microsoft.com/office/drawing/2010/main" val="0"/>
+                              </a:ext>
+                            </a:extLst>
+                          </a:blip>
+                          <a:stretch>
+                            <a:fillRect/>
+                          </a:stretch>
+                        </pic:blipFill>
+                        <pic:spPr>
+                          <a:xfrm>
+                            <a:off x="526694" y="475488"/>
+                            <a:ext cx="2679065" cy="2011680"/>
+                          </a:xfrm>
+                          <a:prstGeom prst="rect">
+                            <a:avLst/>
+                          </a:prstGeom>
+                        </pic:spPr>
+                      </pic:pic>
+                    </wpg:wgp>
                   </a:graphicData>
                 </a:graphic>
-                <wp14:sizeRelH relativeFrom="margin">
-                  <wp14:pctWidth>0</wp14:pctWidth>
-                </wp14:sizeRelH>
-                <wp14:sizeRelV relativeFrom="margin">
-                  <wp14:pctHeight>0</wp14:pctHeight>
-                </wp14:sizeRelV>
               </wp:anchor>
             </w:drawing>
           </mc:Choice>
           <mc:Fallback>
             <w:pict>
-              <v:shapetype w14:anchorId="665A21B1" id="_x0000_t202" coordsize="21600,21600" o:spt="202" path="m,l,21600r21600,l21600,xe">
-                <v:stroke joinstyle="miter"/>
-                <v:path gradientshapeok="t" o:connecttype="rect"/>
-              </v:shapetype>
-              <v:shape id="TextBox 30" o:spid="_x0000_s1026" type="#_x0000_t202" style="position:absolute;margin-left:2.3pt;margin-top:183.6pt;width:222.45pt;height:24.45pt;z-index:251680768;visibility:visible;mso-wrap-style:none;mso-width-percent:0;mso-height-percent:0;mso-wrap-distance-left:9pt;mso-wrap-distance-top:0;mso-wrap-distance-right:9pt;mso-wrap-distance-bottom:0;mso-position-horizontal:absolute;mso-position-horizontal-relative:text;mso-position-vertical:absolute;mso-position-vertical-relative:text;mso-width-percent:0;mso-height-percent:0;mso-width-relative:margin;mso-height-relative:margin;v-text-anchor:top" o:gfxdata="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" filled="f" stroked="f">
-                <v:textbox inset="0,,0">
-                  <w:txbxContent>
-                    <w:p>
-                      <w:pPr>
-                        <w:pStyle w:val="NormalWeb"/>
-                        <w:numPr>
-                          <w:ilvl w:val="0"/>
-                          <w:numId w:val="8"/>
-                        </w:numPr>
-                        <w:spacing w:before="0" w:beforeAutospacing="0" w:after="0" w:afterAutospacing="0"/>
-                        <w:rPr>
-                          <w:color w:val="000000" w:themeColor="text1"/>
-                          <w:kern w:val="24"/>
-                          <w:sz w:val="20"/>
-                          <w:szCs w:val="22"/>
-                        </w:rPr>
-                      </w:pPr>
-                      <w:r>
-                        <w:rPr>
-                          <w:color w:val="000000" w:themeColor="text1"/>
-                          <w:kern w:val="24"/>
-                          <w:sz w:val="20"/>
-                          <w:szCs w:val="22"/>
-                        </w:rPr>
-                        <w:t xml:space="preserve">Gender </w:t>
-                      </w:r>
-                      <w:r>
-                        <w:rPr>
-                          <w:color w:val="000000" w:themeColor="text1"/>
-                          <w:kern w:val="24"/>
-                          <w:sz w:val="20"/>
-                          <w:szCs w:val="22"/>
-                        </w:rPr>
-                        <w:t>D</w:t>
-                      </w:r>
-                      <w:r>
-                        <w:rPr>
-                          <w:color w:val="000000" w:themeColor="text1"/>
-                          <w:kern w:val="24"/>
-                          <w:sz w:val="20"/>
-                          <w:szCs w:val="22"/>
-                        </w:rPr>
-                        <w:t>isparities of the Rate in Kids (9-13).</w:t>
-                      </w:r>
-                    </w:p>
-                  </w:txbxContent>
-                </v:textbox>
-              </v:shape>
+              <v:group w14:anchorId="3338D5BB" id="Group 9" o:spid="_x0000_s1026" style="position:absolute;margin-left:-21.6pt;margin-top:-15.25pt;width:585.95pt;height:413.85pt;z-index:251710464" coordsize="74415,52561" o:gfxdata="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">
+                <v:shapetype id="_x0000_t202" coordsize="21600,21600" o:spt="202" path="m,l,21600r21600,l21600,xe">
+                  <v:stroke joinstyle="miter"/>
+                  <v:path gradientshapeok="t" o:connecttype="rect"/>
+                </v:shapetype>
+                <v:shape id="TextBox 1" o:spid="_x0000_s1027" type="#_x0000_t202" style="position:absolute;width:74415;height:5143;visibility:visible;mso-wrap-style:square;v-text-anchor:top" o:gfxdata="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" filled="f" stroked="f">
+                  <v:textbox>
+                    <w:txbxContent>
+                      <w:p>
+                        <w:pPr>
+                          <w:pStyle w:val="NormalWeb"/>
+                          <w:spacing w:before="0" w:beforeAutospacing="0" w:after="0" w:afterAutospacing="0"/>
+                          <w:rPr>
+                            <w:bCs/>
+                            <w:color w:val="000000" w:themeColor="text1"/>
+                            <w:kern w:val="24"/>
+                            <w:sz w:val="20"/>
+                            <w:szCs w:val="20"/>
+                          </w:rPr>
+                        </w:pPr>
+                        <w:r>
+                          <w:rPr>
+                            <w:b/>
+                            <w:color w:val="000000" w:themeColor="text1"/>
+                            <w:kern w:val="24"/>
+                            <w:sz w:val="20"/>
+                            <w:szCs w:val="20"/>
+                          </w:rPr>
+                          <w:t xml:space="preserve">Figure </w:t>
+                        </w:r>
+                        <w:r>
+                          <w:rPr>
+                            <w:rFonts w:hint="eastAsia"/>
+                            <w:b/>
+                            <w:color w:val="000000" w:themeColor="text1"/>
+                            <w:kern w:val="24"/>
+                            <w:sz w:val="20"/>
+                            <w:szCs w:val="20"/>
+                          </w:rPr>
+                          <w:t>B</w:t>
+                        </w:r>
+                        <w:r>
+                          <w:rPr>
+                            <w:bCs/>
+                            <w:color w:val="000000" w:themeColor="text1"/>
+                            <w:kern w:val="24"/>
+                            <w:sz w:val="20"/>
+                            <w:szCs w:val="20"/>
+                          </w:rPr>
+                          <w:t>.</w:t>
+                        </w:r>
+                        <w:r>
+                          <w:rPr>
+                            <w:bCs/>
+                            <w:color w:val="000000" w:themeColor="text1"/>
+                            <w:kern w:val="24"/>
+                            <w:sz w:val="20"/>
+                            <w:szCs w:val="20"/>
+                          </w:rPr>
+                          <w:t xml:space="preserve">  </w:t>
+                        </w:r>
+                        <w:r>
+                          <w:rPr>
+                            <w:bCs/>
+                            <w:color w:val="000000" w:themeColor="text1"/>
+                            <w:kern w:val="24"/>
+                            <w:sz w:val="20"/>
+                            <w:szCs w:val="20"/>
+                          </w:rPr>
+                          <w:t>The</w:t>
+                        </w:r>
+                        <w:r>
+                          <w:rPr>
+                            <w:bCs/>
+                            <w:color w:val="000000" w:themeColor="text1"/>
+                            <w:kern w:val="24"/>
+                            <w:sz w:val="20"/>
+                            <w:szCs w:val="20"/>
+                          </w:rPr>
+                          <w:t xml:space="preserve"> HPV vaccine </w:t>
+                        </w:r>
+                        <w:r>
+                          <w:rPr>
+                            <w:bCs/>
+                            <w:color w:val="000000" w:themeColor="text1"/>
+                            <w:kern w:val="24"/>
+                            <w:sz w:val="20"/>
+                            <w:szCs w:val="20"/>
+                          </w:rPr>
+                          <w:t>initialized rate on the Long Island among 9- to 13-year-old kids. The rate here was calculated by the number of kids who already initialized the HPV vaccination divided by the number of kids either receive the HPV vaccination or Tdap vaccination.</w:t>
+                        </w:r>
+                      </w:p>
+                    </w:txbxContent>
+                  </v:textbox>
+                </v:shape>
+                <v:shape id="TextBox 30" o:spid="_x0000_s1028" type="#_x0000_t202" style="position:absolute;left:2999;top:25237;width:28359;height:3105;visibility:visible;mso-wrap-style:none;v-text-anchor:top" o:gfxdata="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" filled="f" stroked="f">
+                  <v:textbox inset="0,,0">
+                    <w:txbxContent>
+                      <w:p>
+                        <w:pPr>
+                          <w:pStyle w:val="NormalWeb"/>
+                          <w:numPr>
+                            <w:ilvl w:val="0"/>
+                            <w:numId w:val="8"/>
+                          </w:numPr>
+                          <w:spacing w:before="0" w:beforeAutospacing="0" w:after="0" w:afterAutospacing="0"/>
+                          <w:rPr>
+                            <w:color w:val="000000" w:themeColor="text1"/>
+                            <w:kern w:val="24"/>
+                            <w:sz w:val="20"/>
+                            <w:szCs w:val="22"/>
+                          </w:rPr>
+                        </w:pPr>
+                        <w:r>
+                          <w:rPr>
+                            <w:color w:val="000000" w:themeColor="text1"/>
+                            <w:kern w:val="24"/>
+                            <w:sz w:val="20"/>
+                            <w:szCs w:val="22"/>
+                          </w:rPr>
+                          <w:t xml:space="preserve">Gender </w:t>
+                        </w:r>
+                        <w:r>
+                          <w:rPr>
+                            <w:color w:val="000000" w:themeColor="text1"/>
+                            <w:kern w:val="24"/>
+                            <w:sz w:val="20"/>
+                            <w:szCs w:val="22"/>
+                          </w:rPr>
+                          <w:t>D</w:t>
+                        </w:r>
+                        <w:r>
+                          <w:rPr>
+                            <w:color w:val="000000" w:themeColor="text1"/>
+                            <w:kern w:val="24"/>
+                            <w:sz w:val="20"/>
+                            <w:szCs w:val="22"/>
+                          </w:rPr>
+                          <w:t>isparities of the Rate in Kids (9-13).</w:t>
+                        </w:r>
+                      </w:p>
+                    </w:txbxContent>
+                  </v:textbox>
+                </v:shape>
+                <v:shape id="TextBox 30" o:spid="_x0000_s1029" type="#_x0000_t202" style="position:absolute;left:35625;top:49450;width:31572;height:3111;visibility:visible;mso-wrap-style:none;v-text-anchor:top" o:gfxdata="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" filled="f" stroked="f">
+                  <v:textbox inset="0,,0">
+                    <w:txbxContent>
+                      <w:p>
+                        <w:pPr>
+                          <w:pStyle w:val="NormalWeb"/>
+                          <w:numPr>
+                            <w:ilvl w:val="0"/>
+                            <w:numId w:val="4"/>
+                          </w:numPr>
+                          <w:spacing w:before="0" w:beforeAutospacing="0" w:after="0" w:afterAutospacing="0"/>
+                          <w:rPr>
+                            <w:color w:val="000000" w:themeColor="text1"/>
+                            <w:kern w:val="24"/>
+                            <w:sz w:val="20"/>
+                            <w:szCs w:val="22"/>
+                          </w:rPr>
+                        </w:pPr>
+                        <w:r>
+                          <w:rPr>
+                            <w:color w:val="000000" w:themeColor="text1"/>
+                            <w:kern w:val="24"/>
+                            <w:sz w:val="20"/>
+                            <w:szCs w:val="22"/>
+                          </w:rPr>
+                          <w:t xml:space="preserve">Rate among </w:t>
+                        </w:r>
+                        <w:r>
+                          <w:rPr>
+                            <w:color w:val="000000" w:themeColor="text1"/>
+                            <w:kern w:val="24"/>
+                            <w:sz w:val="20"/>
+                            <w:szCs w:val="22"/>
+                          </w:rPr>
+                          <w:t>Nassau Kids</w:t>
+                        </w:r>
+                        <w:r>
+                          <w:rPr>
+                            <w:color w:val="000000" w:themeColor="text1"/>
+                            <w:kern w:val="24"/>
+                            <w:sz w:val="20"/>
+                            <w:szCs w:val="22"/>
+                          </w:rPr>
+                          <w:t xml:space="preserve"> </w:t>
+                        </w:r>
+                        <w:r>
+                          <w:rPr>
+                            <w:color w:val="000000" w:themeColor="text1"/>
+                            <w:kern w:val="24"/>
+                            <w:sz w:val="20"/>
+                            <w:szCs w:val="22"/>
+                          </w:rPr>
+                          <w:t>Gender Disparities (</w:t>
+                        </w:r>
+                        <w:r>
+                          <w:rPr>
+                            <w:color w:val="000000" w:themeColor="text1"/>
+                            <w:kern w:val="24"/>
+                            <w:sz w:val="20"/>
+                            <w:szCs w:val="22"/>
+                          </w:rPr>
+                          <w:t>9-13).</w:t>
+                        </w:r>
+                      </w:p>
+                    </w:txbxContent>
+                  </v:textbox>
+                </v:shape>
+                <v:shape id="TextBox 30" o:spid="_x0000_s1030" type="#_x0000_t202" style="position:absolute;left:2340;top:49448;width:34252;height:3105;visibility:visible;mso-wrap-style:none;v-text-anchor:top" o:gfxdata="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" filled="f" stroked="f">
+                  <v:textbox inset="0,,0">
+                    <w:txbxContent>
+                      <w:p>
+                        <w:pPr>
+                          <w:pStyle w:val="NormalWeb"/>
+                          <w:numPr>
+                            <w:ilvl w:val="0"/>
+                            <w:numId w:val="1"/>
+                          </w:numPr>
+                          <w:spacing w:before="0" w:beforeAutospacing="0" w:after="0" w:afterAutospacing="0"/>
+                          <w:rPr>
+                            <w:color w:val="000000" w:themeColor="text1"/>
+                            <w:kern w:val="24"/>
+                            <w:sz w:val="20"/>
+                            <w:szCs w:val="22"/>
+                          </w:rPr>
+                        </w:pPr>
+                        <w:r>
+                          <w:rPr>
+                            <w:color w:val="000000" w:themeColor="text1"/>
+                            <w:kern w:val="24"/>
+                            <w:sz w:val="20"/>
+                            <w:szCs w:val="22"/>
+                          </w:rPr>
+                          <w:t xml:space="preserve">Rate among Suffolk Residents </w:t>
+                        </w:r>
+                        <w:r>
+                          <w:rPr>
+                            <w:color w:val="000000" w:themeColor="text1"/>
+                            <w:kern w:val="24"/>
+                            <w:sz w:val="20"/>
+                            <w:szCs w:val="22"/>
+                          </w:rPr>
+                          <w:t xml:space="preserve">Gender </w:t>
+                        </w:r>
+                        <w:r>
+                          <w:rPr>
+                            <w:color w:val="000000" w:themeColor="text1"/>
+                            <w:kern w:val="24"/>
+                            <w:sz w:val="20"/>
+                            <w:szCs w:val="22"/>
+                          </w:rPr>
+                          <w:t>Disparities (9-13)</w:t>
+                        </w:r>
+                        <w:r>
+                          <w:rPr>
+                            <w:color w:val="000000" w:themeColor="text1"/>
+                            <w:kern w:val="24"/>
+                            <w:sz w:val="20"/>
+                            <w:szCs w:val="22"/>
+                          </w:rPr>
+                          <w:t>.</w:t>
+                        </w:r>
+                      </w:p>
+                    </w:txbxContent>
+                  </v:textbox>
+                </v:shape>
+                <v:shape id="TextBox 30" o:spid="_x0000_s1031" type="#_x0000_t202" style="position:absolute;left:35625;top:25236;width:30899;height:3111;visibility:visible;mso-wrap-style:none;v-text-anchor:top" o:gfxdata="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" filled="f" stroked="f">
+                  <v:textbox inset="0,,0">
+                    <w:txbxContent>
+                      <w:p>
+                        <w:pPr>
+                          <w:pStyle w:val="NormalWeb"/>
+                          <w:numPr>
+                            <w:ilvl w:val="0"/>
+                            <w:numId w:val="10"/>
+                          </w:numPr>
+                          <w:spacing w:before="0" w:beforeAutospacing="0" w:after="0" w:afterAutospacing="0"/>
+                          <w:rPr>
+                            <w:color w:val="000000" w:themeColor="text1"/>
+                            <w:kern w:val="24"/>
+                            <w:sz w:val="20"/>
+                            <w:szCs w:val="22"/>
+                          </w:rPr>
+                        </w:pPr>
+                        <w:r>
+                          <w:rPr>
+                            <w:rFonts w:hint="eastAsia"/>
+                            <w:color w:val="000000" w:themeColor="text1"/>
+                            <w:kern w:val="24"/>
+                            <w:sz w:val="20"/>
+                            <w:szCs w:val="22"/>
+                          </w:rPr>
+                          <w:t>R</w:t>
+                        </w:r>
+                        <w:r>
+                          <w:rPr>
+                            <w:color w:val="000000" w:themeColor="text1"/>
+                            <w:kern w:val="24"/>
+                            <w:sz w:val="20"/>
+                            <w:szCs w:val="22"/>
+                          </w:rPr>
+                          <w:t xml:space="preserve">ate among Kids in </w:t>
+                        </w:r>
+                        <w:r>
+                          <w:rPr>
+                            <w:color w:val="000000" w:themeColor="text1"/>
+                            <w:kern w:val="24"/>
+                            <w:sz w:val="20"/>
+                            <w:szCs w:val="22"/>
+                          </w:rPr>
+                          <w:t>D</w:t>
+                        </w:r>
+                        <w:r>
+                          <w:rPr>
+                            <w:color w:val="000000" w:themeColor="text1"/>
+                            <w:kern w:val="24"/>
+                            <w:sz w:val="20"/>
+                            <w:szCs w:val="22"/>
+                          </w:rPr>
+                          <w:t xml:space="preserve">ifferent Races </w:t>
+                        </w:r>
+                        <w:r>
+                          <w:rPr>
+                            <w:color w:val="000000" w:themeColor="text1"/>
+                            <w:kern w:val="24"/>
+                            <w:sz w:val="20"/>
+                            <w:szCs w:val="22"/>
+                          </w:rPr>
+                          <w:t>G</w:t>
+                        </w:r>
+                        <w:r>
+                          <w:rPr>
+                            <w:color w:val="000000" w:themeColor="text1"/>
+                            <w:kern w:val="24"/>
+                            <w:sz w:val="20"/>
+                            <w:szCs w:val="22"/>
+                          </w:rPr>
+                          <w:t>roup (9-13).</w:t>
+                        </w:r>
+                      </w:p>
+                    </w:txbxContent>
+                  </v:textbox>
+                </v:shape>
+                <v:shapetype id="_x0000_t75" coordsize="21600,21600" o:spt="75" o:preferrelative="t" path="m@4@5l@4@11@9@11@9@5xe" filled="f" stroked="f">
+                  <v:stroke joinstyle="miter"/>
+                  <v:formulas>
+                    <v:f eqn="if lineDrawn pixelLineWidth 0"/>
+                    <v:f eqn="sum @0 1 0"/>
+                    <v:f eqn="sum 0 0 @1"/>
+                    <v:f eqn="prod @2 1 2"/>
+                    <v:f eqn="prod @3 21600 pixelWidth"/>
+                    <v:f eqn="prod @3 21600 pixelHeight"/>
+                    <v:f eqn="sum @0 0 1"/>
+                    <v:f eqn="prod @6 1 2"/>
+                    <v:f eqn="prod @7 21600 pixelWidth"/>
+                    <v:f eqn="sum @8 21600 0"/>
+                    <v:f eqn="prod @7 21600 pixelHeight"/>
+                    <v:f eqn="sum @10 21600 0"/>
+                  </v:formulas>
+                  <v:path o:extrusionok="f" gradientshapeok="t" o:connecttype="rect"/>
+                  <o:lock v:ext="edit" aspectratio="t"/>
+                </v:shapetype>
+                <v:shape id="Picture 5" o:spid="_x0000_s1032" type="#_x0000_t75" alt="A graph of the number of hispanics&#10;&#10;Description automatically generated" style="position:absolute;left:38112;top:28382;width:26790;height:20117;visibility:visible;mso-wrap-style:square" o:gfxdata="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">
+                  <v:imagedata r:id="rId10" o:title="A graph of the number of hispanics&#10;&#10;Description automatically generated"/>
+                </v:shape>
+                <v:shape id="Picture 6" o:spid="_x0000_s1033" type="#_x0000_t75" alt="A graph of a number of people with numbers&#10;&#10;Description automatically generated with medium confidence" style="position:absolute;left:38112;top:4754;width:26790;height:20117;visibility:visible;mso-wrap-style:square" o:gfxdata="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">
+                  <v:imagedata r:id="rId11" o:title="A graph of a number of people with numbers&#10;&#10;Description automatically generated with medium confidence"/>
+                </v:shape>
+                <v:shape id="Picture 7" o:spid="_x0000_s1034" type="#_x0000_t75" alt="A graph showing the number of people in the number of years&#10;&#10;Description automatically generated" style="position:absolute;left:5266;top:28748;width:26791;height:20117;visibility:visible;mso-wrap-style:square" o:gfxdata="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">
+                  <v:imagedata r:id="rId12" o:title="A graph showing the number of people in the number of years&#10;&#10;Description automatically generated"/>
+                </v:shape>
+                <v:shape id="Picture 8" o:spid="_x0000_s1035" type="#_x0000_t75" alt="A graph showing the number of people in the age of a year&#10;&#10;Description automatically generated with medium confidence" style="position:absolute;left:5266;top:4754;width:26791;height:20117;visibility:visible;mso-wrap-style:square" o:gfxdata="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">
+                  <v:imagedata r:id="rId13" o:title="A graph showing the number of people in the age of a year&#10;&#10;Description automatically generated with medium confidence"/>
+                </v:shape>
+              </v:group>
             </w:pict>
           </mc:Fallback>
         </mc:AlternateContent>
-      </w:r>
-      <w:r>
-        <w:rPr>
-          <w:rFonts w:ascii="Times New Roman" w:hAnsi="Times New Roman" w:cs="Times New Roman"/>
-          <w:noProof/>
-          <w:sz w:val="24"/>
-          <w:lang w:eastAsia="zh-CN"/>
-          <w14:ligatures w14:val="standardContextual"/>
-        </w:rPr>
-        <mc:AlternateContent>
-          <mc:Choice Requires="wps">
-            <w:drawing>
-              <wp:anchor distT="0" distB="0" distL="114300" distR="114300" simplePos="0" relativeHeight="251704320" behindDoc="0" locked="0" layoutInCell="1" allowOverlap="1" wp14:anchorId="04D3033E" wp14:editId="05512D76">
-                <wp:simplePos x="0" y="0"/>
-                <wp:positionH relativeFrom="page">
-                  <wp:posOffset>413547</wp:posOffset>
-                </wp:positionH>
-                <wp:positionV relativeFrom="page">
-                  <wp:posOffset>5212080</wp:posOffset>
-                </wp:positionV>
-                <wp:extent cx="2980690" cy="310515"/>
-                <wp:effectExtent l="0" t="0" r="0" b="0"/>
-                <wp:wrapNone/>
-                <wp:docPr id="731250359" name="TextBox 30"/>
-                <wp:cNvGraphicFramePr/>
-                <a:graphic xmlns:a="http://schemas.openxmlformats.org/drawingml/2006/main">
-                  <a:graphicData uri="http://schemas.microsoft.com/office/word/2010/wordprocessingShape">
-                    <wps:wsp>
-                      <wps:cNvSpPr txBox="1"/>
-                      <wps:spPr>
-                        <a:xfrm>
-                          <a:off x="0" y="0"/>
-                          <a:ext cx="2980690" cy="310515"/>
-                        </a:xfrm>
-                        <a:prstGeom prst="rect">
-                          <a:avLst/>
-                        </a:prstGeom>
-                        <a:noFill/>
-                      </wps:spPr>
-                      <wps:txbx>
-                        <w:txbxContent>
-                          <w:p>
-                            <w:pPr>
-                              <w:pStyle w:val="NormalWeb"/>
-                              <w:numPr>
-                                <w:ilvl w:val="0"/>
-                                <w:numId w:val="1"/>
-                              </w:numPr>
-                              <w:spacing w:before="0" w:beforeAutospacing="0" w:after="0" w:afterAutospacing="0"/>
-                              <w:rPr>
-                                <w:color w:val="000000" w:themeColor="text1"/>
-                                <w:kern w:val="24"/>
-                                <w:sz w:val="20"/>
-                                <w:szCs w:val="22"/>
-                              </w:rPr>
-                            </w:pPr>
-                            <w:r>
-                              <w:rPr>
-                                <w:color w:val="000000" w:themeColor="text1"/>
-                                <w:kern w:val="24"/>
-                                <w:sz w:val="20"/>
-                                <w:szCs w:val="22"/>
-                              </w:rPr>
-                              <w:t xml:space="preserve">Rate among Suffolk Residents </w:t>
-                            </w:r>
-                            <w:r>
-                              <w:rPr>
-                                <w:color w:val="000000" w:themeColor="text1"/>
-                                <w:kern w:val="24"/>
-                                <w:sz w:val="20"/>
-                                <w:szCs w:val="22"/>
-                              </w:rPr>
-                              <w:t xml:space="preserve">Gender </w:t>
-                            </w:r>
-                            <w:r>
-                              <w:rPr>
-                                <w:color w:val="000000" w:themeColor="text1"/>
-                                <w:kern w:val="24"/>
-                                <w:sz w:val="20"/>
-                                <w:szCs w:val="22"/>
-                              </w:rPr>
-                              <w:t>Disparities (9-13)</w:t>
-                            </w:r>
-                            <w:r>
-                              <w:rPr>
-                                <w:color w:val="000000" w:themeColor="text1"/>
-                                <w:kern w:val="24"/>
-                                <w:sz w:val="20"/>
-                                <w:szCs w:val="22"/>
-                              </w:rPr>
-                              <w:t>.</w:t>
-                            </w:r>
-                          </w:p>
-                        </w:txbxContent>
-                      </wps:txbx>
-                      <wps:bodyPr wrap="none" lIns="0" rIns="0" rtlCol="0">
-                        <a:noAutofit/>
-                      </wps:bodyPr>
-                    </wps:wsp>
-                  </a:graphicData>
-                </a:graphic>
-                <wp14:sizeRelH relativeFrom="margin">
-                  <wp14:pctWidth>0</wp14:pctWidth>
-                </wp14:sizeRelH>
-                <wp14:sizeRelV relativeFrom="margin">
-                  <wp14:pctHeight>0</wp14:pctHeight>
-                </wp14:sizeRelV>
-              </wp:anchor>
-            </w:drawing>
-          </mc:Choice>
-          <mc:Fallback>
-            <w:pict>
-              <v:shape w14:anchorId="04D3033E" id="_x0000_s1027" type="#_x0000_t202" style="position:absolute;margin-left:32.55pt;margin-top:410.4pt;width:234.7pt;height:24.45pt;z-index:251704320;visibility:visible;mso-wrap-style:none;mso-width-percent:0;mso-height-percent:0;mso-wrap-distance-left:9pt;mso-wrap-distance-top:0;mso-wrap-distance-right:9pt;mso-wrap-distance-bottom:0;mso-position-horizontal:absolute;mso-position-horizontal-relative:page;mso-position-vertical:absolute;mso-position-vertical-relative:page;mso-width-percent:0;mso-height-percent:0;mso-width-relative:margin;mso-height-relative:margin;v-text-anchor:top" o:gfxdata="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" filled="f" stroked="f">
-                <v:textbox inset="0,,0">
-                  <w:txbxContent>
-                    <w:p>
-                      <w:pPr>
-                        <w:pStyle w:val="NormalWeb"/>
-                        <w:numPr>
-                          <w:ilvl w:val="0"/>
-                          <w:numId w:val="1"/>
-                        </w:numPr>
-                        <w:spacing w:before="0" w:beforeAutospacing="0" w:after="0" w:afterAutospacing="0"/>
-                        <w:rPr>
-                          <w:color w:val="000000" w:themeColor="text1"/>
-                          <w:kern w:val="24"/>
-                          <w:sz w:val="20"/>
-                          <w:szCs w:val="22"/>
-                        </w:rPr>
-                      </w:pPr>
-                      <w:r>
-                        <w:rPr>
-                          <w:color w:val="000000" w:themeColor="text1"/>
-                          <w:kern w:val="24"/>
-                          <w:sz w:val="20"/>
-                          <w:szCs w:val="22"/>
-                        </w:rPr>
-                        <w:t xml:space="preserve">Rate among Suffolk Residents </w:t>
-                      </w:r>
-                      <w:r>
-                        <w:rPr>
-                          <w:color w:val="000000" w:themeColor="text1"/>
-                          <w:kern w:val="24"/>
-                          <w:sz w:val="20"/>
-                          <w:szCs w:val="22"/>
-                        </w:rPr>
-                        <w:t xml:space="preserve">Gender </w:t>
-                      </w:r>
-                      <w:r>
-                        <w:rPr>
-                          <w:color w:val="000000" w:themeColor="text1"/>
-                          <w:kern w:val="24"/>
-                          <w:sz w:val="20"/>
-                          <w:szCs w:val="22"/>
-                        </w:rPr>
-                        <w:t>Disparities (9-13)</w:t>
-                      </w:r>
-                      <w:r>
-                        <w:rPr>
-                          <w:color w:val="000000" w:themeColor="text1"/>
-                          <w:kern w:val="24"/>
-                          <w:sz w:val="20"/>
-                          <w:szCs w:val="22"/>
-                        </w:rPr>
-                        <w:t>.</w:t>
-                      </w:r>
-                    </w:p>
-                  </w:txbxContent>
-                </v:textbox>
-                <w10:wrap anchorx="page" anchory="page"/>
-              </v:shape>
-            </w:pict>
-          </mc:Fallback>
-        </mc:AlternateContent>
-      </w:r>
-      <w:r>
-        <w:rPr>
-          <w:rFonts w:ascii="Times New Roman" w:hAnsi="Times New Roman" w:cs="Times New Roman"/>
-          <w:noProof/>
-          <w:sz w:val="24"/>
-          <w:lang w:eastAsia="zh-CN"/>
-          <w14:ligatures w14:val="standardContextual"/>
-        </w:rPr>
-        <mc:AlternateContent>
-          <mc:Choice Requires="wps">
-            <w:drawing>
-              <wp:anchor distT="0" distB="0" distL="114300" distR="114300" simplePos="0" relativeHeight="251700224" behindDoc="0" locked="0" layoutInCell="1" allowOverlap="1" wp14:anchorId="23FCD1A3" wp14:editId="29FB072D">
-                <wp:simplePos x="0" y="0"/>
-                <wp:positionH relativeFrom="page">
-                  <wp:posOffset>3749040</wp:posOffset>
-                </wp:positionH>
-                <wp:positionV relativeFrom="page">
-                  <wp:posOffset>5212080</wp:posOffset>
-                </wp:positionV>
-                <wp:extent cx="2980944" cy="310896"/>
-                <wp:effectExtent l="0" t="0" r="0" b="0"/>
-                <wp:wrapNone/>
-                <wp:docPr id="944438988" name="TextBox 30"/>
-                <wp:cNvGraphicFramePr/>
-                <a:graphic xmlns:a="http://schemas.openxmlformats.org/drawingml/2006/main">
-                  <a:graphicData uri="http://schemas.microsoft.com/office/word/2010/wordprocessingShape">
-                    <wps:wsp>
-                      <wps:cNvSpPr txBox="1"/>
-                      <wps:spPr>
-                        <a:xfrm>
-                          <a:off x="0" y="0"/>
-                          <a:ext cx="2980944" cy="310896"/>
-                        </a:xfrm>
-                        <a:prstGeom prst="rect">
-                          <a:avLst/>
-                        </a:prstGeom>
-                        <a:noFill/>
-                      </wps:spPr>
-                      <wps:txbx>
-                        <w:txbxContent>
-                          <w:p>
-                            <w:pPr>
-                              <w:pStyle w:val="NormalWeb"/>
-                              <w:numPr>
-                                <w:ilvl w:val="0"/>
-                                <w:numId w:val="4"/>
-                              </w:numPr>
-                              <w:spacing w:before="0" w:beforeAutospacing="0" w:after="0" w:afterAutospacing="0"/>
-                              <w:rPr>
-                                <w:color w:val="000000" w:themeColor="text1"/>
-                                <w:kern w:val="24"/>
-                                <w:sz w:val="20"/>
-                                <w:szCs w:val="22"/>
-                              </w:rPr>
-                            </w:pPr>
-                            <w:r>
-                              <w:rPr>
-                                <w:color w:val="000000" w:themeColor="text1"/>
-                                <w:kern w:val="24"/>
-                                <w:sz w:val="20"/>
-                                <w:szCs w:val="22"/>
-                              </w:rPr>
-                              <w:t xml:space="preserve">Rate among </w:t>
-                            </w:r>
-                            <w:r>
-                              <w:rPr>
-                                <w:color w:val="000000" w:themeColor="text1"/>
-                                <w:kern w:val="24"/>
-                                <w:sz w:val="20"/>
-                                <w:szCs w:val="22"/>
-                              </w:rPr>
-                              <w:t>Nassau Kids</w:t>
-                            </w:r>
-                            <w:r>
-                              <w:rPr>
-                                <w:color w:val="000000" w:themeColor="text1"/>
-                                <w:kern w:val="24"/>
-                                <w:sz w:val="20"/>
-                                <w:szCs w:val="22"/>
-                              </w:rPr>
-                              <w:t xml:space="preserve"> </w:t>
-                            </w:r>
-                            <w:r>
-                              <w:rPr>
-                                <w:color w:val="000000" w:themeColor="text1"/>
-                                <w:kern w:val="24"/>
-                                <w:sz w:val="20"/>
-                                <w:szCs w:val="22"/>
-                              </w:rPr>
-                              <w:t>Gender Disparities (</w:t>
-                            </w:r>
-                            <w:r>
-                              <w:rPr>
-                                <w:color w:val="000000" w:themeColor="text1"/>
-                                <w:kern w:val="24"/>
-                                <w:sz w:val="20"/>
-                                <w:szCs w:val="22"/>
-                              </w:rPr>
-                              <w:t>9-13).</w:t>
-                            </w:r>
-                          </w:p>
-                        </w:txbxContent>
-                      </wps:txbx>
-                      <wps:bodyPr wrap="none" lIns="0" rIns="0" rtlCol="0">
-                        <a:noAutofit/>
-                      </wps:bodyPr>
-                    </wps:wsp>
-                  </a:graphicData>
-                </a:graphic>
-                <wp14:sizeRelH relativeFrom="margin">
-                  <wp14:pctWidth>0</wp14:pctWidth>
-                </wp14:sizeRelH>
-                <wp14:sizeRelV relativeFrom="margin">
-                  <wp14:pctHeight>0</wp14:pctHeight>
-                </wp14:sizeRelV>
-              </wp:anchor>
-            </w:drawing>
-          </mc:Choice>
-          <mc:Fallback>
-            <w:pict>
-              <v:shape w14:anchorId="23FCD1A3" id="_x0000_s1028" type="#_x0000_t202" style="position:absolute;margin-left:295.2pt;margin-top:410.4pt;width:234.7pt;height:24.5pt;z-index:251700224;visibility:visible;mso-wrap-style:none;mso-width-percent:0;mso-height-percent:0;mso-wrap-distance-left:9pt;mso-wrap-distance-top:0;mso-wrap-distance-right:9pt;mso-wrap-distance-bottom:0;mso-position-horizontal:absolute;mso-position-horizontal-relative:page;mso-position-vertical:absolute;mso-position-vertical-relative:page;mso-width-percent:0;mso-height-percent:0;mso-width-relative:margin;mso-height-relative:margin;v-text-anchor:top" o:gfxdata="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" filled="f" stroked="f">
-                <v:textbox inset="0,,0">
-                  <w:txbxContent>
-                    <w:p>
-                      <w:pPr>
-                        <w:pStyle w:val="NormalWeb"/>
-                        <w:numPr>
-                          <w:ilvl w:val="0"/>
-                          <w:numId w:val="4"/>
-                        </w:numPr>
-                        <w:spacing w:before="0" w:beforeAutospacing="0" w:after="0" w:afterAutospacing="0"/>
-                        <w:rPr>
-                          <w:color w:val="000000" w:themeColor="text1"/>
-                          <w:kern w:val="24"/>
-                          <w:sz w:val="20"/>
-                          <w:szCs w:val="22"/>
-                        </w:rPr>
-                      </w:pPr>
-                      <w:r>
-                        <w:rPr>
-                          <w:color w:val="000000" w:themeColor="text1"/>
-                          <w:kern w:val="24"/>
-                          <w:sz w:val="20"/>
-                          <w:szCs w:val="22"/>
-                        </w:rPr>
-                        <w:t xml:space="preserve">Rate among </w:t>
-                      </w:r>
-                      <w:r>
-                        <w:rPr>
-                          <w:color w:val="000000" w:themeColor="text1"/>
-                          <w:kern w:val="24"/>
-                          <w:sz w:val="20"/>
-                          <w:szCs w:val="22"/>
-                        </w:rPr>
-                        <w:t>Nassau Kids</w:t>
-                      </w:r>
-                      <w:r>
-                        <w:rPr>
-                          <w:color w:val="000000" w:themeColor="text1"/>
-                          <w:kern w:val="24"/>
-                          <w:sz w:val="20"/>
-                          <w:szCs w:val="22"/>
-                        </w:rPr>
-                        <w:t xml:space="preserve"> </w:t>
-                      </w:r>
-                      <w:r>
-                        <w:rPr>
-                          <w:color w:val="000000" w:themeColor="text1"/>
-                          <w:kern w:val="24"/>
-                          <w:sz w:val="20"/>
-                          <w:szCs w:val="22"/>
-                        </w:rPr>
-                        <w:t>Gender Disparities (</w:t>
-                      </w:r>
-                      <w:r>
-                        <w:rPr>
-                          <w:color w:val="000000" w:themeColor="text1"/>
-                          <w:kern w:val="24"/>
-                          <w:sz w:val="20"/>
-                          <w:szCs w:val="22"/>
-                        </w:rPr>
-                        <w:t>9-13).</w:t>
-                      </w:r>
-                    </w:p>
-                  </w:txbxContent>
-                </v:textbox>
-                <w10:wrap anchorx="page" anchory="page"/>
-              </v:shape>
-            </w:pict>
-          </mc:Fallback>
-        </mc:AlternateContent>
-      </w:r>
-      <w:r>
-        <w:rPr>
-          <w:rFonts w:ascii="Times New Roman" w:hAnsi="Times New Roman" w:cs="Times New Roman"/>
-          <w:noProof/>
-          <w:sz w:val="24"/>
-          <w:lang w:eastAsia="zh-CN"/>
-          <w14:ligatures w14:val="standardContextual"/>
-        </w:rPr>
-        <mc:AlternateContent>
-          <mc:Choice Requires="wps">
-            <w:drawing>
-              <wp:anchor distT="0" distB="0" distL="114300" distR="114300" simplePos="0" relativeHeight="251706368" behindDoc="0" locked="0" layoutInCell="1" allowOverlap="1" wp14:anchorId="2B6D056E" wp14:editId="15691104">
-                <wp:simplePos x="0" y="0"/>
-                <wp:positionH relativeFrom="page">
-                  <wp:posOffset>3749040</wp:posOffset>
-                </wp:positionH>
-                <wp:positionV relativeFrom="page">
-                  <wp:posOffset>2788920</wp:posOffset>
-                </wp:positionV>
-                <wp:extent cx="2980944" cy="310896"/>
-                <wp:effectExtent l="0" t="0" r="0" b="0"/>
-                <wp:wrapNone/>
-                <wp:docPr id="1441773226" name="TextBox 30"/>
-                <wp:cNvGraphicFramePr/>
-                <a:graphic xmlns:a="http://schemas.openxmlformats.org/drawingml/2006/main">
-                  <a:graphicData uri="http://schemas.microsoft.com/office/word/2010/wordprocessingShape">
-                    <wps:wsp>
-                      <wps:cNvSpPr txBox="1"/>
-                      <wps:spPr>
-                        <a:xfrm>
-                          <a:off x="0" y="0"/>
-                          <a:ext cx="2980944" cy="310896"/>
-                        </a:xfrm>
-                        <a:prstGeom prst="rect">
-                          <a:avLst/>
-                        </a:prstGeom>
-                        <a:noFill/>
-                      </wps:spPr>
-                      <wps:txbx>
-                        <w:txbxContent>
-                          <w:p>
-                            <w:pPr>
-                              <w:pStyle w:val="NormalWeb"/>
-                              <w:numPr>
-                                <w:ilvl w:val="0"/>
-                                <w:numId w:val="10"/>
-                              </w:numPr>
-                              <w:spacing w:before="0" w:beforeAutospacing="0" w:after="0" w:afterAutospacing="0"/>
-                              <w:rPr>
-                                <w:color w:val="000000" w:themeColor="text1"/>
-                                <w:kern w:val="24"/>
-                                <w:sz w:val="20"/>
-                                <w:szCs w:val="22"/>
-                              </w:rPr>
-                            </w:pPr>
-                            <w:r>
-                              <w:rPr>
-                                <w:rFonts w:hint="eastAsia"/>
-                                <w:color w:val="000000" w:themeColor="text1"/>
-                                <w:kern w:val="24"/>
-                                <w:sz w:val="20"/>
-                                <w:szCs w:val="22"/>
-                              </w:rPr>
-                              <w:t>R</w:t>
-                            </w:r>
-                            <w:r>
-                              <w:rPr>
-                                <w:color w:val="000000" w:themeColor="text1"/>
-                                <w:kern w:val="24"/>
-                                <w:sz w:val="20"/>
-                                <w:szCs w:val="22"/>
-                              </w:rPr>
-                              <w:t xml:space="preserve">ate among Kids in </w:t>
-                            </w:r>
-                            <w:r>
-                              <w:rPr>
-                                <w:color w:val="000000" w:themeColor="text1"/>
-                                <w:kern w:val="24"/>
-                                <w:sz w:val="20"/>
-                                <w:szCs w:val="22"/>
-                              </w:rPr>
-                              <w:t>D</w:t>
-                            </w:r>
-                            <w:r>
-                              <w:rPr>
-                                <w:color w:val="000000" w:themeColor="text1"/>
-                                <w:kern w:val="24"/>
-                                <w:sz w:val="20"/>
-                                <w:szCs w:val="22"/>
-                              </w:rPr>
-                              <w:t xml:space="preserve">ifferent Races </w:t>
-                            </w:r>
-                            <w:r>
-                              <w:rPr>
-                                <w:color w:val="000000" w:themeColor="text1"/>
-                                <w:kern w:val="24"/>
-                                <w:sz w:val="20"/>
-                                <w:szCs w:val="22"/>
-                              </w:rPr>
-                              <w:t>G</w:t>
-                            </w:r>
-                            <w:r>
-                              <w:rPr>
-                                <w:color w:val="000000" w:themeColor="text1"/>
-                                <w:kern w:val="24"/>
-                                <w:sz w:val="20"/>
-                                <w:szCs w:val="22"/>
-                              </w:rPr>
-                              <w:t>roup (9-13).</w:t>
-                            </w:r>
-                          </w:p>
-                        </w:txbxContent>
-                      </wps:txbx>
-                      <wps:bodyPr wrap="none" lIns="0" rIns="0" rtlCol="0">
-                        <a:noAutofit/>
-                      </wps:bodyPr>
-                    </wps:wsp>
-                  </a:graphicData>
-                </a:graphic>
-                <wp14:sizeRelH relativeFrom="margin">
-                  <wp14:pctWidth>0</wp14:pctWidth>
-                </wp14:sizeRelH>
-                <wp14:sizeRelV relativeFrom="margin">
-                  <wp14:pctHeight>0</wp14:pctHeight>
-                </wp14:sizeRelV>
-              </wp:anchor>
-            </w:drawing>
-          </mc:Choice>
-          <mc:Fallback>
-            <w:pict>
-              <v:shape w14:anchorId="2B6D056E" id="_x0000_s1029" type="#_x0000_t202" style="position:absolute;margin-left:295.2pt;margin-top:219.6pt;width:234.7pt;height:24.5pt;z-index:251706368;visibility:visible;mso-wrap-style:none;mso-width-percent:0;mso-height-percent:0;mso-wrap-distance-left:9pt;mso-wrap-distance-top:0;mso-wrap-distance-right:9pt;mso-wrap-distance-bottom:0;mso-position-horizontal:absolute;mso-position-horizontal-relative:page;mso-position-vertical:absolute;mso-position-vertical-relative:page;mso-width-percent:0;mso-height-percent:0;mso-width-relative:margin;mso-height-relative:margin;v-text-anchor:top" o:gfxdata="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" filled="f" stroked="f">
-                <v:textbox inset="0,,0">
-                  <w:txbxContent>
-                    <w:p>
-                      <w:pPr>
-                        <w:pStyle w:val="NormalWeb"/>
-                        <w:numPr>
-                          <w:ilvl w:val="0"/>
-                          <w:numId w:val="10"/>
-                        </w:numPr>
-                        <w:spacing w:before="0" w:beforeAutospacing="0" w:after="0" w:afterAutospacing="0"/>
-                        <w:rPr>
-                          <w:color w:val="000000" w:themeColor="text1"/>
-                          <w:kern w:val="24"/>
-                          <w:sz w:val="20"/>
-                          <w:szCs w:val="22"/>
-                        </w:rPr>
-                      </w:pPr>
-                      <w:r>
-                        <w:rPr>
-                          <w:rFonts w:hint="eastAsia"/>
-                          <w:color w:val="000000" w:themeColor="text1"/>
-                          <w:kern w:val="24"/>
-                          <w:sz w:val="20"/>
-                          <w:szCs w:val="22"/>
-                        </w:rPr>
-                        <w:t>R</w:t>
-                      </w:r>
-                      <w:r>
-                        <w:rPr>
-                          <w:color w:val="000000" w:themeColor="text1"/>
-                          <w:kern w:val="24"/>
-                          <w:sz w:val="20"/>
-                          <w:szCs w:val="22"/>
-                        </w:rPr>
-                        <w:t xml:space="preserve">ate among Kids in </w:t>
-                      </w:r>
-                      <w:r>
-                        <w:rPr>
-                          <w:color w:val="000000" w:themeColor="text1"/>
-                          <w:kern w:val="24"/>
-                          <w:sz w:val="20"/>
-                          <w:szCs w:val="22"/>
-                        </w:rPr>
-                        <w:t>D</w:t>
-                      </w:r>
-                      <w:r>
-                        <w:rPr>
-                          <w:color w:val="000000" w:themeColor="text1"/>
-                          <w:kern w:val="24"/>
-                          <w:sz w:val="20"/>
-                          <w:szCs w:val="22"/>
-                        </w:rPr>
-                        <w:t xml:space="preserve">ifferent Races </w:t>
-                      </w:r>
-                      <w:r>
-                        <w:rPr>
-                          <w:color w:val="000000" w:themeColor="text1"/>
-                          <w:kern w:val="24"/>
-                          <w:sz w:val="20"/>
-                          <w:szCs w:val="22"/>
-                        </w:rPr>
-                        <w:t>G</w:t>
-                      </w:r>
-                      <w:r>
-                        <w:rPr>
-                          <w:color w:val="000000" w:themeColor="text1"/>
-                          <w:kern w:val="24"/>
-                          <w:sz w:val="20"/>
-                          <w:szCs w:val="22"/>
-                        </w:rPr>
-                        <w:t>roup (9-13).</w:t>
-                      </w:r>
-                    </w:p>
-                  </w:txbxContent>
-                </v:textbox>
-                <w10:wrap anchorx="page" anchory="page"/>
-              </v:shape>
-            </w:pict>
-          </mc:Fallback>
-        </mc:AlternateContent>
-      </w:r>
-      <w:r>
-        <w:rPr>
-          <w:noProof/>
-        </w:rPr>
-        <w:drawing>
-          <wp:anchor distT="0" distB="0" distL="114300" distR="114300" simplePos="0" relativeHeight="251702272" behindDoc="0" locked="0" layoutInCell="1" allowOverlap="1" wp14:anchorId="1932CEA4" wp14:editId="5164FAEC">
-            <wp:simplePos x="0" y="0"/>
-            <wp:positionH relativeFrom="page">
-              <wp:posOffset>3822065</wp:posOffset>
-            </wp:positionH>
-            <wp:positionV relativeFrom="page">
-              <wp:posOffset>3108960</wp:posOffset>
-            </wp:positionV>
-            <wp:extent cx="2651760" cy="2167128"/>
-            <wp:effectExtent l="0" t="0" r="2540" b="5080"/>
-            <wp:wrapSquare wrapText="bothSides"/>
-            <wp:docPr id="1826099611" name="Picture 5" descr="A graph with numbers and a line&#10;&#10;Description automatically generated"/>
-            <wp:cNvGraphicFramePr>
-              <a:graphicFrameLocks xmlns:a="http://schemas.openxmlformats.org/drawingml/2006/main" noChangeAspect="1"/>
-            </wp:cNvGraphicFramePr>
-            <a:graphic xmlns:a="http://schemas.openxmlformats.org/drawingml/2006/main">
-              <a:graphicData uri="http://schemas.openxmlformats.org/drawingml/2006/picture">
-                <pic:pic xmlns:pic="http://schemas.openxmlformats.org/drawingml/2006/picture">
-                  <pic:nvPicPr>
-                    <pic:cNvPr id="1826099611" name="Picture 5" descr="A graph with numbers and a line&#10;&#10;Description automatically generated"/>
-                    <pic:cNvPicPr>
-                      <a:picLocks noChangeAspect="1" noChangeArrowheads="1"/>
-                    </pic:cNvPicPr>
-                  </pic:nvPicPr>
-                  <pic:blipFill>
-                    <a:blip r:embed="rId6">
-                      <a:extLst>
-                        <a:ext uri="{28A0092B-C50C-407E-A947-70E740481C1C}">
-                          <a14:useLocalDpi xmlns:a14="http://schemas.microsoft.com/office/drawing/2010/main" val="0"/>
-                        </a:ext>
-                      </a:extLst>
-                    </a:blip>
-                    <a:srcRect/>
-                    <a:stretch>
-                      <a:fillRect/>
-                    </a:stretch>
-                  </pic:blipFill>
-                  <pic:spPr bwMode="auto">
-                    <a:xfrm>
-                      <a:off x="0" y="0"/>
-                      <a:ext cx="2651760" cy="2167128"/>
-                    </a:xfrm>
-                    <a:prstGeom prst="rect">
-                      <a:avLst/>
-                    </a:prstGeom>
-                    <a:noFill/>
-                    <a:ln>
-                      <a:noFill/>
-                    </a:ln>
-                  </pic:spPr>
-                </pic:pic>
-              </a:graphicData>
-            </a:graphic>
-            <wp14:sizeRelH relativeFrom="page">
-              <wp14:pctWidth>0</wp14:pctWidth>
-            </wp14:sizeRelH>
-            <wp14:sizeRelV relativeFrom="page">
-              <wp14:pctHeight>0</wp14:pctHeight>
-            </wp14:sizeRelV>
-          </wp:anchor>
-        </w:drawing>
-      </w:r>
-      <w:r>
-        <w:rPr>
-          <w:noProof/>
-        </w:rPr>
-        <w:drawing>
-          <wp:anchor distT="0" distB="0" distL="114300" distR="114300" simplePos="0" relativeHeight="251701248" behindDoc="0" locked="0" layoutInCell="1" allowOverlap="1" wp14:anchorId="252B7463" wp14:editId="5D3233D3">
-            <wp:simplePos x="0" y="0"/>
-            <wp:positionH relativeFrom="page">
-              <wp:posOffset>658495</wp:posOffset>
-            </wp:positionH>
-            <wp:positionV relativeFrom="page">
-              <wp:posOffset>3108960</wp:posOffset>
-            </wp:positionV>
-            <wp:extent cx="2651760" cy="2164080"/>
-            <wp:effectExtent l="0" t="0" r="2540" b="0"/>
-            <wp:wrapSquare wrapText="bothSides"/>
-            <wp:docPr id="138093073" name="Picture 4" descr="A graph with numbers and a line&#10;&#10;Description automatically generated"/>
-            <wp:cNvGraphicFramePr>
-              <a:graphicFrameLocks xmlns:a="http://schemas.openxmlformats.org/drawingml/2006/main" noChangeAspect="1"/>
-            </wp:cNvGraphicFramePr>
-            <a:graphic xmlns:a="http://schemas.openxmlformats.org/drawingml/2006/main">
-              <a:graphicData uri="http://schemas.openxmlformats.org/drawingml/2006/picture">
-                <pic:pic xmlns:pic="http://schemas.openxmlformats.org/drawingml/2006/picture">
-                  <pic:nvPicPr>
-                    <pic:cNvPr id="138093073" name="Picture 4" descr="A graph with numbers and a line&#10;&#10;Description automatically generated"/>
-                    <pic:cNvPicPr>
-                      <a:picLocks noChangeAspect="1" noChangeArrowheads="1"/>
-                    </pic:cNvPicPr>
-                  </pic:nvPicPr>
-                  <pic:blipFill>
-                    <a:blip r:embed="rId7">
-                      <a:extLst>
-                        <a:ext uri="{28A0092B-C50C-407E-A947-70E740481C1C}">
-                          <a14:useLocalDpi xmlns:a14="http://schemas.microsoft.com/office/drawing/2010/main" val="0"/>
-                        </a:ext>
-                      </a:extLst>
-                    </a:blip>
-                    <a:srcRect/>
-                    <a:stretch>
-                      <a:fillRect/>
-                    </a:stretch>
-                  </pic:blipFill>
-                  <pic:spPr bwMode="auto">
-                    <a:xfrm>
-                      <a:off x="0" y="0"/>
-                      <a:ext cx="2651760" cy="2164080"/>
-                    </a:xfrm>
-                    <a:prstGeom prst="rect">
-                      <a:avLst/>
-                    </a:prstGeom>
-                    <a:noFill/>
-                    <a:ln>
-                      <a:noFill/>
-                    </a:ln>
-                  </pic:spPr>
-                </pic:pic>
-              </a:graphicData>
-            </a:graphic>
-            <wp14:sizeRelH relativeFrom="margin">
-              <wp14:pctWidth>0</wp14:pctWidth>
-            </wp14:sizeRelH>
-            <wp14:sizeRelV relativeFrom="margin">
-              <wp14:pctHeight>0</wp14:pctHeight>
-            </wp14:sizeRelV>
-          </wp:anchor>
-        </w:drawing>
-      </w:r>
-      <w:r>
-        <w:rPr>
-          <w:rFonts w:ascii="Times New Roman" w:hAnsi="Times New Roman" w:cs="Times New Roman"/>
-          <w:noProof/>
-          <w:sz w:val="24"/>
-          <w:lang w:eastAsia="zh-CN"/>
-          <w14:ligatures w14:val="standardContextual"/>
-        </w:rPr>
-        <mc:AlternateContent>
-          <mc:Choice Requires="wps">
-            <w:drawing>
-              <wp:anchor distT="0" distB="0" distL="114300" distR="114300" simplePos="0" relativeHeight="251679744" behindDoc="0" locked="0" layoutInCell="1" allowOverlap="1" wp14:anchorId="71BAA086" wp14:editId="5DBEA52B">
-                <wp:simplePos x="0" y="0"/>
-                <wp:positionH relativeFrom="column">
-                  <wp:posOffset>-277495</wp:posOffset>
-                </wp:positionH>
-                <wp:positionV relativeFrom="paragraph">
-                  <wp:posOffset>-190591</wp:posOffset>
-                </wp:positionV>
-                <wp:extent cx="7441565" cy="514350"/>
-                <wp:effectExtent l="0" t="0" r="0" b="0"/>
-                <wp:wrapNone/>
-                <wp:docPr id="1961355079" name="TextBox 1"/>
-                <wp:cNvGraphicFramePr/>
-                <a:graphic xmlns:a="http://schemas.openxmlformats.org/drawingml/2006/main">
-                  <a:graphicData uri="http://schemas.microsoft.com/office/word/2010/wordprocessingShape">
-                    <wps:wsp>
-                      <wps:cNvSpPr txBox="1"/>
-                      <wps:spPr>
-                        <a:xfrm>
-                          <a:off x="0" y="0"/>
-                          <a:ext cx="7441565" cy="514350"/>
-                        </a:xfrm>
-                        <a:prstGeom prst="rect">
-                          <a:avLst/>
-                        </a:prstGeom>
-                        <a:noFill/>
-                      </wps:spPr>
-                      <wps:txbx>
-                        <w:txbxContent>
-                          <w:p>
-                            <w:pPr>
-                              <w:pStyle w:val="NormalWeb"/>
-                              <w:spacing w:before="0" w:beforeAutospacing="0" w:after="0" w:afterAutospacing="0"/>
-                              <w:rPr>
-                                <w:bCs/>
-                                <w:color w:val="000000" w:themeColor="text1"/>
-                                <w:kern w:val="24"/>
-                                <w:sz w:val="20"/>
-                                <w:szCs w:val="20"/>
-                              </w:rPr>
-                            </w:pPr>
-                            <w:r>
-                              <w:rPr>
-                                <w:b/>
-                                <w:color w:val="000000" w:themeColor="text1"/>
-                                <w:kern w:val="24"/>
-                                <w:sz w:val="20"/>
-                                <w:szCs w:val="20"/>
-                              </w:rPr>
-                              <w:t>Figure A</w:t>
-                            </w:r>
-                            <w:r>
-                              <w:rPr>
-                                <w:bCs/>
-                                <w:color w:val="000000" w:themeColor="text1"/>
-                                <w:kern w:val="24"/>
-                                <w:sz w:val="20"/>
-                                <w:szCs w:val="20"/>
-                              </w:rPr>
-                              <w:t>.</w:t>
-                            </w:r>
-                            <w:r>
-                              <w:rPr>
-                                <w:bCs/>
-                                <w:color w:val="000000" w:themeColor="text1"/>
-                                <w:kern w:val="24"/>
-                                <w:sz w:val="20"/>
-                                <w:szCs w:val="20"/>
-                              </w:rPr>
-                              <w:t xml:space="preserve">  </w:t>
-                            </w:r>
-                            <w:r>
-                              <w:rPr>
-                                <w:bCs/>
-                                <w:color w:val="000000" w:themeColor="text1"/>
-                                <w:kern w:val="24"/>
-                                <w:sz w:val="20"/>
-                                <w:szCs w:val="20"/>
-                              </w:rPr>
-                              <w:t>The</w:t>
-                            </w:r>
-                            <w:r>
-                              <w:rPr>
-                                <w:bCs/>
-                                <w:color w:val="000000" w:themeColor="text1"/>
-                                <w:kern w:val="24"/>
-                                <w:sz w:val="20"/>
-                                <w:szCs w:val="20"/>
-                              </w:rPr>
-                              <w:t xml:space="preserve"> HPV vaccine </w:t>
-                            </w:r>
-                            <w:r>
-                              <w:rPr>
-                                <w:bCs/>
-                                <w:color w:val="000000" w:themeColor="text1"/>
-                                <w:kern w:val="24"/>
-                                <w:sz w:val="20"/>
-                                <w:szCs w:val="20"/>
-                              </w:rPr>
-                              <w:t>initialized rate on the Long Island among 9- to 13-year-old kids. The rate here was calculated by the number of kids who already initialized the HPV vaccination divided by the number of kids either receive the HPV vaccination or Tdap vaccination.</w:t>
-                            </w:r>
-                          </w:p>
-                        </w:txbxContent>
-                      </wps:txbx>
-                      <wps:bodyPr wrap="square" rtlCol="0">
-                        <a:noAutofit/>
-                      </wps:bodyPr>
-                    </wps:wsp>
-                  </a:graphicData>
-                </a:graphic>
-                <wp14:sizeRelV relativeFrom="margin">
-                  <wp14:pctHeight>0</wp14:pctHeight>
-                </wp14:sizeRelV>
-              </wp:anchor>
-            </w:drawing>
-          </mc:Choice>
-          <mc:Fallback>
-            <w:pict>
-              <v:shape w14:anchorId="71BAA086" id="TextBox 1" o:spid="_x0000_s1030" type="#_x0000_t202" style="position:absolute;margin-left:-21.85pt;margin-top:-15pt;width:585.95pt;height:40.5pt;z-index:251679744;visibility:visible;mso-wrap-style:square;mso-height-percent:0;mso-wrap-distance-left:9pt;mso-wrap-distance-top:0;mso-wrap-distance-right:9pt;mso-wrap-distance-bottom:0;mso-position-horizontal:absolute;mso-position-horizontal-relative:text;mso-position-vertical:absolute;mso-position-vertical-relative:text;mso-height-percent:0;mso-height-relative:margin;v-text-anchor:top" o:gfxdata="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" filled="f" stroked="f">
-                <v:textbox>
-                  <w:txbxContent>
-                    <w:p>
-                      <w:pPr>
-                        <w:pStyle w:val="NormalWeb"/>
-                        <w:spacing w:before="0" w:beforeAutospacing="0" w:after="0" w:afterAutospacing="0"/>
-                        <w:rPr>
-                          <w:bCs/>
-                          <w:color w:val="000000" w:themeColor="text1"/>
-                          <w:kern w:val="24"/>
-                          <w:sz w:val="20"/>
-                          <w:szCs w:val="20"/>
-                        </w:rPr>
-                      </w:pPr>
-                      <w:r>
-                        <w:rPr>
-                          <w:b/>
-                          <w:color w:val="000000" w:themeColor="text1"/>
-                          <w:kern w:val="24"/>
-                          <w:sz w:val="20"/>
-                          <w:szCs w:val="20"/>
-                        </w:rPr>
-                        <w:t>Figure A</w:t>
-                      </w:r>
-                      <w:r>
-                        <w:rPr>
-                          <w:bCs/>
-                          <w:color w:val="000000" w:themeColor="text1"/>
-                          <w:kern w:val="24"/>
-                          <w:sz w:val="20"/>
-                          <w:szCs w:val="20"/>
-                        </w:rPr>
-                        <w:t>.</w:t>
-                      </w:r>
-                      <w:r>
-                        <w:rPr>
-                          <w:bCs/>
-                          <w:color w:val="000000" w:themeColor="text1"/>
-                          <w:kern w:val="24"/>
-                          <w:sz w:val="20"/>
-                          <w:szCs w:val="20"/>
-                        </w:rPr>
-                        <w:t xml:space="preserve">  </w:t>
-                      </w:r>
-                      <w:r>
-                        <w:rPr>
-                          <w:bCs/>
-                          <w:color w:val="000000" w:themeColor="text1"/>
-                          <w:kern w:val="24"/>
-                          <w:sz w:val="20"/>
-                          <w:szCs w:val="20"/>
-                        </w:rPr>
-                        <w:t>The</w:t>
-                      </w:r>
-                      <w:r>
-                        <w:rPr>
-                          <w:bCs/>
-                          <w:color w:val="000000" w:themeColor="text1"/>
-                          <w:kern w:val="24"/>
-                          <w:sz w:val="20"/>
-                          <w:szCs w:val="20"/>
-                        </w:rPr>
-                        <w:t xml:space="preserve"> HPV vaccine </w:t>
-                      </w:r>
-                      <w:r>
-                        <w:rPr>
-                          <w:bCs/>
-                          <w:color w:val="000000" w:themeColor="text1"/>
-                          <w:kern w:val="24"/>
-                          <w:sz w:val="20"/>
-                          <w:szCs w:val="20"/>
-                        </w:rPr>
-                        <w:t>initialized rate on the Long Island among 9- to 13-year-old kids. The rate here was calculated by the number of kids who already initialized the HPV vaccination divided by the number of kids either receive the HPV vaccination or Tdap vaccination.</w:t>
-                      </w:r>
-                    </w:p>
-                  </w:txbxContent>
-                </v:textbox>
-              </v:shape>
-            </w:pict>
-          </mc:Fallback>
-        </mc:AlternateContent>
-      </w:r>
-      <w:r>
-        <w:rPr>
-          <w:noProof/>
-        </w:rPr>
-        <w:drawing>
-          <wp:anchor distT="0" distB="0" distL="114300" distR="114300" simplePos="0" relativeHeight="251697152" behindDoc="0" locked="0" layoutInCell="1" allowOverlap="1" wp14:anchorId="417C972E" wp14:editId="7966CC83">
-            <wp:simplePos x="0" y="0"/>
-            <wp:positionH relativeFrom="page">
-              <wp:posOffset>655320</wp:posOffset>
-            </wp:positionH>
-            <wp:positionV relativeFrom="page">
-              <wp:posOffset>663031</wp:posOffset>
-            </wp:positionV>
-            <wp:extent cx="2651760" cy="2194560"/>
-            <wp:effectExtent l="0" t="0" r="2540" b="2540"/>
-            <wp:wrapSquare wrapText="bothSides"/>
-            <wp:docPr id="151395139" name="Picture 1" descr="A graph with numbers and a line graph&#10;&#10;Description automatically generated"/>
-            <wp:cNvGraphicFramePr>
-              <a:graphicFrameLocks xmlns:a="http://schemas.openxmlformats.org/drawingml/2006/main" noChangeAspect="1"/>
-            </wp:cNvGraphicFramePr>
-            <a:graphic xmlns:a="http://schemas.openxmlformats.org/drawingml/2006/main">
-              <a:graphicData uri="http://schemas.openxmlformats.org/drawingml/2006/picture">
-                <pic:pic xmlns:pic="http://schemas.openxmlformats.org/drawingml/2006/picture">
-                  <pic:nvPicPr>
-                    <pic:cNvPr id="151395139" name="Picture 1" descr="A graph with numbers and a line graph&#10;&#10;Description automatically generated"/>
-                    <pic:cNvPicPr>
-                      <a:picLocks noChangeAspect="1" noChangeArrowheads="1"/>
-                    </pic:cNvPicPr>
-                  </pic:nvPicPr>
-                  <pic:blipFill>
-                    <a:blip r:embed="rId8">
-                      <a:extLst>
-                        <a:ext uri="{28A0092B-C50C-407E-A947-70E740481C1C}">
-                          <a14:useLocalDpi xmlns:a14="http://schemas.microsoft.com/office/drawing/2010/main" val="0"/>
-                        </a:ext>
-                      </a:extLst>
-                    </a:blip>
-                    <a:srcRect/>
-                    <a:stretch>
-                      <a:fillRect/>
-                    </a:stretch>
-                  </pic:blipFill>
-                  <pic:spPr bwMode="auto">
-                    <a:xfrm>
-                      <a:off x="0" y="0"/>
-                      <a:ext cx="2651760" cy="2194560"/>
-                    </a:xfrm>
-                    <a:prstGeom prst="rect">
-                      <a:avLst/>
-                    </a:prstGeom>
-                    <a:noFill/>
-                    <a:ln>
-                      <a:noFill/>
-                    </a:ln>
-                  </pic:spPr>
-                </pic:pic>
-              </a:graphicData>
-            </a:graphic>
-            <wp14:sizeRelH relativeFrom="margin">
-              <wp14:pctWidth>0</wp14:pctWidth>
-            </wp14:sizeRelH>
-            <wp14:sizeRelV relativeFrom="margin">
-              <wp14:pctHeight>0</wp14:pctHeight>
-            </wp14:sizeRelV>
-          </wp:anchor>
-        </w:drawing>
-      </w:r>
-      <w:r>
-        <w:rPr>
-          <w:noProof/>
-        </w:rPr>
-        <w:drawing>
-          <wp:anchor distT="0" distB="0" distL="114300" distR="114300" simplePos="0" relativeHeight="251698176" behindDoc="0" locked="0" layoutInCell="1" allowOverlap="1" wp14:anchorId="161A858E" wp14:editId="35EE1215">
-            <wp:simplePos x="0" y="0"/>
-            <wp:positionH relativeFrom="page">
-              <wp:posOffset>3825240</wp:posOffset>
-            </wp:positionH>
-            <wp:positionV relativeFrom="page">
-              <wp:posOffset>671104</wp:posOffset>
-            </wp:positionV>
-            <wp:extent cx="2687955" cy="2194560"/>
-            <wp:effectExtent l="0" t="0" r="4445" b="2540"/>
-            <wp:wrapSquare wrapText="bothSides"/>
-            <wp:docPr id="334621642" name="Picture 2" descr="A graph of different colored lines&#10;&#10;Description automatically generated"/>
-            <wp:cNvGraphicFramePr>
-              <a:graphicFrameLocks xmlns:a="http://schemas.openxmlformats.org/drawingml/2006/main" noChangeAspect="1"/>
-            </wp:cNvGraphicFramePr>
-            <a:graphic xmlns:a="http://schemas.openxmlformats.org/drawingml/2006/main">
-              <a:graphicData uri="http://schemas.openxmlformats.org/drawingml/2006/picture">
-                <pic:pic xmlns:pic="http://schemas.openxmlformats.org/drawingml/2006/picture">
-                  <pic:nvPicPr>
-                    <pic:cNvPr id="334621642" name="Picture 2" descr="A graph of different colored lines&#10;&#10;Description automatically generated"/>
-                    <pic:cNvPicPr>
-                      <a:picLocks noChangeAspect="1" noChangeArrowheads="1"/>
-                    </pic:cNvPicPr>
-                  </pic:nvPicPr>
-                  <pic:blipFill>
-                    <a:blip r:embed="rId9">
-                      <a:extLst>
-                        <a:ext uri="{28A0092B-C50C-407E-A947-70E740481C1C}">
-                          <a14:useLocalDpi xmlns:a14="http://schemas.microsoft.com/office/drawing/2010/main" val="0"/>
-                        </a:ext>
-                      </a:extLst>
-                    </a:blip>
-                    <a:srcRect/>
-                    <a:stretch>
-                      <a:fillRect/>
-                    </a:stretch>
-                  </pic:blipFill>
-                  <pic:spPr bwMode="auto">
-                    <a:xfrm>
-                      <a:off x="0" y="0"/>
-                      <a:ext cx="2687955" cy="2194560"/>
-                    </a:xfrm>
-                    <a:prstGeom prst="rect">
-                      <a:avLst/>
-                    </a:prstGeom>
-                    <a:noFill/>
-                    <a:ln>
-                      <a:noFill/>
-                    </a:ln>
-                  </pic:spPr>
-                </pic:pic>
-              </a:graphicData>
-            </a:graphic>
-            <wp14:sizeRelH relativeFrom="margin">
-              <wp14:pctWidth>0</wp14:pctWidth>
-            </wp14:sizeRelH>
-            <wp14:sizeRelV relativeFrom="margin">
-              <wp14:pctHeight>0</wp14:pctHeight>
-            </wp14:sizeRelV>
-          </wp:anchor>
-        </w:drawing>
       </w:r>
     </w:p>
     <w:p/>

</xml_diff>

<commit_message>
updating the seasonal analysis
</commit_message>
<xml_diff>
--- a/Manuscript Materials/AJPM/Figures/FigureB/FigureB.docx
+++ b/Manuscript Materials/AJPM/Figures/FigureB/FigureB.docx
@@ -28,18 +28,18 @@
         <mc:AlternateContent>
           <mc:Choice Requires="wpg">
             <w:drawing>
-              <wp:anchor distT="0" distB="0" distL="114300" distR="114300" simplePos="0" relativeHeight="251710464" behindDoc="0" locked="0" layoutInCell="1" allowOverlap="1" wp14:anchorId="3338D5BB" wp14:editId="62126B53">
+              <wp:anchor distT="0" distB="0" distL="114300" distR="114300" simplePos="0" relativeHeight="251716608" behindDoc="0" locked="0" layoutInCell="1" allowOverlap="1" wp14:anchorId="2B7E375A" wp14:editId="00C2306B">
                 <wp:simplePos x="0" y="0"/>
                 <wp:positionH relativeFrom="column">
-                  <wp:posOffset>-274320</wp:posOffset>
+                  <wp:posOffset>-273640</wp:posOffset>
                 </wp:positionH>
                 <wp:positionV relativeFrom="paragraph">
-                  <wp:posOffset>-193853</wp:posOffset>
+                  <wp:posOffset>-192058</wp:posOffset>
                 </wp:positionV>
-                <wp:extent cx="7441565" cy="5256153"/>
+                <wp:extent cx="7441565" cy="7734957"/>
                 <wp:effectExtent l="0" t="0" r="0" b="0"/>
                 <wp:wrapNone/>
-                <wp:docPr id="1610664884" name="Group 9"/>
+                <wp:docPr id="1031116995" name="Group 5"/>
                 <wp:cNvGraphicFramePr/>
                 <a:graphic xmlns:a="http://schemas.openxmlformats.org/drawingml/2006/main">
                   <a:graphicData uri="http://schemas.microsoft.com/office/word/2010/wordprocessingGroup">
@@ -48,187 +48,591 @@
                       <wpg:grpSpPr>
                         <a:xfrm>
                           <a:off x="0" y="0"/>
-                          <a:ext cx="7441565" cy="5256153"/>
+                          <a:ext cx="7441565" cy="7734957"/>
                           <a:chOff x="0" y="0"/>
-                          <a:chExt cx="7441565" cy="5256153"/>
+                          <a:chExt cx="7441565" cy="7734957"/>
                         </a:xfrm>
                       </wpg:grpSpPr>
-                      <wps:wsp>
-                        <wps:cNvPr id="1961355079" name="TextBox 1"/>
-                        <wps:cNvSpPr txBox="1"/>
-                        <wps:spPr>
+                      <wpg:grpSp>
+                        <wpg:cNvPr id="1610664884" name="Group 9"/>
+                        <wpg:cNvGrpSpPr/>
+                        <wpg:grpSpPr>
                           <a:xfrm>
                             <a:off x="0" y="0"/>
-                            <a:ext cx="7441565" cy="514350"/>
+                            <a:ext cx="7441565" cy="5256153"/>
+                            <a:chOff x="0" y="0"/>
+                            <a:chExt cx="7441565" cy="5256153"/>
+                          </a:xfrm>
+                        </wpg:grpSpPr>
+                        <wps:wsp>
+                          <wps:cNvPr id="1961355079" name="TextBox 1"/>
+                          <wps:cNvSpPr txBox="1"/>
+                          <wps:spPr>
+                            <a:xfrm>
+                              <a:off x="0" y="0"/>
+                              <a:ext cx="7441565" cy="514350"/>
+                            </a:xfrm>
+                            <a:prstGeom prst="rect">
+                              <a:avLst/>
+                            </a:prstGeom>
+                            <a:noFill/>
+                          </wps:spPr>
+                          <wps:txbx>
+                            <w:txbxContent>
+                              <w:p>
+                                <w:pPr>
+                                  <w:pStyle w:val="NormalWeb"/>
+                                  <w:spacing w:before="0" w:beforeAutospacing="0" w:after="0" w:afterAutospacing="0"/>
+                                  <w:rPr>
+                                    <w:bCs/>
+                                    <w:color w:val="000000" w:themeColor="text1"/>
+                                    <w:kern w:val="24"/>
+                                    <w:sz w:val="20"/>
+                                    <w:szCs w:val="20"/>
+                                  </w:rPr>
+                                </w:pPr>
+                                <w:r>
+                                  <w:rPr>
+                                    <w:b/>
+                                    <w:color w:val="000000" w:themeColor="text1"/>
+                                    <w:kern w:val="24"/>
+                                    <w:sz w:val="20"/>
+                                    <w:szCs w:val="20"/>
+                                  </w:rPr>
+                                  <w:t xml:space="preserve">Figure </w:t>
+                                </w:r>
+                                <w:r>
+                                  <w:rPr>
+                                    <w:rFonts w:hint="eastAsia"/>
+                                    <w:b/>
+                                    <w:color w:val="000000" w:themeColor="text1"/>
+                                    <w:kern w:val="24"/>
+                                    <w:sz w:val="20"/>
+                                    <w:szCs w:val="20"/>
+                                  </w:rPr>
+                                  <w:t>B</w:t>
+                                </w:r>
+                                <w:r>
+                                  <w:rPr>
+                                    <w:bCs/>
+                                    <w:color w:val="000000" w:themeColor="text1"/>
+                                    <w:kern w:val="24"/>
+                                    <w:sz w:val="20"/>
+                                    <w:szCs w:val="20"/>
+                                  </w:rPr>
+                                  <w:t>.</w:t>
+                                </w:r>
+                                <w:r>
+                                  <w:rPr>
+                                    <w:bCs/>
+                                    <w:color w:val="000000" w:themeColor="text1"/>
+                                    <w:kern w:val="24"/>
+                                    <w:sz w:val="20"/>
+                                    <w:szCs w:val="20"/>
+                                  </w:rPr>
+                                  <w:t xml:space="preserve">  </w:t>
+                                </w:r>
+                                <w:r>
+                                  <w:rPr>
+                                    <w:bCs/>
+                                    <w:color w:val="000000" w:themeColor="text1"/>
+                                    <w:kern w:val="24"/>
+                                    <w:sz w:val="20"/>
+                                    <w:szCs w:val="20"/>
+                                  </w:rPr>
+                                  <w:t>The</w:t>
+                                </w:r>
+                                <w:r>
+                                  <w:rPr>
+                                    <w:bCs/>
+                                    <w:color w:val="000000" w:themeColor="text1"/>
+                                    <w:kern w:val="24"/>
+                                    <w:sz w:val="20"/>
+                                    <w:szCs w:val="20"/>
+                                  </w:rPr>
+                                  <w:t xml:space="preserve"> HPV vaccine </w:t>
+                                </w:r>
+                                <w:r>
+                                  <w:rPr>
+                                    <w:bCs/>
+                                    <w:color w:val="000000" w:themeColor="text1"/>
+                                    <w:kern w:val="24"/>
+                                    <w:sz w:val="20"/>
+                                    <w:szCs w:val="20"/>
+                                  </w:rPr>
+                                  <w:t>initialized rate on the Long Island among 9- to 13-year-old kids. The rate here was calculated by the number of kids who already initialized the HPV vaccination divided by the number of kids either receive the HPV vaccination or Tdap vaccination.</w:t>
+                                </w:r>
+                              </w:p>
+                            </w:txbxContent>
+                          </wps:txbx>
+                          <wps:bodyPr wrap="square" rtlCol="0">
+                            <a:noAutofit/>
+                          </wps:bodyPr>
+                        </wps:wsp>
+                        <wps:wsp>
+                          <wps:cNvPr id="1645579831" name="TextBox 30"/>
+                          <wps:cNvSpPr txBox="1"/>
+                          <wps:spPr>
+                            <a:xfrm>
+                              <a:off x="299923" y="2523708"/>
+                              <a:ext cx="2835910" cy="310515"/>
+                            </a:xfrm>
+                            <a:prstGeom prst="rect">
+                              <a:avLst/>
+                            </a:prstGeom>
+                            <a:noFill/>
+                          </wps:spPr>
+                          <wps:txbx>
+                            <w:txbxContent>
+                              <w:p>
+                                <w:pPr>
+                                  <w:pStyle w:val="NormalWeb"/>
+                                  <w:numPr>
+                                    <w:ilvl w:val="0"/>
+                                    <w:numId w:val="8"/>
+                                  </w:numPr>
+                                  <w:spacing w:before="0" w:beforeAutospacing="0" w:after="0" w:afterAutospacing="0"/>
+                                  <w:rPr>
+                                    <w:color w:val="000000" w:themeColor="text1"/>
+                                    <w:kern w:val="24"/>
+                                    <w:sz w:val="20"/>
+                                    <w:szCs w:val="22"/>
+                                  </w:rPr>
+                                </w:pPr>
+                                <w:r>
+                                  <w:rPr>
+                                    <w:color w:val="000000" w:themeColor="text1"/>
+                                    <w:kern w:val="24"/>
+                                    <w:sz w:val="20"/>
+                                    <w:szCs w:val="22"/>
+                                  </w:rPr>
+                                  <w:t xml:space="preserve">Gender </w:t>
+                                </w:r>
+                                <w:r>
+                                  <w:rPr>
+                                    <w:color w:val="000000" w:themeColor="text1"/>
+                                    <w:kern w:val="24"/>
+                                    <w:sz w:val="20"/>
+                                    <w:szCs w:val="22"/>
+                                  </w:rPr>
+                                  <w:t>D</w:t>
+                                </w:r>
+                                <w:r>
+                                  <w:rPr>
+                                    <w:color w:val="000000" w:themeColor="text1"/>
+                                    <w:kern w:val="24"/>
+                                    <w:sz w:val="20"/>
+                                    <w:szCs w:val="22"/>
+                                  </w:rPr>
+                                  <w:t>isparities of the Rate in Kids (9-13).</w:t>
+                                </w:r>
+                              </w:p>
+                            </w:txbxContent>
+                          </wps:txbx>
+                          <wps:bodyPr wrap="none" lIns="0" rIns="0" rtlCol="0">
+                            <a:noAutofit/>
+                          </wps:bodyPr>
+                        </wps:wsp>
+                        <wps:wsp>
+                          <wps:cNvPr id="944438988" name="TextBox 30"/>
+                          <wps:cNvSpPr txBox="1"/>
+                          <wps:spPr>
+                            <a:xfrm>
+                              <a:off x="3562502" y="4945003"/>
+                              <a:ext cx="3157220" cy="311150"/>
+                            </a:xfrm>
+                            <a:prstGeom prst="rect">
+                              <a:avLst/>
+                            </a:prstGeom>
+                            <a:noFill/>
+                          </wps:spPr>
+                          <wps:txbx>
+                            <w:txbxContent>
+                              <w:p>
+                                <w:pPr>
+                                  <w:pStyle w:val="NormalWeb"/>
+                                  <w:numPr>
+                                    <w:ilvl w:val="0"/>
+                                    <w:numId w:val="4"/>
+                                  </w:numPr>
+                                  <w:spacing w:before="0" w:beforeAutospacing="0" w:after="0" w:afterAutospacing="0"/>
+                                  <w:rPr>
+                                    <w:color w:val="000000" w:themeColor="text1"/>
+                                    <w:kern w:val="24"/>
+                                    <w:sz w:val="20"/>
+                                    <w:szCs w:val="22"/>
+                                  </w:rPr>
+                                </w:pPr>
+                                <w:r>
+                                  <w:rPr>
+                                    <w:color w:val="000000" w:themeColor="text1"/>
+                                    <w:kern w:val="24"/>
+                                    <w:sz w:val="20"/>
+                                    <w:szCs w:val="22"/>
+                                  </w:rPr>
+                                  <w:t xml:space="preserve">Rate among </w:t>
+                                </w:r>
+                                <w:r>
+                                  <w:rPr>
+                                    <w:color w:val="000000" w:themeColor="text1"/>
+                                    <w:kern w:val="24"/>
+                                    <w:sz w:val="20"/>
+                                    <w:szCs w:val="22"/>
+                                  </w:rPr>
+                                  <w:t>Nassau Kids</w:t>
+                                </w:r>
+                                <w:r>
+                                  <w:rPr>
+                                    <w:color w:val="000000" w:themeColor="text1"/>
+                                    <w:kern w:val="24"/>
+                                    <w:sz w:val="20"/>
+                                    <w:szCs w:val="22"/>
+                                  </w:rPr>
+                                  <w:t xml:space="preserve"> </w:t>
+                                </w:r>
+                                <w:r>
+                                  <w:rPr>
+                                    <w:color w:val="000000" w:themeColor="text1"/>
+                                    <w:kern w:val="24"/>
+                                    <w:sz w:val="20"/>
+                                    <w:szCs w:val="22"/>
+                                  </w:rPr>
+                                  <w:t>Gender Disparities (</w:t>
+                                </w:r>
+                                <w:r>
+                                  <w:rPr>
+                                    <w:color w:val="000000" w:themeColor="text1"/>
+                                    <w:kern w:val="24"/>
+                                    <w:sz w:val="20"/>
+                                    <w:szCs w:val="22"/>
+                                  </w:rPr>
+                                  <w:t>9-13).</w:t>
+                                </w:r>
+                              </w:p>
+                            </w:txbxContent>
+                          </wps:txbx>
+                          <wps:bodyPr wrap="none" lIns="0" rIns="0" rtlCol="0">
+                            <a:noAutofit/>
+                          </wps:bodyPr>
+                        </wps:wsp>
+                        <wps:wsp>
+                          <wps:cNvPr id="731250359" name="TextBox 30"/>
+                          <wps:cNvSpPr txBox="1"/>
+                          <wps:spPr>
+                            <a:xfrm>
+                              <a:off x="234086" y="4944832"/>
+                              <a:ext cx="3425190" cy="310515"/>
+                            </a:xfrm>
+                            <a:prstGeom prst="rect">
+                              <a:avLst/>
+                            </a:prstGeom>
+                            <a:noFill/>
+                          </wps:spPr>
+                          <wps:txbx>
+                            <w:txbxContent>
+                              <w:p>
+                                <w:pPr>
+                                  <w:pStyle w:val="NormalWeb"/>
+                                  <w:numPr>
+                                    <w:ilvl w:val="0"/>
+                                    <w:numId w:val="1"/>
+                                  </w:numPr>
+                                  <w:spacing w:before="0" w:beforeAutospacing="0" w:after="0" w:afterAutospacing="0"/>
+                                  <w:rPr>
+                                    <w:color w:val="000000" w:themeColor="text1"/>
+                                    <w:kern w:val="24"/>
+                                    <w:sz w:val="20"/>
+                                    <w:szCs w:val="22"/>
+                                  </w:rPr>
+                                </w:pPr>
+                                <w:r>
+                                  <w:rPr>
+                                    <w:color w:val="000000" w:themeColor="text1"/>
+                                    <w:kern w:val="24"/>
+                                    <w:sz w:val="20"/>
+                                    <w:szCs w:val="22"/>
+                                  </w:rPr>
+                                  <w:t xml:space="preserve">Rate among Suffolk Residents </w:t>
+                                </w:r>
+                                <w:r>
+                                  <w:rPr>
+                                    <w:color w:val="000000" w:themeColor="text1"/>
+                                    <w:kern w:val="24"/>
+                                    <w:sz w:val="20"/>
+                                    <w:szCs w:val="22"/>
+                                  </w:rPr>
+                                  <w:t xml:space="preserve">Gender </w:t>
+                                </w:r>
+                                <w:r>
+                                  <w:rPr>
+                                    <w:color w:val="000000" w:themeColor="text1"/>
+                                    <w:kern w:val="24"/>
+                                    <w:sz w:val="20"/>
+                                    <w:szCs w:val="22"/>
+                                  </w:rPr>
+                                  <w:t>Disparities (9-13)</w:t>
+                                </w:r>
+                                <w:r>
+                                  <w:rPr>
+                                    <w:color w:val="000000" w:themeColor="text1"/>
+                                    <w:kern w:val="24"/>
+                                    <w:sz w:val="20"/>
+                                    <w:szCs w:val="22"/>
+                                  </w:rPr>
+                                  <w:t>.</w:t>
+                                </w:r>
+                              </w:p>
+                            </w:txbxContent>
+                          </wps:txbx>
+                          <wps:bodyPr wrap="none" lIns="0" rIns="0" rtlCol="0">
+                            <a:noAutofit/>
+                          </wps:bodyPr>
+                        </wps:wsp>
+                        <wps:wsp>
+                          <wps:cNvPr id="1441773226" name="TextBox 30"/>
+                          <wps:cNvSpPr txBox="1"/>
+                          <wps:spPr>
+                            <a:xfrm>
+                              <a:off x="3562502" y="2523620"/>
+                              <a:ext cx="3089910" cy="311150"/>
+                            </a:xfrm>
+                            <a:prstGeom prst="rect">
+                              <a:avLst/>
+                            </a:prstGeom>
+                            <a:noFill/>
+                          </wps:spPr>
+                          <wps:txbx>
+                            <w:txbxContent>
+                              <w:p>
+                                <w:pPr>
+                                  <w:pStyle w:val="NormalWeb"/>
+                                  <w:numPr>
+                                    <w:ilvl w:val="0"/>
+                                    <w:numId w:val="10"/>
+                                  </w:numPr>
+                                  <w:spacing w:before="0" w:beforeAutospacing="0" w:after="0" w:afterAutospacing="0"/>
+                                  <w:rPr>
+                                    <w:color w:val="000000" w:themeColor="text1"/>
+                                    <w:kern w:val="24"/>
+                                    <w:sz w:val="20"/>
+                                    <w:szCs w:val="22"/>
+                                  </w:rPr>
+                                </w:pPr>
+                                <w:r>
+                                  <w:rPr>
+                                    <w:rFonts w:hint="eastAsia"/>
+                                    <w:color w:val="000000" w:themeColor="text1"/>
+                                    <w:kern w:val="24"/>
+                                    <w:sz w:val="20"/>
+                                    <w:szCs w:val="22"/>
+                                  </w:rPr>
+                                  <w:t>R</w:t>
+                                </w:r>
+                                <w:r>
+                                  <w:rPr>
+                                    <w:color w:val="000000" w:themeColor="text1"/>
+                                    <w:kern w:val="24"/>
+                                    <w:sz w:val="20"/>
+                                    <w:szCs w:val="22"/>
+                                  </w:rPr>
+                                  <w:t xml:space="preserve">ate among Kids in </w:t>
+                                </w:r>
+                                <w:r>
+                                  <w:rPr>
+                                    <w:color w:val="000000" w:themeColor="text1"/>
+                                    <w:kern w:val="24"/>
+                                    <w:sz w:val="20"/>
+                                    <w:szCs w:val="22"/>
+                                  </w:rPr>
+                                  <w:t>D</w:t>
+                                </w:r>
+                                <w:r>
+                                  <w:rPr>
+                                    <w:color w:val="000000" w:themeColor="text1"/>
+                                    <w:kern w:val="24"/>
+                                    <w:sz w:val="20"/>
+                                    <w:szCs w:val="22"/>
+                                  </w:rPr>
+                                  <w:t xml:space="preserve">ifferent Races </w:t>
+                                </w:r>
+                                <w:r>
+                                  <w:rPr>
+                                    <w:color w:val="000000" w:themeColor="text1"/>
+                                    <w:kern w:val="24"/>
+                                    <w:sz w:val="20"/>
+                                    <w:szCs w:val="22"/>
+                                  </w:rPr>
+                                  <w:t>G</w:t>
+                                </w:r>
+                                <w:r>
+                                  <w:rPr>
+                                    <w:color w:val="000000" w:themeColor="text1"/>
+                                    <w:kern w:val="24"/>
+                                    <w:sz w:val="20"/>
+                                    <w:szCs w:val="22"/>
+                                  </w:rPr>
+                                  <w:t>roup (9-13).</w:t>
+                                </w:r>
+                              </w:p>
+                            </w:txbxContent>
+                          </wps:txbx>
+                          <wps:bodyPr wrap="none" lIns="0" rIns="0" rtlCol="0">
+                            <a:noAutofit/>
+                          </wps:bodyPr>
+                        </wps:wsp>
+                        <pic:pic xmlns:pic="http://schemas.openxmlformats.org/drawingml/2006/picture">
+                          <pic:nvPicPr>
+                            <pic:cNvPr id="967575490" name="Picture 5" descr="A graph of the number of hispanics&#10;&#10;Description automatically generated"/>
+                            <pic:cNvPicPr>
+                              <a:picLocks noChangeAspect="1"/>
+                            </pic:cNvPicPr>
+                          </pic:nvPicPr>
+                          <pic:blipFill>
+                            <a:blip r:embed="rId6">
+                              <a:extLst>
+                                <a:ext uri="{28A0092B-C50C-407E-A947-70E740481C1C}">
+                                  <a14:useLocalDpi xmlns:a14="http://schemas.microsoft.com/office/drawing/2010/main" val="0"/>
+                                </a:ext>
+                              </a:extLst>
+                            </a:blip>
+                            <a:stretch>
+                              <a:fillRect/>
+                            </a:stretch>
+                          </pic:blipFill>
+                          <pic:spPr>
+                            <a:xfrm>
+                              <a:off x="3811219" y="2838298"/>
+                              <a:ext cx="2679065" cy="2011680"/>
+                            </a:xfrm>
+                            <a:prstGeom prst="rect">
+                              <a:avLst/>
+                            </a:prstGeom>
+                          </pic:spPr>
+                        </pic:pic>
+                        <pic:pic xmlns:pic="http://schemas.openxmlformats.org/drawingml/2006/picture">
+                          <pic:nvPicPr>
+                            <pic:cNvPr id="36873742" name="Picture 6" descr="A graph of a number of people with numbers&#10;&#10;Description automatically generated with medium confidence"/>
+                            <pic:cNvPicPr>
+                              <a:picLocks noChangeAspect="1"/>
+                            </pic:cNvPicPr>
+                          </pic:nvPicPr>
+                          <pic:blipFill>
+                            <a:blip r:embed="rId7">
+                              <a:extLst>
+                                <a:ext uri="{28A0092B-C50C-407E-A947-70E740481C1C}">
+                                  <a14:useLocalDpi xmlns:a14="http://schemas.microsoft.com/office/drawing/2010/main" val="0"/>
+                                </a:ext>
+                              </a:extLst>
+                            </a:blip>
+                            <a:stretch>
+                              <a:fillRect/>
+                            </a:stretch>
+                          </pic:blipFill>
+                          <pic:spPr>
+                            <a:xfrm>
+                              <a:off x="3811219" y="475488"/>
+                              <a:ext cx="2679065" cy="2011680"/>
+                            </a:xfrm>
+                            <a:prstGeom prst="rect">
+                              <a:avLst/>
+                            </a:prstGeom>
+                          </pic:spPr>
+                        </pic:pic>
+                        <pic:pic xmlns:pic="http://schemas.openxmlformats.org/drawingml/2006/picture">
+                          <pic:nvPicPr>
+                            <pic:cNvPr id="513100383" name="Picture 7" descr="A graph showing the number of people in the number of years&#10;&#10;Description automatically generated"/>
+                            <pic:cNvPicPr>
+                              <a:picLocks noChangeAspect="1"/>
+                            </pic:cNvPicPr>
+                          </pic:nvPicPr>
+                          <pic:blipFill>
+                            <a:blip r:embed="rId8">
+                              <a:extLst>
+                                <a:ext uri="{28A0092B-C50C-407E-A947-70E740481C1C}">
+                                  <a14:useLocalDpi xmlns:a14="http://schemas.microsoft.com/office/drawing/2010/main" val="0"/>
+                                </a:ext>
+                              </a:extLst>
+                            </a:blip>
+                            <a:stretch>
+                              <a:fillRect/>
+                            </a:stretch>
+                          </pic:blipFill>
+                          <pic:spPr>
+                            <a:xfrm>
+                              <a:off x="526694" y="2874874"/>
+                              <a:ext cx="2679065" cy="2011680"/>
+                            </a:xfrm>
+                            <a:prstGeom prst="rect">
+                              <a:avLst/>
+                            </a:prstGeom>
+                          </pic:spPr>
+                        </pic:pic>
+                        <pic:pic xmlns:pic="http://schemas.openxmlformats.org/drawingml/2006/picture">
+                          <pic:nvPicPr>
+                            <pic:cNvPr id="1041614755" name="Picture 8" descr="A graph showing the number of people in the age of a year&#10;&#10;Description automatically generated with medium confidence"/>
+                            <pic:cNvPicPr>
+                              <a:picLocks noChangeAspect="1"/>
+                            </pic:cNvPicPr>
+                          </pic:nvPicPr>
+                          <pic:blipFill>
+                            <a:blip r:embed="rId9">
+                              <a:extLst>
+                                <a:ext uri="{28A0092B-C50C-407E-A947-70E740481C1C}">
+                                  <a14:useLocalDpi xmlns:a14="http://schemas.microsoft.com/office/drawing/2010/main" val="0"/>
+                                </a:ext>
+                              </a:extLst>
+                            </a:blip>
+                            <a:stretch>
+                              <a:fillRect/>
+                            </a:stretch>
+                          </pic:blipFill>
+                          <pic:spPr>
+                            <a:xfrm>
+                              <a:off x="526694" y="475488"/>
+                              <a:ext cx="2679065" cy="2011680"/>
+                            </a:xfrm>
+                            <a:prstGeom prst="rect">
+                              <a:avLst/>
+                            </a:prstGeom>
+                          </pic:spPr>
+                        </pic:pic>
+                      </wpg:grpSp>
+                      <pic:pic xmlns:pic="http://schemas.openxmlformats.org/drawingml/2006/picture">
+                        <pic:nvPicPr>
+                          <pic:cNvPr id="702139946" name="Picture 3" descr="A graph of different colored bars&#10;&#10;Description automatically generated with medium confidence"/>
+                          <pic:cNvPicPr>
+                            <a:picLocks noChangeAspect="1"/>
+                          </pic:cNvPicPr>
+                        </pic:nvPicPr>
+                        <pic:blipFill>
+                          <a:blip r:embed="rId10">
+                            <a:extLst>
+                              <a:ext uri="{28A0092B-C50C-407E-A947-70E740481C1C}">
+                                <a14:useLocalDpi xmlns:a14="http://schemas.microsoft.com/office/drawing/2010/main" val="0"/>
+                              </a:ext>
+                            </a:extLst>
+                          </a:blip>
+                          <a:stretch>
+                            <a:fillRect/>
+                          </a:stretch>
+                        </pic:blipFill>
+                        <pic:spPr>
+                          <a:xfrm>
+                            <a:off x="479295" y="5353829"/>
+                            <a:ext cx="2760980" cy="2103120"/>
                           </a:xfrm>
                           <a:prstGeom prst="rect">
                             <a:avLst/>
                           </a:prstGeom>
-                          <a:noFill/>
-                        </wps:spPr>
-                        <wps:txbx>
-                          <w:txbxContent>
-                            <w:p>
-                              <w:pPr>
-                                <w:pStyle w:val="NormalWeb"/>
-                                <w:spacing w:before="0" w:beforeAutospacing="0" w:after="0" w:afterAutospacing="0"/>
-                                <w:rPr>
-                                  <w:bCs/>
-                                  <w:color w:val="000000" w:themeColor="text1"/>
-                                  <w:kern w:val="24"/>
-                                  <w:sz w:val="20"/>
-                                  <w:szCs w:val="20"/>
-                                </w:rPr>
-                              </w:pPr>
-                              <w:r>
-                                <w:rPr>
-                                  <w:b/>
-                                  <w:color w:val="000000" w:themeColor="text1"/>
-                                  <w:kern w:val="24"/>
-                                  <w:sz w:val="20"/>
-                                  <w:szCs w:val="20"/>
-                                </w:rPr>
-                                <w:t xml:space="preserve">Figure </w:t>
-                              </w:r>
-                              <w:r>
-                                <w:rPr>
-                                  <w:rFonts w:hint="eastAsia"/>
-                                  <w:b/>
-                                  <w:color w:val="000000" w:themeColor="text1"/>
-                                  <w:kern w:val="24"/>
-                                  <w:sz w:val="20"/>
-                                  <w:szCs w:val="20"/>
-                                </w:rPr>
-                                <w:t>B</w:t>
-                              </w:r>
-                              <w:r>
-                                <w:rPr>
-                                  <w:bCs/>
-                                  <w:color w:val="000000" w:themeColor="text1"/>
-                                  <w:kern w:val="24"/>
-                                  <w:sz w:val="20"/>
-                                  <w:szCs w:val="20"/>
-                                </w:rPr>
-                                <w:t>.</w:t>
-                              </w:r>
-                              <w:r>
-                                <w:rPr>
-                                  <w:bCs/>
-                                  <w:color w:val="000000" w:themeColor="text1"/>
-                                  <w:kern w:val="24"/>
-                                  <w:sz w:val="20"/>
-                                  <w:szCs w:val="20"/>
-                                </w:rPr>
-                                <w:t xml:space="preserve">  </w:t>
-                              </w:r>
-                              <w:r>
-                                <w:rPr>
-                                  <w:bCs/>
-                                  <w:color w:val="000000" w:themeColor="text1"/>
-                                  <w:kern w:val="24"/>
-                                  <w:sz w:val="20"/>
-                                  <w:szCs w:val="20"/>
-                                </w:rPr>
-                                <w:t>The</w:t>
-                              </w:r>
-                              <w:r>
-                                <w:rPr>
-                                  <w:bCs/>
-                                  <w:color w:val="000000" w:themeColor="text1"/>
-                                  <w:kern w:val="24"/>
-                                  <w:sz w:val="20"/>
-                                  <w:szCs w:val="20"/>
-                                </w:rPr>
-                                <w:t xml:space="preserve"> HPV vaccine </w:t>
-                              </w:r>
-                              <w:r>
-                                <w:rPr>
-                                  <w:bCs/>
-                                  <w:color w:val="000000" w:themeColor="text1"/>
-                                  <w:kern w:val="24"/>
-                                  <w:sz w:val="20"/>
-                                  <w:szCs w:val="20"/>
-                                </w:rPr>
-                                <w:t>initialized rate on the Long Island among 9- to 13-year-old kids. The rate here was calculated by the number of kids who already initialized the HPV vaccination divided by the number of kids either receive the HPV vaccination or Tdap vaccination.</w:t>
-                              </w:r>
-                            </w:p>
-                          </w:txbxContent>
-                        </wps:txbx>
-                        <wps:bodyPr wrap="square" rtlCol="0">
-                          <a:noAutofit/>
-                        </wps:bodyPr>
-                      </wps:wsp>
+                        </pic:spPr>
+                      </pic:pic>
                       <wps:wsp>
-                        <wps:cNvPr id="1645579831" name="TextBox 30"/>
+                        <wps:cNvPr id="1899527797" name="TextBox 30"/>
                         <wps:cNvSpPr txBox="1"/>
                         <wps:spPr>
                           <a:xfrm>
-                            <a:off x="299923" y="2523708"/>
-                            <a:ext cx="2835910" cy="310515"/>
-                          </a:xfrm>
-                          <a:prstGeom prst="rect">
-                            <a:avLst/>
-                          </a:prstGeom>
-                          <a:noFill/>
-                        </wps:spPr>
-                        <wps:txbx>
-                          <w:txbxContent>
-                            <w:p>
-                              <w:pPr>
-                                <w:pStyle w:val="NormalWeb"/>
-                                <w:numPr>
-                                  <w:ilvl w:val="0"/>
-                                  <w:numId w:val="8"/>
-                                </w:numPr>
-                                <w:spacing w:before="0" w:beforeAutospacing="0" w:after="0" w:afterAutospacing="0"/>
-                                <w:rPr>
-                                  <w:color w:val="000000" w:themeColor="text1"/>
-                                  <w:kern w:val="24"/>
-                                  <w:sz w:val="20"/>
-                                  <w:szCs w:val="22"/>
-                                </w:rPr>
-                              </w:pPr>
-                              <w:r>
-                                <w:rPr>
-                                  <w:color w:val="000000" w:themeColor="text1"/>
-                                  <w:kern w:val="24"/>
-                                  <w:sz w:val="20"/>
-                                  <w:szCs w:val="22"/>
-                                </w:rPr>
-                                <w:t xml:space="preserve">Gender </w:t>
-                              </w:r>
-                              <w:r>
-                                <w:rPr>
-                                  <w:color w:val="000000" w:themeColor="text1"/>
-                                  <w:kern w:val="24"/>
-                                  <w:sz w:val="20"/>
-                                  <w:szCs w:val="22"/>
-                                </w:rPr>
-                                <w:t>D</w:t>
-                              </w:r>
-                              <w:r>
-                                <w:rPr>
-                                  <w:color w:val="000000" w:themeColor="text1"/>
-                                  <w:kern w:val="24"/>
-                                  <w:sz w:val="20"/>
-                                  <w:szCs w:val="22"/>
-                                </w:rPr>
-                                <w:t>isparities of the Rate in Kids (9-13).</w:t>
-                              </w:r>
-                            </w:p>
-                          </w:txbxContent>
-                        </wps:txbx>
-                        <wps:bodyPr wrap="none" lIns="0" rIns="0" rtlCol="0">
-                          <a:noAutofit/>
-                        </wps:bodyPr>
-                      </wps:wsp>
-                      <wps:wsp>
-                        <wps:cNvPr id="944438988" name="TextBox 30"/>
-                        <wps:cNvSpPr txBox="1"/>
-                        <wps:spPr>
-                          <a:xfrm>
-                            <a:off x="3562502" y="4945003"/>
-                            <a:ext cx="3157220" cy="311150"/>
+                            <a:off x="234549" y="7420408"/>
+                            <a:ext cx="2888615" cy="311150"/>
                           </a:xfrm>
                           <a:prstGeom prst="rect">
                             <a:avLst/>
@@ -254,115 +658,37 @@
                               </w:pPr>
                               <w:r>
                                 <w:rPr>
+                                  <w:rFonts w:eastAsiaTheme="minorEastAsia" w:hint="eastAsia"/>
                                   <w:color w:val="000000" w:themeColor="text1"/>
                                   <w:kern w:val="24"/>
                                   <w:sz w:val="20"/>
                                   <w:szCs w:val="22"/>
                                 </w:rPr>
-                                <w:t xml:space="preserve">Rate among </w:t>
+                                <w:t>HPV Vaccinat</w:t>
                               </w:r>
                               <w:r>
                                 <w:rPr>
+                                  <w:rFonts w:eastAsiaTheme="minorEastAsia" w:hint="eastAsia"/>
                                   <w:color w:val="000000" w:themeColor="text1"/>
                                   <w:kern w:val="24"/>
                                   <w:sz w:val="20"/>
                                   <w:szCs w:val="22"/>
                                 </w:rPr>
-                                <w:t>Nassau Kids</w:t>
+                                <w:t>ed</w:t>
                               </w:r>
                               <w:r>
                                 <w:rPr>
+                                  <w:rFonts w:eastAsiaTheme="minorEastAsia" w:hint="eastAsia"/>
                                   <w:color w:val="000000" w:themeColor="text1"/>
                                   <w:kern w:val="24"/>
                                   <w:sz w:val="20"/>
                                   <w:szCs w:val="22"/>
                                 </w:rPr>
-                                <w:t xml:space="preserve"> </w:t>
+                                <w:t xml:space="preserve"> Patients Seasonal Preference</w:t>
                               </w:r>
                               <w:r>
                                 <w:rPr>
-                                  <w:color w:val="000000" w:themeColor="text1"/>
-                                  <w:kern w:val="24"/>
-                                  <w:sz w:val="20"/>
-                                  <w:szCs w:val="22"/>
-                                </w:rPr>
-                                <w:t>Gender Disparities (</w:t>
-                              </w:r>
-                              <w:r>
-                                <w:rPr>
-                                  <w:color w:val="000000" w:themeColor="text1"/>
-                                  <w:kern w:val="24"/>
-                                  <w:sz w:val="20"/>
-                                  <w:szCs w:val="22"/>
-                                </w:rPr>
-                                <w:t>9-13).</w:t>
-                              </w:r>
-                            </w:p>
-                          </w:txbxContent>
-                        </wps:txbx>
-                        <wps:bodyPr wrap="none" lIns="0" rIns="0" rtlCol="0">
-                          <a:noAutofit/>
-                        </wps:bodyPr>
-                      </wps:wsp>
-                      <wps:wsp>
-                        <wps:cNvPr id="731250359" name="TextBox 30"/>
-                        <wps:cNvSpPr txBox="1"/>
-                        <wps:spPr>
-                          <a:xfrm>
-                            <a:off x="234086" y="4944832"/>
-                            <a:ext cx="3425190" cy="310515"/>
-                          </a:xfrm>
-                          <a:prstGeom prst="rect">
-                            <a:avLst/>
-                          </a:prstGeom>
-                          <a:noFill/>
-                        </wps:spPr>
-                        <wps:txbx>
-                          <w:txbxContent>
-                            <w:p>
-                              <w:pPr>
-                                <w:pStyle w:val="NormalWeb"/>
-                                <w:numPr>
-                                  <w:ilvl w:val="0"/>
-                                  <w:numId w:val="1"/>
-                                </w:numPr>
-                                <w:spacing w:before="0" w:beforeAutospacing="0" w:after="0" w:afterAutospacing="0"/>
-                                <w:rPr>
-                                  <w:color w:val="000000" w:themeColor="text1"/>
-                                  <w:kern w:val="24"/>
-                                  <w:sz w:val="20"/>
-                                  <w:szCs w:val="22"/>
-                                </w:rPr>
-                              </w:pPr>
-                              <w:r>
-                                <w:rPr>
-                                  <w:color w:val="000000" w:themeColor="text1"/>
-                                  <w:kern w:val="24"/>
-                                  <w:sz w:val="20"/>
-                                  <w:szCs w:val="22"/>
-                                </w:rPr>
-                                <w:t xml:space="preserve">Rate among Suffolk Residents </w:t>
-                              </w:r>
-                              <w:r>
-                                <w:rPr>
-                                  <w:color w:val="000000" w:themeColor="text1"/>
-                                  <w:kern w:val="24"/>
-                                  <w:sz w:val="20"/>
-                                  <w:szCs w:val="22"/>
-                                </w:rPr>
-                                <w:t xml:space="preserve">Gender </w:t>
-                              </w:r>
-                              <w:r>
-                                <w:rPr>
-                                  <w:color w:val="000000" w:themeColor="text1"/>
-                                  <w:kern w:val="24"/>
-                                  <w:sz w:val="20"/>
-                                  <w:szCs w:val="22"/>
-                                </w:rPr>
-                                <w:t>Disparities (9-13)</w:t>
-                              </w:r>
-                              <w:r>
-                                <w:rPr>
+                                  <w:rFonts w:eastAsiaTheme="minorEastAsia" w:hint="eastAsia"/>
                                   <w:color w:val="000000" w:themeColor="text1"/>
                                   <w:kern w:val="24"/>
                                   <w:sz w:val="20"/>
@@ -377,13 +703,42 @@
                           <a:noAutofit/>
                         </wps:bodyPr>
                       </wps:wsp>
+                      <pic:pic xmlns:pic="http://schemas.openxmlformats.org/drawingml/2006/picture">
+                        <pic:nvPicPr>
+                          <pic:cNvPr id="915549063" name="Picture 4" descr="A graph showing different seasons&#10;&#10;Description automatically generated with medium confidence"/>
+                          <pic:cNvPicPr>
+                            <a:picLocks noChangeAspect="1"/>
+                          </pic:cNvPicPr>
+                        </pic:nvPicPr>
+                        <pic:blipFill>
+                          <a:blip r:embed="rId11">
+                            <a:extLst>
+                              <a:ext uri="{28A0092B-C50C-407E-A947-70E740481C1C}">
+                                <a14:useLocalDpi xmlns:a14="http://schemas.microsoft.com/office/drawing/2010/main" val="0"/>
+                              </a:ext>
+                            </a:extLst>
+                          </a:blip>
+                          <a:stretch>
+                            <a:fillRect/>
+                          </a:stretch>
+                        </pic:blipFill>
+                        <pic:spPr>
+                          <a:xfrm>
+                            <a:off x="3671197" y="5316437"/>
+                            <a:ext cx="2760980" cy="2103120"/>
+                          </a:xfrm>
+                          <a:prstGeom prst="rect">
+                            <a:avLst/>
+                          </a:prstGeom>
+                        </pic:spPr>
+                      </pic:pic>
                       <wps:wsp>
-                        <wps:cNvPr id="1441773226" name="TextBox 30"/>
+                        <wps:cNvPr id="902148973" name="TextBox 30"/>
                         <wps:cNvSpPr txBox="1"/>
                         <wps:spPr>
                           <a:xfrm>
-                            <a:off x="3562502" y="2523620"/>
-                            <a:ext cx="3089910" cy="311150"/>
+                            <a:off x="3613410" y="7423807"/>
+                            <a:ext cx="3043555" cy="311150"/>
                           </a:xfrm>
                           <a:prstGeom prst="rect">
                             <a:avLst/>
@@ -397,7 +752,7 @@
                                 <w:pStyle w:val="NormalWeb"/>
                                 <w:numPr>
                                   <w:ilvl w:val="0"/>
-                                  <w:numId w:val="10"/>
+                                  <w:numId w:val="4"/>
                                 </w:numPr>
                                 <w:spacing w:before="0" w:beforeAutospacing="0" w:after="0" w:afterAutospacing="0"/>
                                 <w:rPr>
@@ -409,58 +764,13 @@
                               </w:pPr>
                               <w:r>
                                 <w:rPr>
-                                  <w:rFonts w:hint="eastAsia"/>
+                                  <w:rFonts w:eastAsiaTheme="minorEastAsia" w:hint="eastAsia"/>
                                   <w:color w:val="000000" w:themeColor="text1"/>
                                   <w:kern w:val="24"/>
                                   <w:sz w:val="20"/>
                                   <w:szCs w:val="22"/>
                                 </w:rPr>
-                                <w:t>R</w:t>
-                              </w:r>
-                              <w:r>
-                                <w:rPr>
-                                  <w:color w:val="000000" w:themeColor="text1"/>
-                                  <w:kern w:val="24"/>
-                                  <w:sz w:val="20"/>
-                                  <w:szCs w:val="22"/>
-                                </w:rPr>
-                                <w:t xml:space="preserve">ate among Kids in </w:t>
-                              </w:r>
-                              <w:r>
-                                <w:rPr>
-                                  <w:color w:val="000000" w:themeColor="text1"/>
-                                  <w:kern w:val="24"/>
-                                  <w:sz w:val="20"/>
-                                  <w:szCs w:val="22"/>
-                                </w:rPr>
-                                <w:t>D</w:t>
-                              </w:r>
-                              <w:r>
-                                <w:rPr>
-                                  <w:color w:val="000000" w:themeColor="text1"/>
-                                  <w:kern w:val="24"/>
-                                  <w:sz w:val="20"/>
-                                  <w:szCs w:val="22"/>
-                                </w:rPr>
-                                <w:t xml:space="preserve">ifferent Races </w:t>
-                              </w:r>
-                              <w:r>
-                                <w:rPr>
-                                  <w:color w:val="000000" w:themeColor="text1"/>
-                                  <w:kern w:val="24"/>
-                                  <w:sz w:val="20"/>
-                                  <w:szCs w:val="22"/>
-                                </w:rPr>
-                                <w:t>G</w:t>
-                              </w:r>
-                              <w:r>
-                                <w:rPr>
-                                  <w:color w:val="000000" w:themeColor="text1"/>
-                                  <w:kern w:val="24"/>
-                                  <w:sz w:val="20"/>
-                                  <w:szCs w:val="22"/>
-                                </w:rPr>
-                                <w:t>roup (9-13).</w:t>
+                                <w:t>HPV Vaccinated Kids (9-13) Seasonal Preference</w:t>
                               </w:r>
                             </w:p>
                           </w:txbxContent>
@@ -469,122 +779,6 @@
                           <a:noAutofit/>
                         </wps:bodyPr>
                       </wps:wsp>
-                      <pic:pic xmlns:pic="http://schemas.openxmlformats.org/drawingml/2006/picture">
-                        <pic:nvPicPr>
-                          <pic:cNvPr id="967575490" name="Picture 5" descr="A graph of the number of hispanics&#10;&#10;Description automatically generated"/>
-                          <pic:cNvPicPr>
-                            <a:picLocks noChangeAspect="1"/>
-                          </pic:cNvPicPr>
-                        </pic:nvPicPr>
-                        <pic:blipFill>
-                          <a:blip r:embed="rId6">
-                            <a:extLst>
-                              <a:ext uri="{28A0092B-C50C-407E-A947-70E740481C1C}">
-                                <a14:useLocalDpi xmlns:a14="http://schemas.microsoft.com/office/drawing/2010/main" val="0"/>
-                              </a:ext>
-                            </a:extLst>
-                          </a:blip>
-                          <a:stretch>
-                            <a:fillRect/>
-                          </a:stretch>
-                        </pic:blipFill>
-                        <pic:spPr>
-                          <a:xfrm>
-                            <a:off x="3811219" y="2838298"/>
-                            <a:ext cx="2679065" cy="2011680"/>
-                          </a:xfrm>
-                          <a:prstGeom prst="rect">
-                            <a:avLst/>
-                          </a:prstGeom>
-                        </pic:spPr>
-                      </pic:pic>
-                      <pic:pic xmlns:pic="http://schemas.openxmlformats.org/drawingml/2006/picture">
-                        <pic:nvPicPr>
-                          <pic:cNvPr id="36873742" name="Picture 6" descr="A graph of a number of people with numbers&#10;&#10;Description automatically generated with medium confidence"/>
-                          <pic:cNvPicPr>
-                            <a:picLocks noChangeAspect="1"/>
-                          </pic:cNvPicPr>
-                        </pic:nvPicPr>
-                        <pic:blipFill>
-                          <a:blip r:embed="rId7">
-                            <a:extLst>
-                              <a:ext uri="{28A0092B-C50C-407E-A947-70E740481C1C}">
-                                <a14:useLocalDpi xmlns:a14="http://schemas.microsoft.com/office/drawing/2010/main" val="0"/>
-                              </a:ext>
-                            </a:extLst>
-                          </a:blip>
-                          <a:stretch>
-                            <a:fillRect/>
-                          </a:stretch>
-                        </pic:blipFill>
-                        <pic:spPr>
-                          <a:xfrm>
-                            <a:off x="3811219" y="475488"/>
-                            <a:ext cx="2679065" cy="2011680"/>
-                          </a:xfrm>
-                          <a:prstGeom prst="rect">
-                            <a:avLst/>
-                          </a:prstGeom>
-                        </pic:spPr>
-                      </pic:pic>
-                      <pic:pic xmlns:pic="http://schemas.openxmlformats.org/drawingml/2006/picture">
-                        <pic:nvPicPr>
-                          <pic:cNvPr id="513100383" name="Picture 7" descr="A graph showing the number of people in the number of years&#10;&#10;Description automatically generated"/>
-                          <pic:cNvPicPr>
-                            <a:picLocks noChangeAspect="1"/>
-                          </pic:cNvPicPr>
-                        </pic:nvPicPr>
-                        <pic:blipFill>
-                          <a:blip r:embed="rId8">
-                            <a:extLst>
-                              <a:ext uri="{28A0092B-C50C-407E-A947-70E740481C1C}">
-                                <a14:useLocalDpi xmlns:a14="http://schemas.microsoft.com/office/drawing/2010/main" val="0"/>
-                              </a:ext>
-                            </a:extLst>
-                          </a:blip>
-                          <a:stretch>
-                            <a:fillRect/>
-                          </a:stretch>
-                        </pic:blipFill>
-                        <pic:spPr>
-                          <a:xfrm>
-                            <a:off x="526694" y="2874874"/>
-                            <a:ext cx="2679065" cy="2011680"/>
-                          </a:xfrm>
-                          <a:prstGeom prst="rect">
-                            <a:avLst/>
-                          </a:prstGeom>
-                        </pic:spPr>
-                      </pic:pic>
-                      <pic:pic xmlns:pic="http://schemas.openxmlformats.org/drawingml/2006/picture">
-                        <pic:nvPicPr>
-                          <pic:cNvPr id="1041614755" name="Picture 8" descr="A graph showing the number of people in the age of a year&#10;&#10;Description automatically generated with medium confidence"/>
-                          <pic:cNvPicPr>
-                            <a:picLocks noChangeAspect="1"/>
-                          </pic:cNvPicPr>
-                        </pic:nvPicPr>
-                        <pic:blipFill>
-                          <a:blip r:embed="rId9">
-                            <a:extLst>
-                              <a:ext uri="{28A0092B-C50C-407E-A947-70E740481C1C}">
-                                <a14:useLocalDpi xmlns:a14="http://schemas.microsoft.com/office/drawing/2010/main" val="0"/>
-                              </a:ext>
-                            </a:extLst>
-                          </a:blip>
-                          <a:stretch>
-                            <a:fillRect/>
-                          </a:stretch>
-                        </pic:blipFill>
-                        <pic:spPr>
-                          <a:xfrm>
-                            <a:off x="526694" y="475488"/>
-                            <a:ext cx="2679065" cy="2011680"/>
-                          </a:xfrm>
-                          <a:prstGeom prst="rect">
-                            <a:avLst/>
-                          </a:prstGeom>
-                        </pic:spPr>
-                      </pic:pic>
                     </wpg:wgp>
                   </a:graphicData>
                 </a:graphic>
@@ -593,151 +787,389 @@
           </mc:Choice>
           <mc:Fallback>
             <w:pict>
-              <v:group w14:anchorId="3338D5BB" id="Group 9" o:spid="_x0000_s1026" style="position:absolute;margin-left:-21.6pt;margin-top:-15.25pt;width:585.95pt;height:413.85pt;z-index:251710464" coordsize="74415,52561" o:gfxdata="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">
-                <v:shapetype id="_x0000_t202" coordsize="21600,21600" o:spt="202" path="m,l,21600r21600,l21600,xe">
-                  <v:stroke joinstyle="miter"/>
-                  <v:path gradientshapeok="t" o:connecttype="rect"/>
-                </v:shapetype>
-                <v:shape id="TextBox 1" o:spid="_x0000_s1027" type="#_x0000_t202" style="position:absolute;width:74415;height:5143;visibility:visible;mso-wrap-style:square;v-text-anchor:top" o:gfxdata="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" filled="f" stroked="f">
-                  <v:textbox>
-                    <w:txbxContent>
-                      <w:p>
-                        <w:pPr>
-                          <w:pStyle w:val="NormalWeb"/>
-                          <w:spacing w:before="0" w:beforeAutospacing="0" w:after="0" w:afterAutospacing="0"/>
-                          <w:rPr>
-                            <w:bCs/>
-                            <w:color w:val="000000" w:themeColor="text1"/>
-                            <w:kern w:val="24"/>
-                            <w:sz w:val="20"/>
-                            <w:szCs w:val="20"/>
-                          </w:rPr>
-                        </w:pPr>
-                        <w:r>
-                          <w:rPr>
-                            <w:b/>
-                            <w:color w:val="000000" w:themeColor="text1"/>
-                            <w:kern w:val="24"/>
-                            <w:sz w:val="20"/>
-                            <w:szCs w:val="20"/>
-                          </w:rPr>
-                          <w:t xml:space="preserve">Figure </w:t>
-                        </w:r>
-                        <w:r>
-                          <w:rPr>
-                            <w:rFonts w:hint="eastAsia"/>
-                            <w:b/>
-                            <w:color w:val="000000" w:themeColor="text1"/>
-                            <w:kern w:val="24"/>
-                            <w:sz w:val="20"/>
-                            <w:szCs w:val="20"/>
-                          </w:rPr>
-                          <w:t>B</w:t>
-                        </w:r>
-                        <w:r>
-                          <w:rPr>
-                            <w:bCs/>
-                            <w:color w:val="000000" w:themeColor="text1"/>
-                            <w:kern w:val="24"/>
-                            <w:sz w:val="20"/>
-                            <w:szCs w:val="20"/>
-                          </w:rPr>
-                          <w:t>.</w:t>
-                        </w:r>
-                        <w:r>
-                          <w:rPr>
-                            <w:bCs/>
-                            <w:color w:val="000000" w:themeColor="text1"/>
-                            <w:kern w:val="24"/>
-                            <w:sz w:val="20"/>
-                            <w:szCs w:val="20"/>
-                          </w:rPr>
-                          <w:t xml:space="preserve">  </w:t>
-                        </w:r>
-                        <w:r>
-                          <w:rPr>
-                            <w:bCs/>
-                            <w:color w:val="000000" w:themeColor="text1"/>
-                            <w:kern w:val="24"/>
-                            <w:sz w:val="20"/>
-                            <w:szCs w:val="20"/>
-                          </w:rPr>
-                          <w:t>The</w:t>
-                        </w:r>
-                        <w:r>
-                          <w:rPr>
-                            <w:bCs/>
-                            <w:color w:val="000000" w:themeColor="text1"/>
-                            <w:kern w:val="24"/>
-                            <w:sz w:val="20"/>
-                            <w:szCs w:val="20"/>
-                          </w:rPr>
-                          <w:t xml:space="preserve"> HPV vaccine </w:t>
-                        </w:r>
-                        <w:r>
-                          <w:rPr>
-                            <w:bCs/>
-                            <w:color w:val="000000" w:themeColor="text1"/>
-                            <w:kern w:val="24"/>
-                            <w:sz w:val="20"/>
-                            <w:szCs w:val="20"/>
-                          </w:rPr>
-                          <w:t>initialized rate on the Long Island among 9- to 13-year-old kids. The rate here was calculated by the number of kids who already initialized the HPV vaccination divided by the number of kids either receive the HPV vaccination or Tdap vaccination.</w:t>
-                        </w:r>
-                      </w:p>
-                    </w:txbxContent>
-                  </v:textbox>
+              <v:group w14:anchorId="2B7E375A" id="Group 5" o:spid="_x0000_s1026" style="position:absolute;margin-left:-21.55pt;margin-top:-15.1pt;width:585.95pt;height:609.05pt;z-index:251716608" coordsize="74415,77349" o:gfxdata="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">
+                <v:group id="Group 9" o:spid="_x0000_s1027" style="position:absolute;width:74415;height:52561" coordsize="74415,52561" o:gfxdata="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">
+                  <v:shapetype id="_x0000_t202" coordsize="21600,21600" o:spt="202" path="m,l,21600r21600,l21600,xe">
+                    <v:stroke joinstyle="miter"/>
+                    <v:path gradientshapeok="t" o:connecttype="rect"/>
+                  </v:shapetype>
+                  <v:shape id="TextBox 1" o:spid="_x0000_s1028" type="#_x0000_t202" style="position:absolute;width:74415;height:5143;visibility:visible;mso-wrap-style:square;v-text-anchor:top" o:gfxdata="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" filled="f" stroked="f">
+                    <v:textbox>
+                      <w:txbxContent>
+                        <w:p>
+                          <w:pPr>
+                            <w:pStyle w:val="NormalWeb"/>
+                            <w:spacing w:before="0" w:beforeAutospacing="0" w:after="0" w:afterAutospacing="0"/>
+                            <w:rPr>
+                              <w:bCs/>
+                              <w:color w:val="000000" w:themeColor="text1"/>
+                              <w:kern w:val="24"/>
+                              <w:sz w:val="20"/>
+                              <w:szCs w:val="20"/>
+                            </w:rPr>
+                          </w:pPr>
+                          <w:r>
+                            <w:rPr>
+                              <w:b/>
+                              <w:color w:val="000000" w:themeColor="text1"/>
+                              <w:kern w:val="24"/>
+                              <w:sz w:val="20"/>
+                              <w:szCs w:val="20"/>
+                            </w:rPr>
+                            <w:t xml:space="preserve">Figure </w:t>
+                          </w:r>
+                          <w:r>
+                            <w:rPr>
+                              <w:rFonts w:hint="eastAsia"/>
+                              <w:b/>
+                              <w:color w:val="000000" w:themeColor="text1"/>
+                              <w:kern w:val="24"/>
+                              <w:sz w:val="20"/>
+                              <w:szCs w:val="20"/>
+                            </w:rPr>
+                            <w:t>B</w:t>
+                          </w:r>
+                          <w:r>
+                            <w:rPr>
+                              <w:bCs/>
+                              <w:color w:val="000000" w:themeColor="text1"/>
+                              <w:kern w:val="24"/>
+                              <w:sz w:val="20"/>
+                              <w:szCs w:val="20"/>
+                            </w:rPr>
+                            <w:t>.</w:t>
+                          </w:r>
+                          <w:r>
+                            <w:rPr>
+                              <w:bCs/>
+                              <w:color w:val="000000" w:themeColor="text1"/>
+                              <w:kern w:val="24"/>
+                              <w:sz w:val="20"/>
+                              <w:szCs w:val="20"/>
+                            </w:rPr>
+                            <w:t xml:space="preserve">  </w:t>
+                          </w:r>
+                          <w:r>
+                            <w:rPr>
+                              <w:bCs/>
+                              <w:color w:val="000000" w:themeColor="text1"/>
+                              <w:kern w:val="24"/>
+                              <w:sz w:val="20"/>
+                              <w:szCs w:val="20"/>
+                            </w:rPr>
+                            <w:t>The</w:t>
+                          </w:r>
+                          <w:r>
+                            <w:rPr>
+                              <w:bCs/>
+                              <w:color w:val="000000" w:themeColor="text1"/>
+                              <w:kern w:val="24"/>
+                              <w:sz w:val="20"/>
+                              <w:szCs w:val="20"/>
+                            </w:rPr>
+                            <w:t xml:space="preserve"> HPV vaccine </w:t>
+                          </w:r>
+                          <w:r>
+                            <w:rPr>
+                              <w:bCs/>
+                              <w:color w:val="000000" w:themeColor="text1"/>
+                              <w:kern w:val="24"/>
+                              <w:sz w:val="20"/>
+                              <w:szCs w:val="20"/>
+                            </w:rPr>
+                            <w:t>initialized rate on the Long Island among 9- to 13-year-old kids. The rate here was calculated by the number of kids who already initialized the HPV vaccination divided by the number of kids either receive the HPV vaccination or Tdap vaccination.</w:t>
+                          </w:r>
+                        </w:p>
+                      </w:txbxContent>
+                    </v:textbox>
+                  </v:shape>
+                  <v:shape id="TextBox 30" o:spid="_x0000_s1029" type="#_x0000_t202" style="position:absolute;left:2999;top:25237;width:28359;height:3105;visibility:visible;mso-wrap-style:none;v-text-anchor:top" o:gfxdata="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" filled="f" stroked="f">
+                    <v:textbox inset="0,,0">
+                      <w:txbxContent>
+                        <w:p>
+                          <w:pPr>
+                            <w:pStyle w:val="NormalWeb"/>
+                            <w:numPr>
+                              <w:ilvl w:val="0"/>
+                              <w:numId w:val="8"/>
+                            </w:numPr>
+                            <w:spacing w:before="0" w:beforeAutospacing="0" w:after="0" w:afterAutospacing="0"/>
+                            <w:rPr>
+                              <w:color w:val="000000" w:themeColor="text1"/>
+                              <w:kern w:val="24"/>
+                              <w:sz w:val="20"/>
+                              <w:szCs w:val="22"/>
+                            </w:rPr>
+                          </w:pPr>
+                          <w:r>
+                            <w:rPr>
+                              <w:color w:val="000000" w:themeColor="text1"/>
+                              <w:kern w:val="24"/>
+                              <w:sz w:val="20"/>
+                              <w:szCs w:val="22"/>
+                            </w:rPr>
+                            <w:t xml:space="preserve">Gender </w:t>
+                          </w:r>
+                          <w:r>
+                            <w:rPr>
+                              <w:color w:val="000000" w:themeColor="text1"/>
+                              <w:kern w:val="24"/>
+                              <w:sz w:val="20"/>
+                              <w:szCs w:val="22"/>
+                            </w:rPr>
+                            <w:t>D</w:t>
+                          </w:r>
+                          <w:r>
+                            <w:rPr>
+                              <w:color w:val="000000" w:themeColor="text1"/>
+                              <w:kern w:val="24"/>
+                              <w:sz w:val="20"/>
+                              <w:szCs w:val="22"/>
+                            </w:rPr>
+                            <w:t>isparities of the Rate in Kids (9-13).</w:t>
+                          </w:r>
+                        </w:p>
+                      </w:txbxContent>
+                    </v:textbox>
+                  </v:shape>
+                  <v:shape id="TextBox 30" o:spid="_x0000_s1030" type="#_x0000_t202" style="position:absolute;left:35625;top:49450;width:31572;height:3111;visibility:visible;mso-wrap-style:none;v-text-anchor:top" o:gfxdata="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" filled="f" stroked="f">
+                    <v:textbox inset="0,,0">
+                      <w:txbxContent>
+                        <w:p>
+                          <w:pPr>
+                            <w:pStyle w:val="NormalWeb"/>
+                            <w:numPr>
+                              <w:ilvl w:val="0"/>
+                              <w:numId w:val="4"/>
+                            </w:numPr>
+                            <w:spacing w:before="0" w:beforeAutospacing="0" w:after="0" w:afterAutospacing="0"/>
+                            <w:rPr>
+                              <w:color w:val="000000" w:themeColor="text1"/>
+                              <w:kern w:val="24"/>
+                              <w:sz w:val="20"/>
+                              <w:szCs w:val="22"/>
+                            </w:rPr>
+                          </w:pPr>
+                          <w:r>
+                            <w:rPr>
+                              <w:color w:val="000000" w:themeColor="text1"/>
+                              <w:kern w:val="24"/>
+                              <w:sz w:val="20"/>
+                              <w:szCs w:val="22"/>
+                            </w:rPr>
+                            <w:t xml:space="preserve">Rate among </w:t>
+                          </w:r>
+                          <w:r>
+                            <w:rPr>
+                              <w:color w:val="000000" w:themeColor="text1"/>
+                              <w:kern w:val="24"/>
+                              <w:sz w:val="20"/>
+                              <w:szCs w:val="22"/>
+                            </w:rPr>
+                            <w:t>Nassau Kids</w:t>
+                          </w:r>
+                          <w:r>
+                            <w:rPr>
+                              <w:color w:val="000000" w:themeColor="text1"/>
+                              <w:kern w:val="24"/>
+                              <w:sz w:val="20"/>
+                              <w:szCs w:val="22"/>
+                            </w:rPr>
+                            <w:t xml:space="preserve"> </w:t>
+                          </w:r>
+                          <w:r>
+                            <w:rPr>
+                              <w:color w:val="000000" w:themeColor="text1"/>
+                              <w:kern w:val="24"/>
+                              <w:sz w:val="20"/>
+                              <w:szCs w:val="22"/>
+                            </w:rPr>
+                            <w:t>Gender Disparities (</w:t>
+                          </w:r>
+                          <w:r>
+                            <w:rPr>
+                              <w:color w:val="000000" w:themeColor="text1"/>
+                              <w:kern w:val="24"/>
+                              <w:sz w:val="20"/>
+                              <w:szCs w:val="22"/>
+                            </w:rPr>
+                            <w:t>9-13).</w:t>
+                          </w:r>
+                        </w:p>
+                      </w:txbxContent>
+                    </v:textbox>
+                  </v:shape>
+                  <v:shape id="TextBox 30" o:spid="_x0000_s1031" type="#_x0000_t202" style="position:absolute;left:2340;top:49448;width:34252;height:3105;visibility:visible;mso-wrap-style:none;v-text-anchor:top" o:gfxdata="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" filled="f" stroked="f">
+                    <v:textbox inset="0,,0">
+                      <w:txbxContent>
+                        <w:p>
+                          <w:pPr>
+                            <w:pStyle w:val="NormalWeb"/>
+                            <w:numPr>
+                              <w:ilvl w:val="0"/>
+                              <w:numId w:val="1"/>
+                            </w:numPr>
+                            <w:spacing w:before="0" w:beforeAutospacing="0" w:after="0" w:afterAutospacing="0"/>
+                            <w:rPr>
+                              <w:color w:val="000000" w:themeColor="text1"/>
+                              <w:kern w:val="24"/>
+                              <w:sz w:val="20"/>
+                              <w:szCs w:val="22"/>
+                            </w:rPr>
+                          </w:pPr>
+                          <w:r>
+                            <w:rPr>
+                              <w:color w:val="000000" w:themeColor="text1"/>
+                              <w:kern w:val="24"/>
+                              <w:sz w:val="20"/>
+                              <w:szCs w:val="22"/>
+                            </w:rPr>
+                            <w:t xml:space="preserve">Rate among Suffolk Residents </w:t>
+                          </w:r>
+                          <w:r>
+                            <w:rPr>
+                              <w:color w:val="000000" w:themeColor="text1"/>
+                              <w:kern w:val="24"/>
+                              <w:sz w:val="20"/>
+                              <w:szCs w:val="22"/>
+                            </w:rPr>
+                            <w:t xml:space="preserve">Gender </w:t>
+                          </w:r>
+                          <w:r>
+                            <w:rPr>
+                              <w:color w:val="000000" w:themeColor="text1"/>
+                              <w:kern w:val="24"/>
+                              <w:sz w:val="20"/>
+                              <w:szCs w:val="22"/>
+                            </w:rPr>
+                            <w:t>Disparities (9-13)</w:t>
+                          </w:r>
+                          <w:r>
+                            <w:rPr>
+                              <w:color w:val="000000" w:themeColor="text1"/>
+                              <w:kern w:val="24"/>
+                              <w:sz w:val="20"/>
+                              <w:szCs w:val="22"/>
+                            </w:rPr>
+                            <w:t>.</w:t>
+                          </w:r>
+                        </w:p>
+                      </w:txbxContent>
+                    </v:textbox>
+                  </v:shape>
+                  <v:shape id="TextBox 30" o:spid="_x0000_s1032" type="#_x0000_t202" style="position:absolute;left:35625;top:25236;width:30899;height:3111;visibility:visible;mso-wrap-style:none;v-text-anchor:top" o:gfxdata="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" filled="f" stroked="f">
+                    <v:textbox inset="0,,0">
+                      <w:txbxContent>
+                        <w:p>
+                          <w:pPr>
+                            <w:pStyle w:val="NormalWeb"/>
+                            <w:numPr>
+                              <w:ilvl w:val="0"/>
+                              <w:numId w:val="10"/>
+                            </w:numPr>
+                            <w:spacing w:before="0" w:beforeAutospacing="0" w:after="0" w:afterAutospacing="0"/>
+                            <w:rPr>
+                              <w:color w:val="000000" w:themeColor="text1"/>
+                              <w:kern w:val="24"/>
+                              <w:sz w:val="20"/>
+                              <w:szCs w:val="22"/>
+                            </w:rPr>
+                          </w:pPr>
+                          <w:r>
+                            <w:rPr>
+                              <w:rFonts w:hint="eastAsia"/>
+                              <w:color w:val="000000" w:themeColor="text1"/>
+                              <w:kern w:val="24"/>
+                              <w:sz w:val="20"/>
+                              <w:szCs w:val="22"/>
+                            </w:rPr>
+                            <w:t>R</w:t>
+                          </w:r>
+                          <w:r>
+                            <w:rPr>
+                              <w:color w:val="000000" w:themeColor="text1"/>
+                              <w:kern w:val="24"/>
+                              <w:sz w:val="20"/>
+                              <w:szCs w:val="22"/>
+                            </w:rPr>
+                            <w:t xml:space="preserve">ate among Kids in </w:t>
+                          </w:r>
+                          <w:r>
+                            <w:rPr>
+                              <w:color w:val="000000" w:themeColor="text1"/>
+                              <w:kern w:val="24"/>
+                              <w:sz w:val="20"/>
+                              <w:szCs w:val="22"/>
+                            </w:rPr>
+                            <w:t>D</w:t>
+                          </w:r>
+                          <w:r>
+                            <w:rPr>
+                              <w:color w:val="000000" w:themeColor="text1"/>
+                              <w:kern w:val="24"/>
+                              <w:sz w:val="20"/>
+                              <w:szCs w:val="22"/>
+                            </w:rPr>
+                            <w:t xml:space="preserve">ifferent Races </w:t>
+                          </w:r>
+                          <w:r>
+                            <w:rPr>
+                              <w:color w:val="000000" w:themeColor="text1"/>
+                              <w:kern w:val="24"/>
+                              <w:sz w:val="20"/>
+                              <w:szCs w:val="22"/>
+                            </w:rPr>
+                            <w:t>G</w:t>
+                          </w:r>
+                          <w:r>
+                            <w:rPr>
+                              <w:color w:val="000000" w:themeColor="text1"/>
+                              <w:kern w:val="24"/>
+                              <w:sz w:val="20"/>
+                              <w:szCs w:val="22"/>
+                            </w:rPr>
+                            <w:t>roup (9-13).</w:t>
+                          </w:r>
+                        </w:p>
+                      </w:txbxContent>
+                    </v:textbox>
+                  </v:shape>
+                  <v:shapetype id="_x0000_t75" coordsize="21600,21600" o:spt="75" o:preferrelative="t" path="m@4@5l@4@11@9@11@9@5xe" filled="f" stroked="f">
+                    <v:stroke joinstyle="miter"/>
+                    <v:formulas>
+                      <v:f eqn="if lineDrawn pixelLineWidth 0"/>
+                      <v:f eqn="sum @0 1 0"/>
+                      <v:f eqn="sum 0 0 @1"/>
+                      <v:f eqn="prod @2 1 2"/>
+                      <v:f eqn="prod @3 21600 pixelWidth"/>
+                      <v:f eqn="prod @3 21600 pixelHeight"/>
+                      <v:f eqn="sum @0 0 1"/>
+                      <v:f eqn="prod @6 1 2"/>
+                      <v:f eqn="prod @7 21600 pixelWidth"/>
+                      <v:f eqn="sum @8 21600 0"/>
+                      <v:f eqn="prod @7 21600 pixelHeight"/>
+                      <v:f eqn="sum @10 21600 0"/>
+                    </v:formulas>
+                    <v:path o:extrusionok="f" gradientshapeok="t" o:connecttype="rect"/>
+                    <o:lock v:ext="edit" aspectratio="t"/>
+                  </v:shapetype>
+                  <v:shape id="Picture 5" o:spid="_x0000_s1033" type="#_x0000_t75" alt="A graph of the number of hispanics&#10;&#10;Description automatically generated" style="position:absolute;left:38112;top:28382;width:26790;height:20117;visibility:visible;mso-wrap-style:square" o:gfxdata="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">
+                    <v:imagedata r:id="rId12" o:title="A graph of the number of hispanics&#10;&#10;Description automatically generated"/>
+                  </v:shape>
+                  <v:shape id="Picture 6" o:spid="_x0000_s1034" type="#_x0000_t75" alt="A graph of a number of people with numbers&#10;&#10;Description automatically generated with medium confidence" style="position:absolute;left:38112;top:4754;width:26790;height:20117;visibility:visible;mso-wrap-style:square" o:gfxdata="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">
+                    <v:imagedata r:id="rId13" o:title="A graph of a number of people with numbers&#10;&#10;Description automatically generated with medium confidence"/>
+                  </v:shape>
+                  <v:shape id="Picture 7" o:spid="_x0000_s1035" type="#_x0000_t75" alt="A graph showing the number of people in the number of years&#10;&#10;Description automatically generated" style="position:absolute;left:5266;top:28748;width:26791;height:20117;visibility:visible;mso-wrap-style:square" o:gfxdata="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">
+                    <v:imagedata r:id="rId14" o:title="A graph showing the number of people in the number of years&#10;&#10;Description automatically generated"/>
+                  </v:shape>
+                  <v:shape id="Picture 8" o:spid="_x0000_s1036" type="#_x0000_t75" alt="A graph showing the number of people in the age of a year&#10;&#10;Description automatically generated with medium confidence" style="position:absolute;left:5266;top:4754;width:26791;height:20117;visibility:visible;mso-wrap-style:square" o:gfxdata="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">
+                    <v:imagedata r:id="rId15" o:title="A graph showing the number of people in the age of a year&#10;&#10;Description automatically generated with medium confidence"/>
+                  </v:shape>
+                </v:group>
+                <v:shape id="Picture 3" o:spid="_x0000_s1037" type="#_x0000_t75" alt="A graph of different colored bars&#10;&#10;Description automatically generated with medium confidence" style="position:absolute;left:4792;top:53538;width:27610;height:21031;visibility:visible;mso-wrap-style:square" o:gfxdata="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">
+                  <v:imagedata r:id="rId16" o:title="A graph of different colored bars&#10;&#10;Description automatically generated with medium confidence"/>
                 </v:shape>
-                <v:shape id="TextBox 30" o:spid="_x0000_s1028" type="#_x0000_t202" style="position:absolute;left:2999;top:25237;width:28359;height:3105;visibility:visible;mso-wrap-style:none;v-text-anchor:top" o:gfxdata="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" filled="f" stroked="f">
-                  <v:textbox inset="0,,0">
-                    <w:txbxContent>
-                      <w:p>
-                        <w:pPr>
-                          <w:pStyle w:val="NormalWeb"/>
-                          <w:numPr>
-                            <w:ilvl w:val="0"/>
-                            <w:numId w:val="8"/>
-                          </w:numPr>
-                          <w:spacing w:before="0" w:beforeAutospacing="0" w:after="0" w:afterAutospacing="0"/>
-                          <w:rPr>
-                            <w:color w:val="000000" w:themeColor="text1"/>
-                            <w:kern w:val="24"/>
-                            <w:sz w:val="20"/>
-                            <w:szCs w:val="22"/>
-                          </w:rPr>
-                        </w:pPr>
-                        <w:r>
-                          <w:rPr>
-                            <w:color w:val="000000" w:themeColor="text1"/>
-                            <w:kern w:val="24"/>
-                            <w:sz w:val="20"/>
-                            <w:szCs w:val="22"/>
-                          </w:rPr>
-                          <w:t xml:space="preserve">Gender </w:t>
-                        </w:r>
-                        <w:r>
-                          <w:rPr>
-                            <w:color w:val="000000" w:themeColor="text1"/>
-                            <w:kern w:val="24"/>
-                            <w:sz w:val="20"/>
-                            <w:szCs w:val="22"/>
-                          </w:rPr>
-                          <w:t>D</w:t>
-                        </w:r>
-                        <w:r>
-                          <w:rPr>
-                            <w:color w:val="000000" w:themeColor="text1"/>
-                            <w:kern w:val="24"/>
-                            <w:sz w:val="20"/>
-                            <w:szCs w:val="22"/>
-                          </w:rPr>
-                          <w:t>isparities of the Rate in Kids (9-13).</w:t>
-                        </w:r>
-                      </w:p>
-                    </w:txbxContent>
-                  </v:textbox>
-                </v:shape>
-                <v:shape id="TextBox 30" o:spid="_x0000_s1029" type="#_x0000_t202" style="position:absolute;left:35625;top:49450;width:31572;height:3111;visibility:visible;mso-wrap-style:none;v-text-anchor:top" o:gfxdata="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" filled="f" stroked="f">
+                <v:shape id="TextBox 30" o:spid="_x0000_s1038" type="#_x0000_t202" style="position:absolute;left:2345;top:74204;width:28886;height:3111;visibility:visible;mso-wrap-style:none;v-text-anchor:top" o:gfxdata="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" filled="f" stroked="f">
                   <v:textbox inset="0,,0">
                     <w:txbxContent>
                       <w:p>
@@ -757,54 +1189,52 @@
                         </w:pPr>
                         <w:r>
                           <w:rPr>
+                            <w:rFonts w:eastAsiaTheme="minorEastAsia" w:hint="eastAsia"/>
                             <w:color w:val="000000" w:themeColor="text1"/>
                             <w:kern w:val="24"/>
                             <w:sz w:val="20"/>
                             <w:szCs w:val="22"/>
                           </w:rPr>
-                          <w:t xml:space="preserve">Rate among </w:t>
+                          <w:t>HPV Vaccinat</w:t>
                         </w:r>
                         <w:r>
                           <w:rPr>
+                            <w:rFonts w:eastAsiaTheme="minorEastAsia" w:hint="eastAsia"/>
                             <w:color w:val="000000" w:themeColor="text1"/>
                             <w:kern w:val="24"/>
                             <w:sz w:val="20"/>
                             <w:szCs w:val="22"/>
                           </w:rPr>
-                          <w:t>Nassau Kids</w:t>
+                          <w:t>ed</w:t>
                         </w:r>
                         <w:r>
                           <w:rPr>
+                            <w:rFonts w:eastAsiaTheme="minorEastAsia" w:hint="eastAsia"/>
                             <w:color w:val="000000" w:themeColor="text1"/>
                             <w:kern w:val="24"/>
                             <w:sz w:val="20"/>
                             <w:szCs w:val="22"/>
                           </w:rPr>
-                          <w:t xml:space="preserve"> </w:t>
+                          <w:t xml:space="preserve"> Patients Seasonal Preference</w:t>
                         </w:r>
                         <w:r>
                           <w:rPr>
+                            <w:rFonts w:eastAsiaTheme="minorEastAsia" w:hint="eastAsia"/>
                             <w:color w:val="000000" w:themeColor="text1"/>
                             <w:kern w:val="24"/>
                             <w:sz w:val="20"/>
                             <w:szCs w:val="22"/>
                           </w:rPr>
-                          <w:t>Gender Disparities (</w:t>
-                        </w:r>
-                        <w:r>
-                          <w:rPr>
-                            <w:color w:val="000000" w:themeColor="text1"/>
-                            <w:kern w:val="24"/>
-                            <w:sz w:val="20"/>
-                            <w:szCs w:val="22"/>
-                          </w:rPr>
-                          <w:t>9-13).</w:t>
+                          <w:t>.</w:t>
                         </w:r>
                       </w:p>
                     </w:txbxContent>
                   </v:textbox>
                 </v:shape>
-                <v:shape id="TextBox 30" o:spid="_x0000_s1030" type="#_x0000_t202" style="position:absolute;left:2340;top:49448;width:34252;height:3105;visibility:visible;mso-wrap-style:none;v-text-anchor:top" o:gfxdata="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" filled="f" stroked="f">
+                <v:shape id="Picture 4" o:spid="_x0000_s1039" type="#_x0000_t75" alt="A graph showing different seasons&#10;&#10;Description automatically generated with medium confidence" style="position:absolute;left:36711;top:53164;width:27610;height:21031;visibility:visible;mso-wrap-style:square" o:gfxdata="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">
+                  <v:imagedata r:id="rId17" o:title="A graph showing different seasons&#10;&#10;Description automatically generated with medium confidence"/>
+                </v:shape>
+                <v:shape id="TextBox 30" o:spid="_x0000_s1040" type="#_x0000_t202" style="position:absolute;left:36134;top:74238;width:30435;height:3111;visibility:visible;mso-wrap-style:none;v-text-anchor:top" o:gfxdata="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" filled="f" stroked="f">
                   <v:textbox inset="0,,0">
                     <w:txbxContent>
                       <w:p>
@@ -812,7 +1242,7 @@
                           <w:pStyle w:val="NormalWeb"/>
                           <w:numPr>
                             <w:ilvl w:val="0"/>
-                            <w:numId w:val="1"/>
+                            <w:numId w:val="4"/>
                           </w:numPr>
                           <w:spacing w:before="0" w:beforeAutospacing="0" w:after="0" w:afterAutospacing="0"/>
                           <w:rPr>
@@ -824,151 +1254,17 @@
                         </w:pPr>
                         <w:r>
                           <w:rPr>
+                            <w:rFonts w:eastAsiaTheme="minorEastAsia" w:hint="eastAsia"/>
                             <w:color w:val="000000" w:themeColor="text1"/>
                             <w:kern w:val="24"/>
                             <w:sz w:val="20"/>
                             <w:szCs w:val="22"/>
                           </w:rPr>
-                          <w:t xml:space="preserve">Rate among Suffolk Residents </w:t>
-                        </w:r>
-                        <w:r>
-                          <w:rPr>
-                            <w:color w:val="000000" w:themeColor="text1"/>
-                            <w:kern w:val="24"/>
-                            <w:sz w:val="20"/>
-                            <w:szCs w:val="22"/>
-                          </w:rPr>
-                          <w:t xml:space="preserve">Gender </w:t>
-                        </w:r>
-                        <w:r>
-                          <w:rPr>
-                            <w:color w:val="000000" w:themeColor="text1"/>
-                            <w:kern w:val="24"/>
-                            <w:sz w:val="20"/>
-                            <w:szCs w:val="22"/>
-                          </w:rPr>
-                          <w:t>Disparities (9-13)</w:t>
-                        </w:r>
-                        <w:r>
-                          <w:rPr>
-                            <w:color w:val="000000" w:themeColor="text1"/>
-                            <w:kern w:val="24"/>
-                            <w:sz w:val="20"/>
-                            <w:szCs w:val="22"/>
-                          </w:rPr>
-                          <w:t>.</w:t>
+                          <w:t>HPV Vaccinated Kids (9-13) Seasonal Preference</w:t>
                         </w:r>
                       </w:p>
                     </w:txbxContent>
                   </v:textbox>
-                </v:shape>
-                <v:shape id="TextBox 30" o:spid="_x0000_s1031" type="#_x0000_t202" style="position:absolute;left:35625;top:25236;width:30899;height:3111;visibility:visible;mso-wrap-style:none;v-text-anchor:top" o:gfxdata="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" filled="f" stroked="f">
-                  <v:textbox inset="0,,0">
-                    <w:txbxContent>
-                      <w:p>
-                        <w:pPr>
-                          <w:pStyle w:val="NormalWeb"/>
-                          <w:numPr>
-                            <w:ilvl w:val="0"/>
-                            <w:numId w:val="10"/>
-                          </w:numPr>
-                          <w:spacing w:before="0" w:beforeAutospacing="0" w:after="0" w:afterAutospacing="0"/>
-                          <w:rPr>
-                            <w:color w:val="000000" w:themeColor="text1"/>
-                            <w:kern w:val="24"/>
-                            <w:sz w:val="20"/>
-                            <w:szCs w:val="22"/>
-                          </w:rPr>
-                        </w:pPr>
-                        <w:r>
-                          <w:rPr>
-                            <w:rFonts w:hint="eastAsia"/>
-                            <w:color w:val="000000" w:themeColor="text1"/>
-                            <w:kern w:val="24"/>
-                            <w:sz w:val="20"/>
-                            <w:szCs w:val="22"/>
-                          </w:rPr>
-                          <w:t>R</w:t>
-                        </w:r>
-                        <w:r>
-                          <w:rPr>
-                            <w:color w:val="000000" w:themeColor="text1"/>
-                            <w:kern w:val="24"/>
-                            <w:sz w:val="20"/>
-                            <w:szCs w:val="22"/>
-                          </w:rPr>
-                          <w:t xml:space="preserve">ate among Kids in </w:t>
-                        </w:r>
-                        <w:r>
-                          <w:rPr>
-                            <w:color w:val="000000" w:themeColor="text1"/>
-                            <w:kern w:val="24"/>
-                            <w:sz w:val="20"/>
-                            <w:szCs w:val="22"/>
-                          </w:rPr>
-                          <w:t>D</w:t>
-                        </w:r>
-                        <w:r>
-                          <w:rPr>
-                            <w:color w:val="000000" w:themeColor="text1"/>
-                            <w:kern w:val="24"/>
-                            <w:sz w:val="20"/>
-                            <w:szCs w:val="22"/>
-                          </w:rPr>
-                          <w:t xml:space="preserve">ifferent Races </w:t>
-                        </w:r>
-                        <w:r>
-                          <w:rPr>
-                            <w:color w:val="000000" w:themeColor="text1"/>
-                            <w:kern w:val="24"/>
-                            <w:sz w:val="20"/>
-                            <w:szCs w:val="22"/>
-                          </w:rPr>
-                          <w:t>G</w:t>
-                        </w:r>
-                        <w:r>
-                          <w:rPr>
-                            <w:color w:val="000000" w:themeColor="text1"/>
-                            <w:kern w:val="24"/>
-                            <w:sz w:val="20"/>
-                            <w:szCs w:val="22"/>
-                          </w:rPr>
-                          <w:t>roup (9-13).</w:t>
-                        </w:r>
-                      </w:p>
-                    </w:txbxContent>
-                  </v:textbox>
-                </v:shape>
-                <v:shapetype id="_x0000_t75" coordsize="21600,21600" o:spt="75" o:preferrelative="t" path="m@4@5l@4@11@9@11@9@5xe" filled="f" stroked="f">
-                  <v:stroke joinstyle="miter"/>
-                  <v:formulas>
-                    <v:f eqn="if lineDrawn pixelLineWidth 0"/>
-                    <v:f eqn="sum @0 1 0"/>
-                    <v:f eqn="sum 0 0 @1"/>
-                    <v:f eqn="prod @2 1 2"/>
-                    <v:f eqn="prod @3 21600 pixelWidth"/>
-                    <v:f eqn="prod @3 21600 pixelHeight"/>
-                    <v:f eqn="sum @0 0 1"/>
-                    <v:f eqn="prod @6 1 2"/>
-                    <v:f eqn="prod @7 21600 pixelWidth"/>
-                    <v:f eqn="sum @8 21600 0"/>
-                    <v:f eqn="prod @7 21600 pixelHeight"/>
-                    <v:f eqn="sum @10 21600 0"/>
-                  </v:formulas>
-                  <v:path o:extrusionok="f" gradientshapeok="t" o:connecttype="rect"/>
-                  <o:lock v:ext="edit" aspectratio="t"/>
-                </v:shapetype>
-                <v:shape id="Picture 5" o:spid="_x0000_s1032" type="#_x0000_t75" alt="A graph of the number of hispanics&#10;&#10;Description automatically generated" style="position:absolute;left:38112;top:28382;width:26790;height:20117;visibility:visible;mso-wrap-style:square" o:gfxdata="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">
-                  <v:imagedata r:id="rId10" o:title="A graph of the number of hispanics&#10;&#10;Description automatically generated"/>
-                </v:shape>
-                <v:shape id="Picture 6" o:spid="_x0000_s1033" type="#_x0000_t75" alt="A graph of a number of people with numbers&#10;&#10;Description automatically generated with medium confidence" style="position:absolute;left:38112;top:4754;width:26790;height:20117;visibility:visible;mso-wrap-style:square" o:gfxdata="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">
-                  <v:imagedata r:id="rId11" o:title="A graph of a number of people with numbers&#10;&#10;Description automatically generated with medium confidence"/>
-                </v:shape>
-                <v:shape id="Picture 7" o:spid="_x0000_s1034" type="#_x0000_t75" alt="A graph showing the number of people in the number of years&#10;&#10;Description automatically generated" style="position:absolute;left:5266;top:28748;width:26791;height:20117;visibility:visible;mso-wrap-style:square" o:gfxdata="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">
-                  <v:imagedata r:id="rId12" o:title="A graph showing the number of people in the number of years&#10;&#10;Description automatically generated"/>
-                </v:shape>
-                <v:shape id="Picture 8" o:spid="_x0000_s1035" type="#_x0000_t75" alt="A graph showing the number of people in the age of a year&#10;&#10;Description automatically generated with medium confidence" style="position:absolute;left:5266;top:4754;width:26791;height:20117;visibility:visible;mso-wrap-style:square" o:gfxdata="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">
-                  <v:imagedata r:id="rId13" o:title="A graph showing the number of people in the age of a year&#10;&#10;Description automatically generated with medium confidence"/>
                 </v:shape>
               </v:group>
             </w:pict>

</xml_diff>

<commit_message>
update the figure doc
</commit_message>
<xml_diff>
--- a/Manuscript Materials/AJPM/Figures/FigureB/FigureB.docx
+++ b/Manuscript Materials/AJPM/Figures/FigureB/FigureB.docx
@@ -26,7 +26,7 @@
                 <wp:positionV relativeFrom="paragraph">
                   <wp:posOffset>-277491</wp:posOffset>
                 </wp:positionV>
-                <wp:extent cx="7619938" cy="8354711"/>
+                <wp:extent cx="7619938" cy="8354695"/>
                 <wp:effectExtent l="0" t="0" r="0" b="0"/>
                 <wp:wrapNone/>
                 <wp:docPr id="834954294" name="Group 14"/>
@@ -38,9 +38,9 @@
                       <wpg:grpSpPr>
                         <a:xfrm>
                           <a:off x="0" y="0"/>
-                          <a:ext cx="7619938" cy="8354711"/>
+                          <a:ext cx="7619938" cy="8354695"/>
                           <a:chOff x="0" y="0"/>
-                          <a:chExt cx="7619938" cy="8354711"/>
+                          <a:chExt cx="7619938" cy="8354695"/>
                         </a:xfrm>
                       </wpg:grpSpPr>
                       <wps:wsp>
@@ -125,9 +125,9 @@
                         <wpg:grpSpPr>
                           <a:xfrm>
                             <a:off x="0" y="0"/>
-                            <a:ext cx="7619938" cy="8354711"/>
+                            <a:ext cx="7619938" cy="8354695"/>
                             <a:chOff x="0" y="0"/>
-                            <a:chExt cx="7619938" cy="8354711"/>
+                            <a:chExt cx="7619938" cy="8354695"/>
                           </a:xfrm>
                         </wpg:grpSpPr>
                         <wps:wsp>
@@ -455,8 +455,8 @@
                           <wps:cNvSpPr txBox="1"/>
                           <wps:spPr>
                             <a:xfrm>
-                              <a:off x="73991" y="8044196"/>
-                              <a:ext cx="2515235" cy="310515"/>
+                              <a:off x="73913" y="8044180"/>
+                              <a:ext cx="3037205" cy="310515"/>
                             </a:xfrm>
                             <a:prstGeom prst="rect">
                               <a:avLst/>
@@ -498,7 +498,27 @@
                                     <w:sz w:val="20"/>
                                     <w:szCs w:val="22"/>
                                   </w:rPr>
-                                  <w:t xml:space="preserve">LI children </w:t>
+                                  <w:t>LI children</w:t>
+                                </w:r>
+                                <w:r>
+                                  <w:rPr>
+                                    <w:rFonts w:eastAsiaTheme="minorEastAsia" w:hint="eastAsia"/>
+                                    <w:color w:val="000000" w:themeColor="text1"/>
+                                    <w:kern w:val="24"/>
+                                    <w:sz w:val="20"/>
+                                    <w:szCs w:val="22"/>
+                                  </w:rPr>
+                                  <w:t xml:space="preserve"> ages 9-13</w:t>
+                                </w:r>
+                                <w:r>
+                                  <w:rPr>
+                                    <w:rFonts w:eastAsiaTheme="minorEastAsia" w:hint="eastAsia"/>
+                                    <w:color w:val="000000" w:themeColor="text1"/>
+                                    <w:kern w:val="24"/>
+                                    <w:sz w:val="20"/>
+                                    <w:szCs w:val="22"/>
+                                  </w:rPr>
+                                  <w:t xml:space="preserve"> </w:t>
                                 </w:r>
                                 <w:r>
                                   <w:rPr>
@@ -662,7 +682,7 @@
           </mc:Choice>
           <mc:Fallback>
             <w:pict>
-              <v:group w14:anchorId="465924A4" id="Group 14" o:spid="_x0000_s1026" style="position:absolute;margin-left:-34.75pt;margin-top:-21.85pt;width:600pt;height:657.85pt;z-index:251664384" coordsize="76199,83547" o:gfxdata="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">
+              <v:group w14:anchorId="465924A4" id="Group 14" o:spid="_x0000_s1026" style="position:absolute;margin-left:-34.75pt;margin-top:-21.85pt;width:600pt;height:657.85pt;z-index:251664384" coordsize="76199,83546" o:gfxdata="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">
                 <v:shapetype id="_x0000_t202" coordsize="21600,21600" o:spt="202" path="m,l,21600r21600,l21600,xe">
                   <v:stroke joinstyle="miter"/>
                   <v:path gradientshapeok="t" o:connecttype="rect"/>
@@ -728,7 +748,7 @@
                     </w:txbxContent>
                   </v:textbox>
                 </v:shape>
-                <v:group id="Group 13" o:spid="_x0000_s1028" style="position:absolute;width:76199;height:83547" coordsize="76199,83547" o:gfxdata="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">
+                <v:group id="Group 13" o:spid="_x0000_s1028" style="position:absolute;width:76199;height:83546" coordsize="76199,83546" o:gfxdata="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">
                   <v:shape id="TextBox 1" o:spid="_x0000_s1029" type="#_x0000_t202" style="position:absolute;left:1532;width:74416;height:6381;visibility:visible;mso-wrap-style:square;v-text-anchor:top" o:gfxdata="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" filled="f" stroked="f">
                     <v:textbox>
                       <w:txbxContent>
@@ -989,7 +1009,7 @@
                       </w:txbxContent>
                     </v:textbox>
                   </v:shape>
-                  <v:shape id="TextBox 30" o:spid="_x0000_s1033" type="#_x0000_t202" style="position:absolute;left:739;top:80441;width:25153;height:3106;visibility:visible;mso-wrap-style:none;v-text-anchor:top" o:gfxdata="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" filled="f" stroked="f">
+                  <v:shape id="TextBox 30" o:spid="_x0000_s1033" type="#_x0000_t202" style="position:absolute;left:739;top:80441;width:30372;height:3105;visibility:visible;mso-wrap-style:none;v-text-anchor:top" o:gfxdata="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" filled="f" stroked="f">
                     <v:textbox inset="0,,0">
                       <w:txbxContent>
                         <w:p>
@@ -1025,7 +1045,27 @@
                               <w:sz w:val="20"/>
                               <w:szCs w:val="22"/>
                             </w:rPr>
-                            <w:t xml:space="preserve">LI children </w:t>
+                            <w:t>LI children</w:t>
+                          </w:r>
+                          <w:r>
+                            <w:rPr>
+                              <w:rFonts w:eastAsiaTheme="minorEastAsia" w:hint="eastAsia"/>
+                              <w:color w:val="000000" w:themeColor="text1"/>
+                              <w:kern w:val="24"/>
+                              <w:sz w:val="20"/>
+                              <w:szCs w:val="22"/>
+                            </w:rPr>
+                            <w:t xml:space="preserve"> ages 9-13</w:t>
+                          </w:r>
+                          <w:r>
+                            <w:rPr>
+                              <w:rFonts w:eastAsiaTheme="minorEastAsia" w:hint="eastAsia"/>
+                              <w:color w:val="000000" w:themeColor="text1"/>
+                              <w:kern w:val="24"/>
+                              <w:sz w:val="20"/>
+                              <w:szCs w:val="22"/>
+                            </w:rPr>
+                            <w:t xml:space="preserve"> </w:t>
                           </w:r>
                           <w:r>
                             <w:rPr>

</xml_diff>